<commit_message>
individual document upgraded ,closes #336
</commit_message>
<xml_diff>
--- a/reports/Student #1/01 - Requirements - Student #1.docx
+++ b/reports/Student #1/01 - Requirements - Student #1.docx
@@ -135,7 +135,6 @@
                 <w15:appearance w15:val="hidden"/>
                 <w:text/>
               </w:sdtPr>
-              <w:sdtEndPr/>
               <w:sdtContent>
                 <w:r>
                   <w:rPr>
@@ -330,7 +329,6 @@
                 <w15:appearance w15:val="hidden"/>
                 <w:text/>
               </w:sdtPr>
-              <w:sdtEndPr/>
               <w:sdtContent>
                 <w:r>
                   <w:rPr>
@@ -339,7 +337,6 @@
                   </w:rPr>
                   <w:t xml:space="preserve"> </w:t>
                 </w:r>
-                <w:proofErr w:type="spellStart"/>
                 <w:r>
                   <w:rPr>
                     <w:rFonts w:asciiTheme="majorHAnsi" w:hAnsiTheme="majorHAnsi" w:cstheme="majorHAnsi"/>
@@ -347,7 +344,6 @@
                   </w:rPr>
                   <w:t>petcargon</w:t>
                 </w:r>
-                <w:proofErr w:type="spellEnd"/>
                 <w:r>
                   <w:rPr>
                     <w:rFonts w:asciiTheme="majorHAnsi" w:hAnsiTheme="majorHAnsi" w:cstheme="majorHAnsi"/>
@@ -399,7 +395,6 @@
                 <w15:appearance w15:val="hidden"/>
                 <w:text/>
               </w:sdtPr>
-              <w:sdtEndPr/>
               <w:sdtContent>
                 <w:r>
                   <w:rPr>
@@ -476,7 +471,6 @@
                 <w15:appearance w15:val="hidden"/>
                 <w:text/>
               </w:sdtPr>
-              <w:sdtEndPr/>
               <w:sdtContent>
                 <w:r>
                   <w:rPr>
@@ -563,7 +557,6 @@
                 <w15:appearance w15:val="hidden"/>
                 <w:text/>
               </w:sdtPr>
-              <w:sdtEndPr/>
               <w:sdtContent>
                 <w:r>
                   <w:rPr>
@@ -914,7 +907,6 @@
           <w15:appearance w15:val="hidden"/>
           <w:text/>
         </w:sdtPr>
-        <w:sdtEndPr/>
         <w:sdtContent>
           <w:r>
             <w:rPr>
@@ -1060,7 +1052,6 @@
           <w15:appearance w15:val="hidden"/>
           <w:text/>
         </w:sdtPr>
-        <w:sdtEndPr/>
         <w:sdtContent>
           <w:r>
             <w:rPr>
@@ -1393,6 +1384,9 @@
       </w:pPr>
       <w:sdt>
         <w:sdtPr>
+          <w:rPr>
+            <w:u w:val="single"/>
+          </w:rPr>
           <w:tag w:val="Verdict"/>
           <w:id w:val="-411236827"/>
           <w:placeholder>
@@ -1401,10 +1395,24 @@
           <w15:appearance w15:val="hidden"/>
           <w:text/>
         </w:sdtPr>
-        <w:sdtEndPr/>
         <w:sdtContent>
           <w:r>
-            <w:t xml:space="preserve">    </w:t>
+            <w:rPr>
+              <w:u w:val="single"/>
+            </w:rPr>
+            <w:t xml:space="preserve"> </w:t>
+          </w:r>
+          <w:r>
+            <w:rPr>
+              <w:u w:val="single"/>
+            </w:rPr>
+            <w:t>X</w:t>
+          </w:r>
+          <w:r>
+            <w:rPr>
+              <w:u w:val="single"/>
+            </w:rPr>
+            <w:t xml:space="preserve">   </w:t>
           </w:r>
         </w:sdtContent>
       </w:sdt>
@@ -1799,10 +1807,15 @@
           <w15:appearance w15:val="hidden"/>
           <w:text/>
         </w:sdtPr>
-        <w:sdtEndPr/>
         <w:sdtContent>
           <w:r>
-            <w:t xml:space="preserve">    </w:t>
+            <w:t xml:space="preserve">  </w:t>
+          </w:r>
+          <w:r>
+            <w:t>x</w:t>
+          </w:r>
+          <w:r>
+            <w:t xml:space="preserve">  </w:t>
           </w:r>
         </w:sdtContent>
       </w:sdt>
@@ -2214,10 +2227,15 @@
           <w15:appearance w15:val="hidden"/>
           <w:text/>
         </w:sdtPr>
-        <w:sdtEndPr/>
         <w:sdtContent>
           <w:r>
-            <w:t xml:space="preserve">    </w:t>
+            <w:t xml:space="preserve"> </w:t>
+          </w:r>
+          <w:r>
+            <w:t>x</w:t>
+          </w:r>
+          <w:r>
+            <w:t xml:space="preserve">   </w:t>
           </w:r>
         </w:sdtContent>
       </w:sdt>
@@ -2531,10 +2549,15 @@
           <w15:appearance w15:val="hidden"/>
           <w:text/>
         </w:sdtPr>
-        <w:sdtEndPr/>
         <w:sdtContent>
           <w:r>
-            <w:t xml:space="preserve">    </w:t>
+            <w:t xml:space="preserve">  </w:t>
+          </w:r>
+          <w:r>
+            <w:t>X</w:t>
+          </w:r>
+          <w:r>
+            <w:t xml:space="preserve">  </w:t>
           </w:r>
         </w:sdtContent>
       </w:sdt>
@@ -2590,6 +2613,9 @@
       </w:pPr>
       <w:sdt>
         <w:sdtPr>
+          <w:rPr>
+            <w:u w:val="single"/>
+          </w:rPr>
           <w:tag w:val="Verdict"/>
           <w:id w:val="-279493892"/>
           <w:placeholder>
@@ -2598,10 +2624,24 @@
           <w15:appearance w15:val="hidden"/>
           <w:text/>
         </w:sdtPr>
-        <w:sdtEndPr/>
         <w:sdtContent>
           <w:r>
-            <w:t xml:space="preserve">    </w:t>
+            <w:rPr>
+              <w:u w:val="single"/>
+            </w:rPr>
+            <w:t xml:space="preserve">  </w:t>
+          </w:r>
+          <w:r>
+            <w:rPr>
+              <w:u w:val="single"/>
+            </w:rPr>
+            <w:t>X</w:t>
+          </w:r>
+          <w:r>
+            <w:rPr>
+              <w:u w:val="single"/>
+            </w:rPr>
+            <w:t xml:space="preserve">  </w:t>
           </w:r>
         </w:sdtContent>
       </w:sdt>
@@ -2619,7 +2659,6 @@
           <w15:appearance w15:val="hidden"/>
           <w:text/>
         </w:sdtPr>
-        <w:sdtEndPr/>
         <w:sdtContent>
           <w:r>
             <w:t xml:space="preserve">      </w:t>
@@ -2869,7 +2908,6 @@
           <w15:appearance w15:val="hidden"/>
           <w:text/>
         </w:sdtPr>
-        <w:sdtEndPr/>
         <w:sdtContent>
           <w:r>
             <w:t xml:space="preserve">    </w:t>
@@ -3015,7 +3053,6 @@
           <w15:appearance w15:val="hidden"/>
           <w:text/>
         </w:sdtPr>
-        <w:sdtEndPr/>
         <w:sdtContent>
           <w:r>
             <w:t xml:space="preserve">    </w:t>
@@ -3145,7 +3182,6 @@
           <w15:appearance w15:val="hidden"/>
           <w:text/>
         </w:sdtPr>
-        <w:sdtEndPr/>
         <w:sdtContent>
           <w:r>
             <w:t xml:space="preserve">    </w:t>
@@ -3247,7 +3283,6 @@
           <w15:appearance w15:val="hidden"/>
           <w:text/>
         </w:sdtPr>
-        <w:sdtEndPr/>
         <w:sdtContent>
           <w:r>
             <w:t xml:space="preserve">    </w:t>
@@ -3392,7 +3427,6 @@
           <w15:appearance w15:val="hidden"/>
           <w:text/>
         </w:sdtPr>
-        <w:sdtEndPr/>
         <w:sdtContent>
           <w:r>
             <w:t xml:space="preserve">    </w:t>
@@ -3465,7 +3499,6 @@
           <w15:appearance w15:val="hidden"/>
           <w:text/>
         </w:sdtPr>
-        <w:sdtEndPr/>
         <w:sdtContent>
           <w:r>
             <w:t xml:space="preserve">    </w:t>
@@ -3503,7 +3536,6 @@
           <w15:appearance w15:val="hidden"/>
           <w:text/>
         </w:sdtPr>
-        <w:sdtEndPr/>
         <w:sdtContent>
           <w:r>
             <w:t xml:space="preserve">    </w:t>
@@ -4030,7 +4062,6 @@
           <w15:appearance w15:val="hidden"/>
           <w:text/>
         </w:sdtPr>
-        <w:sdtEndPr/>
         <w:sdtContent>
           <w:r>
             <w:t xml:space="preserve">    </w:t>
@@ -4203,7 +4234,6 @@
           <w15:appearance w15:val="hidden"/>
           <w:text/>
         </w:sdtPr>
-        <w:sdtEndPr/>
         <w:sdtContent>
           <w:r>
             <w:t xml:space="preserve">    </w:t>
@@ -4376,7 +4406,6 @@
           <w15:appearance w15:val="hidden"/>
           <w:text/>
         </w:sdtPr>
-        <w:sdtEndPr/>
         <w:sdtContent>
           <w:r>
             <w:t xml:space="preserve">    </w:t>
@@ -4470,7 +4499,6 @@
           <w15:appearance w15:val="hidden"/>
           <w:text/>
         </w:sdtPr>
-        <w:sdtEndPr/>
         <w:sdtContent>
           <w:r>
             <w:t xml:space="preserve">    </w:t>
@@ -4561,7 +4589,6 @@
           <w15:appearance w15:val="hidden"/>
           <w:text/>
         </w:sdtPr>
-        <w:sdtEndPr/>
         <w:sdtContent>
           <w:r>
             <w:t xml:space="preserve">    </w:t>
@@ -4653,7 +4680,6 @@
           <w15:appearance w15:val="hidden"/>
           <w:text/>
         </w:sdtPr>
-        <w:sdtEndPr/>
         <w:sdtContent>
           <w:r>
             <w:t xml:space="preserve">    </w:t>
@@ -4808,7 +4834,6 @@
           <w15:appearance w15:val="hidden"/>
           <w:text/>
         </w:sdtPr>
-        <w:sdtEndPr/>
         <w:sdtContent>
           <w:r>
             <w:t xml:space="preserve">    </w:t>
@@ -5023,7 +5048,6 @@
           <w15:appearance w15:val="hidden"/>
           <w:text/>
         </w:sdtPr>
-        <w:sdtEndPr/>
         <w:sdtContent>
           <w:r>
             <w:t xml:space="preserve">    </w:t>
@@ -5081,7 +5105,6 @@
           <w15:appearance w15:val="hidden"/>
           <w:text/>
         </w:sdtPr>
-        <w:sdtEndPr/>
         <w:sdtContent>
           <w:r>
             <w:t xml:space="preserve">    </w:t>
@@ -5353,7 +5376,6 @@
           <w15:appearance w15:val="hidden"/>
           <w:text/>
         </w:sdtPr>
-        <w:sdtEndPr/>
         <w:sdtContent>
           <w:r>
             <w:t xml:space="preserve">    </w:t>
@@ -5406,7 +5428,6 @@
           <w15:appearance w15:val="hidden"/>
           <w:text/>
         </w:sdtPr>
-        <w:sdtEndPr/>
         <w:sdtContent>
           <w:r>
             <w:t xml:space="preserve">    </w:t>
@@ -5622,7 +5643,6 @@
           <w15:appearance w15:val="hidden"/>
           <w:text/>
         </w:sdtPr>
-        <w:sdtEndPr/>
         <w:sdtContent>
           <w:r>
             <w:t xml:space="preserve">    </w:t>
@@ -5646,7 +5666,6 @@
           <w15:appearance w15:val="hidden"/>
           <w:text/>
         </w:sdtPr>
-        <w:sdtEndPr/>
         <w:sdtContent>
           <w:r>
             <w:rPr>
@@ -5808,7 +5827,6 @@
           <w15:appearance w15:val="hidden"/>
           <w:text/>
         </w:sdtPr>
-        <w:sdtEndPr/>
         <w:sdtContent>
           <w:r>
             <w:t xml:space="preserve">    </w:t>
@@ -5861,7 +5879,6 @@
           <w15:appearance w15:val="hidden"/>
           <w:text/>
         </w:sdtPr>
-        <w:sdtEndPr/>
         <w:sdtContent>
           <w:r>
             <w:t xml:space="preserve">    </w:t>
@@ -6053,7 +6070,6 @@
           <w15:appearance w15:val="hidden"/>
           <w:text/>
         </w:sdtPr>
-        <w:sdtEndPr/>
         <w:sdtContent>
           <w:r>
             <w:t xml:space="preserve">    </w:t>
@@ -6136,7 +6152,6 @@
           <w15:appearance w15:val="hidden"/>
           <w:text/>
         </w:sdtPr>
-        <w:sdtEndPr/>
         <w:sdtContent>
           <w:r>
             <w:t xml:space="preserve">    </w:t>
@@ -6257,7 +6272,6 @@
           <w15:appearance w15:val="hidden"/>
           <w:text/>
         </w:sdtPr>
-        <w:sdtEndPr/>
         <w:sdtContent>
           <w:r>
             <w:t xml:space="preserve">    </w:t>
@@ -6304,7 +6318,6 @@
           <w15:appearance w15:val="hidden"/>
           <w:text/>
         </w:sdtPr>
-        <w:sdtEndPr/>
         <w:sdtContent>
           <w:r>
             <w:t xml:space="preserve">    </w:t>
@@ -6513,7 +6526,6 @@
           <w15:appearance w15:val="hidden"/>
           <w:text/>
         </w:sdtPr>
-        <w:sdtEndPr/>
         <w:sdtContent>
           <w:r>
             <w:t xml:space="preserve">    </w:t>
@@ -6565,7 +6577,6 @@
           <w15:appearance w15:val="hidden"/>
           <w:text/>
         </w:sdtPr>
-        <w:sdtEndPr/>
         <w:sdtContent>
           <w:r>
             <w:t xml:space="preserve">    </w:t>
@@ -6612,7 +6623,6 @@
           <w15:appearance w15:val="hidden"/>
           <w:text/>
         </w:sdtPr>
-        <w:sdtEndPr/>
         <w:sdtContent>
           <w:r>
             <w:t xml:space="preserve">    </w:t>
@@ -10262,6 +10272,7 @@
     <w:rsid w:val="003D684A"/>
     <w:rsid w:val="003E03A9"/>
     <w:rsid w:val="003E4CEE"/>
+    <w:rsid w:val="00412680"/>
     <w:rsid w:val="004250DD"/>
     <w:rsid w:val="004B3499"/>
     <w:rsid w:val="00562343"/>
@@ -10286,6 +10297,7 @@
     <w:rsid w:val="00AD2A82"/>
     <w:rsid w:val="00AD7444"/>
     <w:rsid w:val="00AE0F65"/>
+    <w:rsid w:val="00B207B8"/>
     <w:rsid w:val="00B30056"/>
     <w:rsid w:val="00B50831"/>
     <w:rsid w:val="00BB57C2"/>
@@ -12491,23 +12503,6 @@
 </file>
 
 <file path=customXml/item1.xml><?xml version="1.0" encoding="utf-8"?>
-<p:properties xmlns:p="http://schemas.microsoft.com/office/2006/metadata/properties" xmlns:xsi="http://www.w3.org/2001/XMLSchema-instance" xmlns:pc="http://schemas.microsoft.com/office/infopath/2007/PartnerControls">
-  <documentManagement>
-    <_activity xmlns="fc5cef65-15c2-4c5e-a501-7e35e06e3dca" xsi:nil="true"/>
-  </documentManagement>
-</p:properties>
-</file>
-
-<file path=customXml/item2.xml><?xml version="1.0" encoding="utf-8"?>
-<?mso-contentType ?>
-<FormTemplates xmlns="http://schemas.microsoft.com/sharepoint/v3/contenttype/forms">
-  <Display>DocumentLibraryForm</Display>
-  <Edit>DocumentLibraryForm</Edit>
-  <New>DocumentLibraryForm</New>
-</FormTemplates>
-</file>
-
-<file path=customXml/item3.xml><?xml version="1.0" encoding="utf-8"?>
 <ct:contentTypeSchema xmlns:ct="http://schemas.microsoft.com/office/2006/metadata/contentType" xmlns:ma="http://schemas.microsoft.com/office/2006/metadata/properties/metaAttributes" ct:_="" ma:_="" ma:contentTypeName="Documento" ma:contentTypeID="0x01010039D6CF02E7455246AE3945214E45ABE8" ma:contentTypeVersion="12" ma:contentTypeDescription="Crear nuevo documento." ma:contentTypeScope="" ma:versionID="92d61c8ccb018fe792beedc596d9d422">
   <xsd:schema xmlns:xsd="http://www.w3.org/2001/XMLSchema" xmlns:xs="http://www.w3.org/2001/XMLSchema" xmlns:p="http://schemas.microsoft.com/office/2006/metadata/properties" xmlns:ns3="fc5cef65-15c2-4c5e-a501-7e35e06e3dca" xmlns:ns4="15ebf821-7056-4ff7-9be2-07d1ad63f410" targetNamespace="http://schemas.microsoft.com/office/2006/metadata/properties" ma:root="true" ma:fieldsID="63ce5dca97696559bc4be767a0dfe40f" ns3:_="" ns4:_="">
     <xsd:import namespace="fc5cef65-15c2-4c5e-a501-7e35e06e3dca"/>
@@ -12722,32 +12717,24 @@
 </ct:contentTypeSchema>
 </file>
 
-<file path=customXml/itemProps1.xml><?xml version="1.0" encoding="utf-8"?>
-<ds:datastoreItem xmlns:ds="http://schemas.openxmlformats.org/officeDocument/2006/customXml" ds:itemID="{856B0589-82BD-47CC-A0A4-570DCFEAB33E}">
-  <ds:schemaRefs>
-    <ds:schemaRef ds:uri="http://schemas.microsoft.com/office/2006/documentManagement/types"/>
-    <ds:schemaRef ds:uri="http://purl.org/dc/elements/1.1/"/>
-    <ds:schemaRef ds:uri="http://schemas.microsoft.com/office/infopath/2007/PartnerControls"/>
-    <ds:schemaRef ds:uri="http://schemas.openxmlformats.org/package/2006/metadata/core-properties"/>
-    <ds:schemaRef ds:uri="fc5cef65-15c2-4c5e-a501-7e35e06e3dca"/>
-    <ds:schemaRef ds:uri="http://purl.org/dc/dcmitype/"/>
-    <ds:schemaRef ds:uri="http://purl.org/dc/terms/"/>
-    <ds:schemaRef ds:uri="15ebf821-7056-4ff7-9be2-07d1ad63f410"/>
-    <ds:schemaRef ds:uri="http://schemas.microsoft.com/office/2006/metadata/properties"/>
-    <ds:schemaRef ds:uri="http://www.w3.org/XML/1998/namespace"/>
-  </ds:schemaRefs>
-</ds:datastoreItem>
+<file path=customXml/item2.xml><?xml version="1.0" encoding="utf-8"?>
+<?mso-contentType ?>
+<FormTemplates xmlns="http://schemas.microsoft.com/sharepoint/v3/contenttype/forms">
+  <Display>DocumentLibraryForm</Display>
+  <Edit>DocumentLibraryForm</Edit>
+  <New>DocumentLibraryForm</New>
+</FormTemplates>
 </file>
 
-<file path=customXml/itemProps2.xml><?xml version="1.0" encoding="utf-8"?>
-<ds:datastoreItem xmlns:ds="http://schemas.openxmlformats.org/officeDocument/2006/customXml" ds:itemID="{2803B2DD-372B-497B-BACB-7340C2779E69}">
-  <ds:schemaRefs>
-    <ds:schemaRef ds:uri="http://schemas.microsoft.com/sharepoint/v3/contenttype/forms"/>
-  </ds:schemaRefs>
-</ds:datastoreItem>
+<file path=customXml/item3.xml><?xml version="1.0" encoding="utf-8"?>
+<p:properties xmlns:p="http://schemas.microsoft.com/office/2006/metadata/properties" xmlns:xsi="http://www.w3.org/2001/XMLSchema-instance" xmlns:pc="http://schemas.microsoft.com/office/infopath/2007/PartnerControls">
+  <documentManagement>
+    <_activity xmlns="fc5cef65-15c2-4c5e-a501-7e35e06e3dca" xsi:nil="true"/>
+  </documentManagement>
+</p:properties>
 </file>
 
-<file path=customXml/itemProps3.xml><?xml version="1.0" encoding="utf-8"?>
+<file path=customXml/itemProps1.xml><?xml version="1.0" encoding="utf-8"?>
 <ds:datastoreItem xmlns:ds="http://schemas.openxmlformats.org/officeDocument/2006/customXml" ds:itemID="{8CD3F2D8-EFFA-4173-9B1A-0410ACD5F601}">
   <ds:schemaRefs>
     <ds:schemaRef ds:uri="http://schemas.microsoft.com/office/2006/metadata/contentType"/>
@@ -12764,4 +12751,22 @@
     <ds:schemaRef ds:uri="http://schemas.microsoft.com/internal/obd"/>
   </ds:schemaRefs>
 </ds:datastoreItem>
+</file>
+
+<file path=customXml/itemProps2.xml><?xml version="1.0" encoding="utf-8"?>
+<ds:datastoreItem xmlns:ds="http://schemas.openxmlformats.org/officeDocument/2006/customXml" ds:itemID="{2803B2DD-372B-497B-BACB-7340C2779E69}">
+  <ds:schemaRefs>
+    <ds:schemaRef ds:uri="http://schemas.microsoft.com/sharepoint/v3/contenttype/forms"/>
+  </ds:schemaRefs>
+</ds:datastoreItem>
+</file>
+
+<file path=customXml/itemProps3.xml><?xml version="1.0" encoding="utf-8"?>
+<ds:datastoreItem xmlns:ds="http://schemas.openxmlformats.org/officeDocument/2006/customXml" ds:itemID="{856B0589-82BD-47CC-A0A4-570DCFEAB33E}">
+  <ds:schemaRefs>
+    <ds:schemaRef ds:uri="http://schemas.microsoft.com/office/2006/metadata/properties"/>
+    <ds:schemaRef ds:uri="http://schemas.microsoft.com/office/infopath/2007/PartnerControls"/>
+    <ds:schemaRef ds:uri="fc5cef65-15c2-4c5e-a501-7e35e06e3dca"/>
+  </ds:schemaRefs>
+</ds:datastoreItem>
 </file>
</xml_diff>

<commit_message>
upgraded individual doc date and repository,closes #382
</commit_message>
<xml_diff>
--- a/reports/Student #1/01 - Requirements - Student #1.docx
+++ b/reports/Student #1/01 - Requirements - Student #1.docx
@@ -216,7 +216,13 @@
                   <w:rPr>
                     <w:rFonts w:asciiTheme="majorHAnsi" w:hAnsiTheme="majorHAnsi" w:cstheme="majorHAnsi"/>
                   </w:rPr>
-                  <w:t>https://github.com/FernandoTC18/Acme-ANS-D01</w:t>
+                  <w:t>https://github.com/FernandoTC18/Acme-ANS-D0</w:t>
+                </w:r>
+                <w:r>
+                  <w:rPr>
+                    <w:rFonts w:asciiTheme="majorHAnsi" w:hAnsiTheme="majorHAnsi" w:cstheme="majorHAnsi"/>
+                  </w:rPr>
+                  <w:t>2</w:t>
                 </w:r>
               </w:sdtContent>
             </w:sdt>
@@ -337,6 +343,7 @@
                   </w:rPr>
                   <w:t xml:space="preserve"> </w:t>
                 </w:r>
+                <w:proofErr w:type="spellStart"/>
                 <w:r>
                   <w:rPr>
                     <w:rFonts w:asciiTheme="majorHAnsi" w:hAnsiTheme="majorHAnsi" w:cstheme="majorHAnsi"/>
@@ -344,6 +351,7 @@
                   </w:rPr>
                   <w:t>petcargon</w:t>
                 </w:r>
+                <w:proofErr w:type="spellEnd"/>
                 <w:r>
                   <w:rPr>
                     <w:rFonts w:asciiTheme="majorHAnsi" w:hAnsiTheme="majorHAnsi" w:cstheme="majorHAnsi"/>
@@ -584,8 +592,45 @@
                     <w:rFonts w:asciiTheme="majorHAnsi" w:hAnsiTheme="majorHAnsi" w:cstheme="majorHAnsi"/>
                     <w:u w:val="single"/>
                   </w:rPr>
-                  <w:t xml:space="preserve"> February 18, 2025</w:t>
+                  <w:t xml:space="preserve"> </w:t>
                 </w:r>
+                <w:r>
+                  <w:rPr>
+                    <w:rFonts w:asciiTheme="majorHAnsi" w:hAnsiTheme="majorHAnsi" w:cstheme="majorHAnsi"/>
+                    <w:u w:val="single"/>
+                  </w:rPr>
+                  <w:t>March</w:t>
+                </w:r>
+                <w:r>
+                  <w:rPr>
+                    <w:rFonts w:asciiTheme="majorHAnsi" w:hAnsiTheme="majorHAnsi" w:cstheme="majorHAnsi"/>
+                    <w:u w:val="single"/>
+                  </w:rPr>
+                  <w:t xml:space="preserve"> 1</w:t>
+                </w:r>
+                <w:r>
+                  <w:rPr>
+                    <w:rFonts w:asciiTheme="majorHAnsi" w:hAnsiTheme="majorHAnsi" w:cstheme="majorHAnsi"/>
+                    <w:u w:val="single"/>
+                  </w:rPr>
+                  <w:t>3</w:t>
+                </w:r>
+                <w:r>
+                  <w:rPr>
+                    <w:rFonts w:asciiTheme="majorHAnsi" w:hAnsiTheme="majorHAnsi" w:cstheme="majorHAnsi"/>
+                    <w:u w:val="single"/>
+                  </w:rPr>
+                  <w:t xml:space="preserve">, </w:t>
+                </w:r>
+                <w:proofErr w:type="gramStart"/>
+                <w:r>
+                  <w:rPr>
+                    <w:rFonts w:asciiTheme="majorHAnsi" w:hAnsiTheme="majorHAnsi" w:cstheme="majorHAnsi"/>
+                    <w:u w:val="single"/>
+                  </w:rPr>
+                  <w:t>2025</w:t>
+                </w:r>
+                <w:proofErr w:type="gramEnd"/>
                 <w:r>
                   <w:rPr>
                     <w:rFonts w:asciiTheme="majorHAnsi" w:hAnsiTheme="majorHAnsi" w:cstheme="majorHAnsi"/>
@@ -1384,13 +1429,836 @@
       </w:pPr>
       <w:sdt>
         <w:sdtPr>
+          <w:tag w:val="Verdict"/>
+          <w:id w:val="-411236827"/>
+          <w:placeholder>
+            <w:docPart w:val="F366D919302C4CAFACF80AB93829ED7A"/>
+          </w:placeholder>
+          <w15:appearance w15:val="hidden"/>
+          <w:text/>
+        </w:sdtPr>
+        <w:sdtContent>
+          <w:r>
+            <w:t xml:space="preserve">  </w:t>
+          </w:r>
+          <w:r>
+            <w:t>X</w:t>
+          </w:r>
+          <w:r>
+            <w:t xml:space="preserve">  </w:t>
+          </w:r>
+        </w:sdtContent>
+      </w:sdt>
+      <w:permEnd w:id="1717830067"/>
+      <w:r>
+        <w:t xml:space="preserve">    </w:t>
+      </w:r>
+    </w:p>
+    <w:p>
+      <w:pPr>
+        <w:pStyle w:val="Requirement-Header"/>
+        <w:rPr>
+          <w:lang w:val="en-GB"/>
+        </w:rPr>
+      </w:pPr>
+      <w:r>
+        <w:rPr>
+          <w:lang w:val="en-GB"/>
+        </w:rPr>
+        <w:t xml:space="preserve">A </w:t>
+      </w:r>
+      <w:r>
+        <w:rPr>
+          <w:b/>
+          <w:bCs/>
+          <w:lang w:val="en-GB"/>
+        </w:rPr>
+        <w:t>flight</w:t>
+      </w:r>
+      <w:r>
+        <w:rPr>
+          <w:lang w:val="en-GB"/>
+        </w:rPr>
+        <w:t xml:space="preserve"> </w:t>
+      </w:r>
+      <w:r>
+        <w:rPr>
+          <w:lang w:val="en-GB"/>
+        </w:rPr>
+        <w:t>is a scheduled journey made by airlines to transport passengers between two locations</w:t>
+      </w:r>
+      <w:r>
+        <w:rPr>
+          <w:lang w:val="en-GB"/>
+        </w:rPr>
+        <w:t xml:space="preserve">. </w:t>
+      </w:r>
+      <w:r>
+        <w:rPr>
+          <w:lang w:val="en-GB"/>
+        </w:rPr>
+        <w:t>The system must store the following data about them:</w:t>
+      </w:r>
+      <w:r>
+        <w:rPr>
+          <w:lang w:val="en-GB"/>
+        </w:rPr>
+        <w:t xml:space="preserve"> </w:t>
+      </w:r>
+      <w:r>
+        <w:rPr>
+          <w:lang w:val="en-GB"/>
+        </w:rPr>
+        <w:t xml:space="preserve">a </w:t>
+      </w:r>
+      <w:r>
+        <w:rPr>
+          <w:b/>
+          <w:bCs/>
+          <w:lang w:val="en-GB"/>
+        </w:rPr>
+        <w:t>tag</w:t>
+      </w:r>
+      <w:r>
+        <w:rPr>
+          <w:lang w:val="en-GB"/>
+        </w:rPr>
+        <w:t xml:space="preserve"> </w:t>
+      </w:r>
+      <w:r>
+        <w:rPr>
+          <w:lang w:val="en-GB"/>
+        </w:rPr>
+        <w:t xml:space="preserve">that highlights some feature of the flight such as "the fastest", "the cheapest" (up to </w:t>
+      </w:r>
+      <w:r>
+        <w:rPr>
+          <w:lang w:val="en-GB"/>
+        </w:rPr>
+        <w:t xml:space="preserve">50 </w:t>
+      </w:r>
+      <w:r>
+        <w:rPr>
+          <w:lang w:val="en-GB"/>
+        </w:rPr>
+        <w:t>characters)</w:t>
+      </w:r>
+      <w:r>
+        <w:rPr>
+          <w:lang w:val="en-GB"/>
+        </w:rPr>
+        <w:t xml:space="preserve">, an </w:t>
+      </w:r>
+      <w:r>
+        <w:rPr>
+          <w:b/>
+          <w:bCs/>
+          <w:lang w:val="en-GB"/>
+        </w:rPr>
+        <w:t>indication</w:t>
+      </w:r>
+      <w:r>
+        <w:rPr>
+          <w:lang w:val="en-GB"/>
+        </w:rPr>
+        <w:t xml:space="preserve"> on whether it </w:t>
+      </w:r>
+      <w:r>
+        <w:rPr>
+          <w:lang w:val="en-GB"/>
+        </w:rPr>
+        <w:t>requires self-transfer</w:t>
+      </w:r>
+      <w:r>
+        <w:rPr>
+          <w:lang w:val="en-GB"/>
+        </w:rPr>
+        <w:t xml:space="preserve"> or not</w:t>
+      </w:r>
+      <w:r>
+        <w:rPr>
+          <w:lang w:val="en-GB"/>
+        </w:rPr>
+        <w:t xml:space="preserve">, </w:t>
+      </w:r>
+      <w:r>
+        <w:rPr>
+          <w:lang w:val="en-GB"/>
+        </w:rPr>
+        <w:t xml:space="preserve">a </w:t>
+      </w:r>
+      <w:r>
+        <w:rPr>
+          <w:rStyle w:val="Textoennegrita"/>
+          <w:lang w:val="en-GB"/>
+        </w:rPr>
+        <w:t>cost</w:t>
+      </w:r>
+      <w:r>
+        <w:rPr>
+          <w:lang w:val="en-GB"/>
+        </w:rPr>
+        <w:t xml:space="preserve">, </w:t>
+      </w:r>
+      <w:r>
+        <w:rPr>
+          <w:lang w:val="en-GB"/>
+        </w:rPr>
+        <w:t>an</w:t>
+      </w:r>
+      <w:r>
+        <w:rPr>
+          <w:lang w:val="en-GB"/>
+        </w:rPr>
+        <w:t xml:space="preserve"> optional </w:t>
+      </w:r>
+      <w:r>
+        <w:rPr>
+          <w:b/>
+          <w:bCs/>
+          <w:lang w:val="en-GB"/>
+        </w:rPr>
+        <w:t xml:space="preserve">description </w:t>
+      </w:r>
+      <w:r>
+        <w:rPr>
+          <w:lang w:val="en-GB"/>
+        </w:rPr>
+        <w:t>(</w:t>
+      </w:r>
+      <w:r>
+        <w:rPr>
+          <w:lang w:val="en-GB"/>
+        </w:rPr>
+        <w:t xml:space="preserve">up to 255 </w:t>
+      </w:r>
+      <w:r>
+        <w:rPr>
+          <w:lang w:val="en-GB"/>
+        </w:rPr>
+        <w:t>characters)</w:t>
+      </w:r>
+      <w:r>
+        <w:rPr>
+          <w:lang w:val="en-GB"/>
+        </w:rPr>
+        <w:t xml:space="preserve">. </w:t>
+      </w:r>
+      <w:r>
+        <w:rPr>
+          <w:lang w:val="en-GB"/>
+        </w:rPr>
+        <w:t xml:space="preserve"> It also stores info</w:t>
+      </w:r>
+      <w:r>
+        <w:rPr>
+          <w:lang w:val="en-GB"/>
+        </w:rPr>
+        <w:t>r</w:t>
+      </w:r>
+      <w:r>
+        <w:rPr>
+          <w:lang w:val="en-GB"/>
+        </w:rPr>
+        <w:t xml:space="preserve">mation that comes from its </w:t>
+      </w:r>
+      <w:r>
+        <w:rPr>
+          <w:b/>
+          <w:bCs/>
+          <w:lang w:val="en-GB"/>
+        </w:rPr>
+        <w:t>legs</w:t>
+      </w:r>
+      <w:r>
+        <w:rPr>
+          <w:lang w:val="en-GB"/>
+        </w:rPr>
+        <w:t>, namely:</w:t>
+      </w:r>
+      <w:r>
+        <w:rPr>
+          <w:lang w:val="en-GB"/>
+        </w:rPr>
+        <w:t xml:space="preserve"> a </w:t>
+      </w:r>
+      <w:r>
+        <w:rPr>
+          <w:b/>
+          <w:bCs/>
+          <w:lang w:val="en-GB"/>
+        </w:rPr>
+        <w:t>schedule</w:t>
+      </w:r>
+      <w:r>
+        <w:rPr>
+          <w:b/>
+          <w:bCs/>
+          <w:lang w:val="en-GB"/>
+        </w:rPr>
+        <w:t>d</w:t>
+      </w:r>
+      <w:r>
+        <w:rPr>
+          <w:b/>
+          <w:bCs/>
+          <w:lang w:val="en-GB"/>
+        </w:rPr>
+        <w:t xml:space="preserve"> departure</w:t>
+      </w:r>
+      <w:r>
+        <w:rPr>
+          <w:lang w:val="en-GB"/>
+        </w:rPr>
+        <w:t xml:space="preserve"> and a </w:t>
+      </w:r>
+      <w:r>
+        <w:rPr>
+          <w:b/>
+          <w:bCs/>
+          <w:lang w:val="en-GB"/>
+        </w:rPr>
+        <w:t>schedule</w:t>
+      </w:r>
+      <w:r>
+        <w:rPr>
+          <w:b/>
+          <w:bCs/>
+          <w:lang w:val="en-GB"/>
+        </w:rPr>
+        <w:t>d</w:t>
+      </w:r>
+      <w:r>
+        <w:rPr>
+          <w:b/>
+          <w:bCs/>
+          <w:lang w:val="en-GB"/>
+        </w:rPr>
+        <w:t xml:space="preserve"> arrival</w:t>
+      </w:r>
+      <w:r>
+        <w:rPr>
+          <w:lang w:val="en-GB"/>
+        </w:rPr>
+        <w:t xml:space="preserve"> that depends on the first schedule</w:t>
+      </w:r>
+      <w:r>
+        <w:rPr>
+          <w:lang w:val="en-GB"/>
+        </w:rPr>
+        <w:t>d</w:t>
+      </w:r>
+      <w:r>
+        <w:rPr>
+          <w:lang w:val="en-GB"/>
+        </w:rPr>
+        <w:t xml:space="preserve"> departure </w:t>
+      </w:r>
+      <w:r>
+        <w:rPr>
+          <w:lang w:val="en-GB"/>
+        </w:rPr>
+        <w:t>moment</w:t>
+      </w:r>
+      <w:r>
+        <w:rPr>
+          <w:lang w:val="en-GB"/>
+        </w:rPr>
+        <w:t xml:space="preserve"> of the first leg and the schedule</w:t>
+      </w:r>
+      <w:r>
+        <w:rPr>
+          <w:lang w:val="en-GB"/>
+        </w:rPr>
+        <w:t>d</w:t>
+      </w:r>
+      <w:r>
+        <w:rPr>
+          <w:lang w:val="en-GB"/>
+        </w:rPr>
+        <w:t xml:space="preserve"> arrival </w:t>
+      </w:r>
+      <w:r>
+        <w:rPr>
+          <w:lang w:val="en-GB"/>
+        </w:rPr>
+        <w:t>moment</w:t>
+      </w:r>
+      <w:r>
+        <w:rPr>
+          <w:lang w:val="en-GB"/>
+        </w:rPr>
+        <w:t xml:space="preserve"> of the last leg, the origin and destination </w:t>
+      </w:r>
+      <w:r>
+        <w:rPr>
+          <w:b/>
+          <w:bCs/>
+          <w:lang w:val="en-GB"/>
+        </w:rPr>
+        <w:t>cities</w:t>
+      </w:r>
+      <w:r>
+        <w:rPr>
+          <w:lang w:val="en-GB"/>
+        </w:rPr>
+        <w:t xml:space="preserve"> that comes from the city of the airports to which first and last leg </w:t>
+      </w:r>
+      <w:r>
+        <w:rPr>
+          <w:lang w:val="en-GB"/>
+        </w:rPr>
+        <w:t xml:space="preserve">refers to, and finally, the </w:t>
+      </w:r>
+      <w:r>
+        <w:rPr>
+          <w:b/>
+          <w:bCs/>
+          <w:lang w:val="en-GB"/>
+        </w:rPr>
+        <w:t>number of layovers</w:t>
+      </w:r>
+      <w:r>
+        <w:rPr>
+          <w:lang w:val="en-GB"/>
+        </w:rPr>
+        <w:t xml:space="preserve">. </w:t>
+      </w:r>
+    </w:p>
+    <w:permStart w:id="2057982250" w:edGrp="everyone"/>
+    <w:p>
+      <w:pPr>
+        <w:pStyle w:val="Comment-Grader"/>
+      </w:pPr>
+      <w:sdt>
+        <w:sdtPr>
+          <w:tag w:val="Verdict"/>
+          <w:id w:val="793486214"/>
+          <w:placeholder>
+            <w:docPart w:val="58000367B27B4B8081BC36C9452459C0"/>
+          </w:placeholder>
+          <w15:appearance w15:val="hidden"/>
+          <w:text/>
+        </w:sdtPr>
+        <w:sdtContent>
+          <w:r>
+            <w:t xml:space="preserve"> </w:t>
+          </w:r>
+          <w:r>
+            <w:t>X</w:t>
+          </w:r>
+          <w:r>
+            <w:t xml:space="preserve">   </w:t>
+          </w:r>
+        </w:sdtContent>
+      </w:sdt>
+      <w:permEnd w:id="2057982250"/>
+      <w:r>
+        <w:t xml:space="preserve">    </w:t>
+      </w:r>
+    </w:p>
+    <w:p>
+      <w:pPr>
+        <w:pStyle w:val="Requirement-Header"/>
+        <w:rPr>
+          <w:lang w:val="en-GB"/>
+        </w:rPr>
+      </w:pPr>
+      <w:r>
+        <w:rPr>
+          <w:lang w:val="en-GB"/>
+        </w:rPr>
+        <w:t xml:space="preserve">A </w:t>
+      </w:r>
+      <w:r>
+        <w:rPr>
+          <w:lang w:val="en-GB"/>
+        </w:rPr>
+        <w:t xml:space="preserve">flight aggregates several </w:t>
+      </w:r>
+      <w:r>
+        <w:rPr>
+          <w:b/>
+          <w:bCs/>
+          <w:lang w:val="en-GB"/>
+        </w:rPr>
+        <w:t>legs</w:t>
+      </w:r>
+      <w:r>
+        <w:rPr>
+          <w:lang w:val="en-GB"/>
+        </w:rPr>
+        <w:t xml:space="preserve">. </w:t>
+      </w:r>
+      <w:r>
+        <w:rPr>
+          <w:lang w:val="en-GB"/>
+        </w:rPr>
+        <w:t xml:space="preserve"> A leg represents an individual segment of a flight, </w:t>
+      </w:r>
+      <w:r>
+        <w:rPr>
+          <w:lang w:val="en-GB"/>
+        </w:rPr>
+        <w:t xml:space="preserve">typically corresponding to </w:t>
+      </w:r>
+      <w:r>
+        <w:rPr>
+          <w:lang w:val="en-GB"/>
+        </w:rPr>
+        <w:t>layovers or connections</w:t>
+      </w:r>
+      <w:r>
+        <w:rPr>
+          <w:lang w:val="en-GB"/>
+        </w:rPr>
+        <w:t xml:space="preserve">. </w:t>
+      </w:r>
+      <w:r>
+        <w:rPr>
+          <w:lang w:val="en-GB"/>
+        </w:rPr>
+        <w:t xml:space="preserve"> </w:t>
+      </w:r>
+      <w:r>
+        <w:rPr>
+          <w:lang w:val="en-GB"/>
+        </w:rPr>
+        <w:t xml:space="preserve">The system must store the following data </w:t>
+      </w:r>
+      <w:r>
+        <w:rPr>
+          <w:lang w:val="en-GB"/>
+        </w:rPr>
+        <w:t>for each leg</w:t>
+      </w:r>
+      <w:r>
+        <w:rPr>
+          <w:lang w:val="en-GB"/>
+        </w:rPr>
+        <w:t>: a</w:t>
+      </w:r>
+      <w:r>
+        <w:rPr>
+          <w:lang w:val="en-GB"/>
+        </w:rPr>
+        <w:t xml:space="preserve"> unique </w:t>
+      </w:r>
+      <w:r>
+        <w:rPr>
+          <w:lang w:val="en-GB"/>
+        </w:rPr>
+        <w:t xml:space="preserve"> </w:t>
+      </w:r>
+      <w:r>
+        <w:rPr>
+          <w:b/>
+          <w:bCs/>
+          <w:lang w:val="en-GB"/>
+        </w:rPr>
+        <w:t>flight number</w:t>
+      </w:r>
+      <w:r>
+        <w:rPr>
+          <w:lang w:val="en-GB"/>
+        </w:rPr>
+        <w:t xml:space="preserve"> (</w:t>
+      </w:r>
+      <w:r>
+        <w:rPr>
+          <w:lang w:val="en-GB"/>
+        </w:rPr>
+        <w:t xml:space="preserve">composed </w:t>
+      </w:r>
+      <w:r>
+        <w:rPr>
+          <w:lang w:val="en-GB"/>
+        </w:rPr>
+        <w:t>of</w:t>
+      </w:r>
+      <w:r>
+        <w:rPr>
+          <w:lang w:val="en-GB"/>
+        </w:rPr>
+        <w:t xml:space="preserve"> the airline</w:t>
+      </w:r>
+      <w:r>
+        <w:rPr>
+          <w:lang w:val="en-GB"/>
+        </w:rPr>
+        <w:t>'s</w:t>
+      </w:r>
+      <w:r>
+        <w:rPr>
+          <w:lang w:val="en-GB"/>
+        </w:rPr>
+        <w:t xml:space="preserve"> IATA code </w:t>
+      </w:r>
+      <w:r>
+        <w:rPr>
+          <w:lang w:val="en-GB"/>
+        </w:rPr>
+        <w:t>followed by</w:t>
+      </w:r>
+      <w:r>
+        <w:rPr>
+          <w:lang w:val="en-GB"/>
+        </w:rPr>
+        <w:t xml:space="preserve"> four digits</w:t>
+      </w:r>
+      <w:r>
+        <w:rPr>
+          <w:lang w:val="en-GB"/>
+        </w:rPr>
+        <w:t>, unique</w:t>
+      </w:r>
+      <w:r>
+        <w:rPr>
+          <w:lang w:val="en-GB"/>
+        </w:rPr>
+        <w:t xml:space="preserve">), a </w:t>
+      </w:r>
+      <w:r>
+        <w:rPr>
+          <w:b/>
+          <w:bCs/>
+          <w:lang w:val="en-GB"/>
+        </w:rPr>
+        <w:t>schedule</w:t>
+      </w:r>
+      <w:r>
+        <w:rPr>
+          <w:b/>
+          <w:bCs/>
+          <w:lang w:val="en-GB"/>
+        </w:rPr>
+        <w:t>d</w:t>
+      </w:r>
+      <w:r>
+        <w:rPr>
+          <w:b/>
+          <w:bCs/>
+          <w:lang w:val="en-GB"/>
+        </w:rPr>
+        <w:t xml:space="preserve"> departure</w:t>
+      </w:r>
+      <w:r>
+        <w:rPr>
+          <w:b/>
+          <w:bCs/>
+          <w:lang w:val="en-GB"/>
+        </w:rPr>
+        <w:t xml:space="preserve"> </w:t>
+      </w:r>
+      <w:r>
+        <w:rPr>
+          <w:lang w:val="en-GB"/>
+        </w:rPr>
+        <w:t>and a</w:t>
+      </w:r>
+      <w:r>
+        <w:rPr>
+          <w:b/>
+          <w:bCs/>
+          <w:lang w:val="en-GB"/>
+        </w:rPr>
+        <w:t xml:space="preserve"> scheduled arrival</w:t>
+      </w:r>
+      <w:r>
+        <w:rPr>
+          <w:lang w:val="en-GB"/>
+        </w:rPr>
+        <w:t xml:space="preserve">, </w:t>
+      </w:r>
+      <w:r>
+        <w:rPr>
+          <w:lang w:val="en-GB"/>
+        </w:rPr>
+        <w:t>a</w:t>
+      </w:r>
+      <w:r>
+        <w:rPr>
+          <w:lang w:val="en-GB"/>
+        </w:rPr>
+        <w:t xml:space="preserve"> </w:t>
+      </w:r>
+      <w:r>
+        <w:rPr>
+          <w:b/>
+          <w:bCs/>
+          <w:lang w:val="en-GB"/>
+        </w:rPr>
+        <w:t xml:space="preserve">duration </w:t>
+      </w:r>
+      <w:r>
+        <w:rPr>
+          <w:lang w:val="en-GB"/>
+        </w:rPr>
+        <w:t xml:space="preserve">in hours, a </w:t>
+      </w:r>
+      <w:r>
+        <w:rPr>
+          <w:b/>
+          <w:bCs/>
+          <w:lang w:val="en-GB"/>
+        </w:rPr>
+        <w:t>status</w:t>
+      </w:r>
+      <w:r>
+        <w:rPr>
+          <w:lang w:val="en-GB"/>
+        </w:rPr>
+        <w:t xml:space="preserve"> ("ON TIME", "DELAYED", "CANCELLED", "</w:t>
+      </w:r>
+      <w:r>
+        <w:rPr>
+          <w:lang w:val="en-GB"/>
+        </w:rPr>
+        <w:t>LANDED</w:t>
+      </w:r>
+      <w:r>
+        <w:rPr>
+          <w:lang w:val="en-GB"/>
+        </w:rPr>
+        <w:t>")</w:t>
+      </w:r>
+      <w:r>
+        <w:rPr>
+          <w:lang w:val="en-GB"/>
+        </w:rPr>
+        <w:t xml:space="preserve">. </w:t>
+      </w:r>
+      <w:r>
+        <w:rPr>
+          <w:lang w:val="en-GB"/>
+        </w:rPr>
+        <w:t xml:space="preserve"> </w:t>
+      </w:r>
+      <w:r>
+        <w:rPr>
+          <w:lang w:val="en-GB"/>
+        </w:rPr>
+        <w:t>Additionally</w:t>
+      </w:r>
+      <w:r>
+        <w:rPr>
+          <w:lang w:val="en-GB"/>
+        </w:rPr>
+        <w:t xml:space="preserve">, </w:t>
+      </w:r>
+      <w:r>
+        <w:rPr>
+          <w:lang w:val="en-GB"/>
+        </w:rPr>
+        <w:t>each</w:t>
+      </w:r>
+      <w:r>
+        <w:rPr>
+          <w:lang w:val="en-GB"/>
+        </w:rPr>
+        <w:t xml:space="preserve"> leg must track the </w:t>
+      </w:r>
+      <w:r>
+        <w:rPr>
+          <w:b/>
+          <w:bCs/>
+          <w:lang w:val="en-GB"/>
+        </w:rPr>
+        <w:t>departure</w:t>
+      </w:r>
+      <w:r>
+        <w:rPr>
+          <w:lang w:val="en-GB"/>
+        </w:rPr>
+        <w:t xml:space="preserve"> and </w:t>
+      </w:r>
+      <w:r>
+        <w:rPr>
+          <w:b/>
+          <w:bCs/>
+          <w:lang w:val="en-GB"/>
+        </w:rPr>
+        <w:t>arrival</w:t>
+      </w:r>
+      <w:r>
+        <w:rPr>
+          <w:lang w:val="en-GB"/>
+        </w:rPr>
+        <w:t xml:space="preserve"> </w:t>
+      </w:r>
+      <w:r>
+        <w:rPr>
+          <w:b/>
+          <w:bCs/>
+          <w:lang w:val="en-GB"/>
+        </w:rPr>
+        <w:t>airports</w:t>
+      </w:r>
+      <w:r>
+        <w:rPr>
+          <w:b/>
+          <w:bCs/>
+          <w:lang w:val="en-GB"/>
+        </w:rPr>
+        <w:t>,</w:t>
+      </w:r>
+      <w:r>
+        <w:rPr>
+          <w:lang w:val="en-GB"/>
+        </w:rPr>
+        <w:t xml:space="preserve"> as well as the </w:t>
+      </w:r>
+      <w:r>
+        <w:rPr>
+          <w:b/>
+          <w:bCs/>
+          <w:lang w:val="en-GB"/>
+        </w:rPr>
+        <w:t>aircraft</w:t>
+      </w:r>
+      <w:r>
+        <w:rPr>
+          <w:lang w:val="en-GB"/>
+        </w:rPr>
+        <w:t xml:space="preserve"> that will </w:t>
+      </w:r>
+      <w:r>
+        <w:rPr>
+          <w:lang w:val="en-GB"/>
+        </w:rPr>
+        <w:t xml:space="preserve">be deployed for </w:t>
+      </w:r>
+      <w:r>
+        <w:rPr>
+          <w:lang w:val="en-GB"/>
+        </w:rPr>
+        <w:t>the journey</w:t>
+      </w:r>
+      <w:r>
+        <w:rPr>
+          <w:lang w:val="en-GB"/>
+        </w:rPr>
+        <w:t xml:space="preserve">. </w:t>
+      </w:r>
+    </w:p>
+    <w:p>
+      <w:pPr>
+        <w:pStyle w:val="Comment-Grader"/>
+      </w:pPr>
+      <w:bookmarkStart w:id="1" w:name="_Hlk190079859"/>
+      <w:r>
+        <w:t xml:space="preserve"> </w:t>
+      </w:r>
+      <w:permStart w:id="1011897587" w:edGrp="everyone"/>
+      <w:sdt>
+        <w:sdtPr>
           <w:rPr>
             <w:u w:val="single"/>
           </w:rPr>
           <w:tag w:val="Verdict"/>
-          <w:id w:val="-411236827"/>
+          <w:id w:val="1297960541"/>
           <w:placeholder>
-            <w:docPart w:val="F366D919302C4CAFACF80AB93829ED7A"/>
+            <w:docPart w:val="DAD1C3459E2241F098B89B115E0A931E"/>
           </w:placeholder>
           <w15:appearance w15:val="hidden"/>
           <w:text/>
@@ -1416,829 +2284,6 @@
           </w:r>
         </w:sdtContent>
       </w:sdt>
-      <w:permEnd w:id="1717830067"/>
-      <w:r>
-        <w:t xml:space="preserve">    </w:t>
-      </w:r>
-    </w:p>
-    <w:p>
-      <w:pPr>
-        <w:pStyle w:val="Requirement-Header"/>
-        <w:rPr>
-          <w:lang w:val="en-GB"/>
-        </w:rPr>
-      </w:pPr>
-      <w:r>
-        <w:rPr>
-          <w:lang w:val="en-GB"/>
-        </w:rPr>
-        <w:t xml:space="preserve">A </w:t>
-      </w:r>
-      <w:r>
-        <w:rPr>
-          <w:b/>
-          <w:bCs/>
-          <w:lang w:val="en-GB"/>
-        </w:rPr>
-        <w:t>flight</w:t>
-      </w:r>
-      <w:r>
-        <w:rPr>
-          <w:lang w:val="en-GB"/>
-        </w:rPr>
-        <w:t xml:space="preserve"> </w:t>
-      </w:r>
-      <w:r>
-        <w:rPr>
-          <w:lang w:val="en-GB"/>
-        </w:rPr>
-        <w:t>is a scheduled journey made by airlines to transport passengers between two locations</w:t>
-      </w:r>
-      <w:r>
-        <w:rPr>
-          <w:lang w:val="en-GB"/>
-        </w:rPr>
-        <w:t xml:space="preserve">. </w:t>
-      </w:r>
-      <w:r>
-        <w:rPr>
-          <w:lang w:val="en-GB"/>
-        </w:rPr>
-        <w:t>The system must store the following data about them:</w:t>
-      </w:r>
-      <w:r>
-        <w:rPr>
-          <w:lang w:val="en-GB"/>
-        </w:rPr>
-        <w:t xml:space="preserve"> </w:t>
-      </w:r>
-      <w:r>
-        <w:rPr>
-          <w:lang w:val="en-GB"/>
-        </w:rPr>
-        <w:t xml:space="preserve">a </w:t>
-      </w:r>
-      <w:r>
-        <w:rPr>
-          <w:b/>
-          <w:bCs/>
-          <w:lang w:val="en-GB"/>
-        </w:rPr>
-        <w:t>tag</w:t>
-      </w:r>
-      <w:r>
-        <w:rPr>
-          <w:lang w:val="en-GB"/>
-        </w:rPr>
-        <w:t xml:space="preserve"> </w:t>
-      </w:r>
-      <w:r>
-        <w:rPr>
-          <w:lang w:val="en-GB"/>
-        </w:rPr>
-        <w:t xml:space="preserve">that highlights some feature of the flight such as "the fastest", "the cheapest" (up to </w:t>
-      </w:r>
-      <w:r>
-        <w:rPr>
-          <w:lang w:val="en-GB"/>
-        </w:rPr>
-        <w:t xml:space="preserve">50 </w:t>
-      </w:r>
-      <w:r>
-        <w:rPr>
-          <w:lang w:val="en-GB"/>
-        </w:rPr>
-        <w:t>characters)</w:t>
-      </w:r>
-      <w:r>
-        <w:rPr>
-          <w:lang w:val="en-GB"/>
-        </w:rPr>
-        <w:t xml:space="preserve">, an </w:t>
-      </w:r>
-      <w:r>
-        <w:rPr>
-          <w:b/>
-          <w:bCs/>
-          <w:lang w:val="en-GB"/>
-        </w:rPr>
-        <w:t>indication</w:t>
-      </w:r>
-      <w:r>
-        <w:rPr>
-          <w:lang w:val="en-GB"/>
-        </w:rPr>
-        <w:t xml:space="preserve"> on whether it </w:t>
-      </w:r>
-      <w:r>
-        <w:rPr>
-          <w:lang w:val="en-GB"/>
-        </w:rPr>
-        <w:t>requires self-transfer</w:t>
-      </w:r>
-      <w:r>
-        <w:rPr>
-          <w:lang w:val="en-GB"/>
-        </w:rPr>
-        <w:t xml:space="preserve"> or not</w:t>
-      </w:r>
-      <w:r>
-        <w:rPr>
-          <w:lang w:val="en-GB"/>
-        </w:rPr>
-        <w:t xml:space="preserve">, </w:t>
-      </w:r>
-      <w:r>
-        <w:rPr>
-          <w:lang w:val="en-GB"/>
-        </w:rPr>
-        <w:t xml:space="preserve">a </w:t>
-      </w:r>
-      <w:r>
-        <w:rPr>
-          <w:rStyle w:val="Textoennegrita"/>
-          <w:lang w:val="en-GB"/>
-        </w:rPr>
-        <w:t>cost</w:t>
-      </w:r>
-      <w:r>
-        <w:rPr>
-          <w:lang w:val="en-GB"/>
-        </w:rPr>
-        <w:t xml:space="preserve">, </w:t>
-      </w:r>
-      <w:r>
-        <w:rPr>
-          <w:lang w:val="en-GB"/>
-        </w:rPr>
-        <w:t>an</w:t>
-      </w:r>
-      <w:r>
-        <w:rPr>
-          <w:lang w:val="en-GB"/>
-        </w:rPr>
-        <w:t xml:space="preserve"> optional </w:t>
-      </w:r>
-      <w:r>
-        <w:rPr>
-          <w:b/>
-          <w:bCs/>
-          <w:lang w:val="en-GB"/>
-        </w:rPr>
-        <w:t xml:space="preserve">description </w:t>
-      </w:r>
-      <w:r>
-        <w:rPr>
-          <w:lang w:val="en-GB"/>
-        </w:rPr>
-        <w:t>(</w:t>
-      </w:r>
-      <w:r>
-        <w:rPr>
-          <w:lang w:val="en-GB"/>
-        </w:rPr>
-        <w:t xml:space="preserve">up to 255 </w:t>
-      </w:r>
-      <w:r>
-        <w:rPr>
-          <w:lang w:val="en-GB"/>
-        </w:rPr>
-        <w:t>characters)</w:t>
-      </w:r>
-      <w:r>
-        <w:rPr>
-          <w:lang w:val="en-GB"/>
-        </w:rPr>
-        <w:t xml:space="preserve">. </w:t>
-      </w:r>
-      <w:r>
-        <w:rPr>
-          <w:lang w:val="en-GB"/>
-        </w:rPr>
-        <w:t xml:space="preserve"> It also stores info</w:t>
-      </w:r>
-      <w:r>
-        <w:rPr>
-          <w:lang w:val="en-GB"/>
-        </w:rPr>
-        <w:t>r</w:t>
-      </w:r>
-      <w:r>
-        <w:rPr>
-          <w:lang w:val="en-GB"/>
-        </w:rPr>
-        <w:t xml:space="preserve">mation that comes from its </w:t>
-      </w:r>
-      <w:r>
-        <w:rPr>
-          <w:b/>
-          <w:bCs/>
-          <w:lang w:val="en-GB"/>
-        </w:rPr>
-        <w:t>legs</w:t>
-      </w:r>
-      <w:r>
-        <w:rPr>
-          <w:lang w:val="en-GB"/>
-        </w:rPr>
-        <w:t>, namely:</w:t>
-      </w:r>
-      <w:r>
-        <w:rPr>
-          <w:lang w:val="en-GB"/>
-        </w:rPr>
-        <w:t xml:space="preserve"> a </w:t>
-      </w:r>
-      <w:r>
-        <w:rPr>
-          <w:b/>
-          <w:bCs/>
-          <w:lang w:val="en-GB"/>
-        </w:rPr>
-        <w:t>schedule</w:t>
-      </w:r>
-      <w:r>
-        <w:rPr>
-          <w:b/>
-          <w:bCs/>
-          <w:lang w:val="en-GB"/>
-        </w:rPr>
-        <w:t>d</w:t>
-      </w:r>
-      <w:r>
-        <w:rPr>
-          <w:b/>
-          <w:bCs/>
-          <w:lang w:val="en-GB"/>
-        </w:rPr>
-        <w:t xml:space="preserve"> departure</w:t>
-      </w:r>
-      <w:r>
-        <w:rPr>
-          <w:lang w:val="en-GB"/>
-        </w:rPr>
-        <w:t xml:space="preserve"> and a </w:t>
-      </w:r>
-      <w:r>
-        <w:rPr>
-          <w:b/>
-          <w:bCs/>
-          <w:lang w:val="en-GB"/>
-        </w:rPr>
-        <w:t>schedule</w:t>
-      </w:r>
-      <w:r>
-        <w:rPr>
-          <w:b/>
-          <w:bCs/>
-          <w:lang w:val="en-GB"/>
-        </w:rPr>
-        <w:t>d</w:t>
-      </w:r>
-      <w:r>
-        <w:rPr>
-          <w:b/>
-          <w:bCs/>
-          <w:lang w:val="en-GB"/>
-        </w:rPr>
-        <w:t xml:space="preserve"> arrival</w:t>
-      </w:r>
-      <w:r>
-        <w:rPr>
-          <w:lang w:val="en-GB"/>
-        </w:rPr>
-        <w:t xml:space="preserve"> that depends on the first schedule</w:t>
-      </w:r>
-      <w:r>
-        <w:rPr>
-          <w:lang w:val="en-GB"/>
-        </w:rPr>
-        <w:t>d</w:t>
-      </w:r>
-      <w:r>
-        <w:rPr>
-          <w:lang w:val="en-GB"/>
-        </w:rPr>
-        <w:t xml:space="preserve"> departure </w:t>
-      </w:r>
-      <w:r>
-        <w:rPr>
-          <w:lang w:val="en-GB"/>
-        </w:rPr>
-        <w:t>moment</w:t>
-      </w:r>
-      <w:r>
-        <w:rPr>
-          <w:lang w:val="en-GB"/>
-        </w:rPr>
-        <w:t xml:space="preserve"> of the first leg and the schedule</w:t>
-      </w:r>
-      <w:r>
-        <w:rPr>
-          <w:lang w:val="en-GB"/>
-        </w:rPr>
-        <w:t>d</w:t>
-      </w:r>
-      <w:r>
-        <w:rPr>
-          <w:lang w:val="en-GB"/>
-        </w:rPr>
-        <w:t xml:space="preserve"> arrival </w:t>
-      </w:r>
-      <w:r>
-        <w:rPr>
-          <w:lang w:val="en-GB"/>
-        </w:rPr>
-        <w:t>moment</w:t>
-      </w:r>
-      <w:r>
-        <w:rPr>
-          <w:lang w:val="en-GB"/>
-        </w:rPr>
-        <w:t xml:space="preserve"> of the last leg, the origin and destination </w:t>
-      </w:r>
-      <w:r>
-        <w:rPr>
-          <w:b/>
-          <w:bCs/>
-          <w:lang w:val="en-GB"/>
-        </w:rPr>
-        <w:t>cities</w:t>
-      </w:r>
-      <w:r>
-        <w:rPr>
-          <w:lang w:val="en-GB"/>
-        </w:rPr>
-        <w:t xml:space="preserve"> that comes from the city of the airports to which first and last leg </w:t>
-      </w:r>
-      <w:r>
-        <w:rPr>
-          <w:lang w:val="en-GB"/>
-        </w:rPr>
-        <w:t xml:space="preserve">refers to, and finally, the </w:t>
-      </w:r>
-      <w:r>
-        <w:rPr>
-          <w:b/>
-          <w:bCs/>
-          <w:lang w:val="en-GB"/>
-        </w:rPr>
-        <w:t>number of layovers</w:t>
-      </w:r>
-      <w:r>
-        <w:rPr>
-          <w:lang w:val="en-GB"/>
-        </w:rPr>
-        <w:t xml:space="preserve">. </w:t>
-      </w:r>
-    </w:p>
-    <w:permStart w:id="2057982250" w:edGrp="everyone"/>
-    <w:p>
-      <w:pPr>
-        <w:pStyle w:val="Comment-Grader"/>
-      </w:pPr>
-      <w:sdt>
-        <w:sdtPr>
-          <w:tag w:val="Verdict"/>
-          <w:id w:val="793486214"/>
-          <w:placeholder>
-            <w:docPart w:val="58000367B27B4B8081BC36C9452459C0"/>
-          </w:placeholder>
-          <w15:appearance w15:val="hidden"/>
-          <w:text/>
-        </w:sdtPr>
-        <w:sdtContent>
-          <w:r>
-            <w:t xml:space="preserve">  </w:t>
-          </w:r>
-          <w:r>
-            <w:t>x</w:t>
-          </w:r>
-          <w:r>
-            <w:t xml:space="preserve">  </w:t>
-          </w:r>
-        </w:sdtContent>
-      </w:sdt>
-      <w:permEnd w:id="2057982250"/>
-      <w:r>
-        <w:t xml:space="preserve">    </w:t>
-      </w:r>
-    </w:p>
-    <w:p>
-      <w:pPr>
-        <w:pStyle w:val="Requirement-Header"/>
-        <w:rPr>
-          <w:lang w:val="en-GB"/>
-        </w:rPr>
-      </w:pPr>
-      <w:r>
-        <w:rPr>
-          <w:lang w:val="en-GB"/>
-        </w:rPr>
-        <w:t xml:space="preserve">A </w:t>
-      </w:r>
-      <w:r>
-        <w:rPr>
-          <w:lang w:val="en-GB"/>
-        </w:rPr>
-        <w:t xml:space="preserve">flight aggregates several </w:t>
-      </w:r>
-      <w:r>
-        <w:rPr>
-          <w:b/>
-          <w:bCs/>
-          <w:lang w:val="en-GB"/>
-        </w:rPr>
-        <w:t>legs</w:t>
-      </w:r>
-      <w:r>
-        <w:rPr>
-          <w:lang w:val="en-GB"/>
-        </w:rPr>
-        <w:t xml:space="preserve">. </w:t>
-      </w:r>
-      <w:r>
-        <w:rPr>
-          <w:lang w:val="en-GB"/>
-        </w:rPr>
-        <w:t xml:space="preserve"> A leg represents an individual segment of a flight, </w:t>
-      </w:r>
-      <w:r>
-        <w:rPr>
-          <w:lang w:val="en-GB"/>
-        </w:rPr>
-        <w:t xml:space="preserve">typically corresponding to </w:t>
-      </w:r>
-      <w:r>
-        <w:rPr>
-          <w:lang w:val="en-GB"/>
-        </w:rPr>
-        <w:t>layovers or connections</w:t>
-      </w:r>
-      <w:r>
-        <w:rPr>
-          <w:lang w:val="en-GB"/>
-        </w:rPr>
-        <w:t xml:space="preserve">. </w:t>
-      </w:r>
-      <w:r>
-        <w:rPr>
-          <w:lang w:val="en-GB"/>
-        </w:rPr>
-        <w:t xml:space="preserve"> </w:t>
-      </w:r>
-      <w:r>
-        <w:rPr>
-          <w:lang w:val="en-GB"/>
-        </w:rPr>
-        <w:t xml:space="preserve">The system must store the following data </w:t>
-      </w:r>
-      <w:r>
-        <w:rPr>
-          <w:lang w:val="en-GB"/>
-        </w:rPr>
-        <w:t>for each leg</w:t>
-      </w:r>
-      <w:r>
-        <w:rPr>
-          <w:lang w:val="en-GB"/>
-        </w:rPr>
-        <w:t>: a</w:t>
-      </w:r>
-      <w:r>
-        <w:rPr>
-          <w:lang w:val="en-GB"/>
-        </w:rPr>
-        <w:t xml:space="preserve"> unique </w:t>
-      </w:r>
-      <w:r>
-        <w:rPr>
-          <w:lang w:val="en-GB"/>
-        </w:rPr>
-        <w:t xml:space="preserve"> </w:t>
-      </w:r>
-      <w:r>
-        <w:rPr>
-          <w:b/>
-          <w:bCs/>
-          <w:lang w:val="en-GB"/>
-        </w:rPr>
-        <w:t>flight number</w:t>
-      </w:r>
-      <w:r>
-        <w:rPr>
-          <w:lang w:val="en-GB"/>
-        </w:rPr>
-        <w:t xml:space="preserve"> (</w:t>
-      </w:r>
-      <w:r>
-        <w:rPr>
-          <w:lang w:val="en-GB"/>
-        </w:rPr>
-        <w:t xml:space="preserve">composed </w:t>
-      </w:r>
-      <w:r>
-        <w:rPr>
-          <w:lang w:val="en-GB"/>
-        </w:rPr>
-        <w:t>of</w:t>
-      </w:r>
-      <w:r>
-        <w:rPr>
-          <w:lang w:val="en-GB"/>
-        </w:rPr>
-        <w:t xml:space="preserve"> the airline</w:t>
-      </w:r>
-      <w:r>
-        <w:rPr>
-          <w:lang w:val="en-GB"/>
-        </w:rPr>
-        <w:t>'s</w:t>
-      </w:r>
-      <w:r>
-        <w:rPr>
-          <w:lang w:val="en-GB"/>
-        </w:rPr>
-        <w:t xml:space="preserve"> IATA code </w:t>
-      </w:r>
-      <w:r>
-        <w:rPr>
-          <w:lang w:val="en-GB"/>
-        </w:rPr>
-        <w:t>followed by</w:t>
-      </w:r>
-      <w:r>
-        <w:rPr>
-          <w:lang w:val="en-GB"/>
-        </w:rPr>
-        <w:t xml:space="preserve"> four digits</w:t>
-      </w:r>
-      <w:r>
-        <w:rPr>
-          <w:lang w:val="en-GB"/>
-        </w:rPr>
-        <w:t>, unique</w:t>
-      </w:r>
-      <w:r>
-        <w:rPr>
-          <w:lang w:val="en-GB"/>
-        </w:rPr>
-        <w:t xml:space="preserve">), a </w:t>
-      </w:r>
-      <w:r>
-        <w:rPr>
-          <w:b/>
-          <w:bCs/>
-          <w:lang w:val="en-GB"/>
-        </w:rPr>
-        <w:t>schedule</w:t>
-      </w:r>
-      <w:r>
-        <w:rPr>
-          <w:b/>
-          <w:bCs/>
-          <w:lang w:val="en-GB"/>
-        </w:rPr>
-        <w:t>d</w:t>
-      </w:r>
-      <w:r>
-        <w:rPr>
-          <w:b/>
-          <w:bCs/>
-          <w:lang w:val="en-GB"/>
-        </w:rPr>
-        <w:t xml:space="preserve"> departure</w:t>
-      </w:r>
-      <w:r>
-        <w:rPr>
-          <w:b/>
-          <w:bCs/>
-          <w:lang w:val="en-GB"/>
-        </w:rPr>
-        <w:t xml:space="preserve"> </w:t>
-      </w:r>
-      <w:r>
-        <w:rPr>
-          <w:lang w:val="en-GB"/>
-        </w:rPr>
-        <w:t>and a</w:t>
-      </w:r>
-      <w:r>
-        <w:rPr>
-          <w:b/>
-          <w:bCs/>
-          <w:lang w:val="en-GB"/>
-        </w:rPr>
-        <w:t xml:space="preserve"> scheduled arrival</w:t>
-      </w:r>
-      <w:r>
-        <w:rPr>
-          <w:lang w:val="en-GB"/>
-        </w:rPr>
-        <w:t xml:space="preserve">, </w:t>
-      </w:r>
-      <w:r>
-        <w:rPr>
-          <w:lang w:val="en-GB"/>
-        </w:rPr>
-        <w:t>a</w:t>
-      </w:r>
-      <w:r>
-        <w:rPr>
-          <w:lang w:val="en-GB"/>
-        </w:rPr>
-        <w:t xml:space="preserve"> </w:t>
-      </w:r>
-      <w:r>
-        <w:rPr>
-          <w:b/>
-          <w:bCs/>
-          <w:lang w:val="en-GB"/>
-        </w:rPr>
-        <w:t xml:space="preserve">duration </w:t>
-      </w:r>
-      <w:r>
-        <w:rPr>
-          <w:lang w:val="en-GB"/>
-        </w:rPr>
-        <w:t xml:space="preserve">in hours, a </w:t>
-      </w:r>
-      <w:r>
-        <w:rPr>
-          <w:b/>
-          <w:bCs/>
-          <w:lang w:val="en-GB"/>
-        </w:rPr>
-        <w:t>status</w:t>
-      </w:r>
-      <w:r>
-        <w:rPr>
-          <w:lang w:val="en-GB"/>
-        </w:rPr>
-        <w:t xml:space="preserve"> ("ON TIME", "DELAYED", "CANCELLED", "</w:t>
-      </w:r>
-      <w:r>
-        <w:rPr>
-          <w:lang w:val="en-GB"/>
-        </w:rPr>
-        <w:t>LANDED</w:t>
-      </w:r>
-      <w:r>
-        <w:rPr>
-          <w:lang w:val="en-GB"/>
-        </w:rPr>
-        <w:t>")</w:t>
-      </w:r>
-      <w:r>
-        <w:rPr>
-          <w:lang w:val="en-GB"/>
-        </w:rPr>
-        <w:t xml:space="preserve">. </w:t>
-      </w:r>
-      <w:r>
-        <w:rPr>
-          <w:lang w:val="en-GB"/>
-        </w:rPr>
-        <w:t xml:space="preserve"> </w:t>
-      </w:r>
-      <w:r>
-        <w:rPr>
-          <w:lang w:val="en-GB"/>
-        </w:rPr>
-        <w:t>Additionally</w:t>
-      </w:r>
-      <w:r>
-        <w:rPr>
-          <w:lang w:val="en-GB"/>
-        </w:rPr>
-        <w:t xml:space="preserve">, </w:t>
-      </w:r>
-      <w:r>
-        <w:rPr>
-          <w:lang w:val="en-GB"/>
-        </w:rPr>
-        <w:t>each</w:t>
-      </w:r>
-      <w:r>
-        <w:rPr>
-          <w:lang w:val="en-GB"/>
-        </w:rPr>
-        <w:t xml:space="preserve"> leg must track the </w:t>
-      </w:r>
-      <w:r>
-        <w:rPr>
-          <w:b/>
-          <w:bCs/>
-          <w:lang w:val="en-GB"/>
-        </w:rPr>
-        <w:t>departure</w:t>
-      </w:r>
-      <w:r>
-        <w:rPr>
-          <w:lang w:val="en-GB"/>
-        </w:rPr>
-        <w:t xml:space="preserve"> and </w:t>
-      </w:r>
-      <w:r>
-        <w:rPr>
-          <w:b/>
-          <w:bCs/>
-          <w:lang w:val="en-GB"/>
-        </w:rPr>
-        <w:t>arrival</w:t>
-      </w:r>
-      <w:r>
-        <w:rPr>
-          <w:lang w:val="en-GB"/>
-        </w:rPr>
-        <w:t xml:space="preserve"> </w:t>
-      </w:r>
-      <w:r>
-        <w:rPr>
-          <w:b/>
-          <w:bCs/>
-          <w:lang w:val="en-GB"/>
-        </w:rPr>
-        <w:t>airports</w:t>
-      </w:r>
-      <w:r>
-        <w:rPr>
-          <w:b/>
-          <w:bCs/>
-          <w:lang w:val="en-GB"/>
-        </w:rPr>
-        <w:t>,</w:t>
-      </w:r>
-      <w:r>
-        <w:rPr>
-          <w:lang w:val="en-GB"/>
-        </w:rPr>
-        <w:t xml:space="preserve"> as well as the </w:t>
-      </w:r>
-      <w:r>
-        <w:rPr>
-          <w:b/>
-          <w:bCs/>
-          <w:lang w:val="en-GB"/>
-        </w:rPr>
-        <w:t>aircraft</w:t>
-      </w:r>
-      <w:r>
-        <w:rPr>
-          <w:lang w:val="en-GB"/>
-        </w:rPr>
-        <w:t xml:space="preserve"> that will </w:t>
-      </w:r>
-      <w:r>
-        <w:rPr>
-          <w:lang w:val="en-GB"/>
-        </w:rPr>
-        <w:t xml:space="preserve">be deployed for </w:t>
-      </w:r>
-      <w:r>
-        <w:rPr>
-          <w:lang w:val="en-GB"/>
-        </w:rPr>
-        <w:t>the journey</w:t>
-      </w:r>
-      <w:r>
-        <w:rPr>
-          <w:lang w:val="en-GB"/>
-        </w:rPr>
-        <w:t xml:space="preserve">. </w:t>
-      </w:r>
-    </w:p>
-    <w:p>
-      <w:pPr>
-        <w:pStyle w:val="Comment-Grader"/>
-      </w:pPr>
-      <w:bookmarkStart w:id="1" w:name="_Hlk190079859"/>
-      <w:r>
-        <w:t xml:space="preserve"> </w:t>
-      </w:r>
-      <w:permStart w:id="1011897587" w:edGrp="everyone"/>
-      <w:sdt>
-        <w:sdtPr>
-          <w:tag w:val="Verdict"/>
-          <w:id w:val="1297960541"/>
-          <w:placeholder>
-            <w:docPart w:val="DAD1C3459E2241F098B89B115E0A931E"/>
-          </w:placeholder>
-          <w15:appearance w15:val="hidden"/>
-          <w:text/>
-        </w:sdtPr>
-        <w:sdtContent>
-          <w:r>
-            <w:t xml:space="preserve"> </w:t>
-          </w:r>
-          <w:r>
-            <w:t>x</w:t>
-          </w:r>
-          <w:r>
-            <w:t xml:space="preserve">   </w:t>
-          </w:r>
-        </w:sdtContent>
-      </w:sdt>
       <w:permEnd w:id="1011897587"/>
       <w:r>
         <w:t xml:space="preserve">    </w:t>
@@ -2551,13 +2596,13 @@
         </w:sdtPr>
         <w:sdtContent>
           <w:r>
-            <w:t xml:space="preserve">  </w:t>
+            <w:t xml:space="preserve"> </w:t>
           </w:r>
           <w:r>
             <w:t>X</w:t>
           </w:r>
           <w:r>
-            <w:t xml:space="preserve">  </w:t>
+            <w:t xml:space="preserve">   </w:t>
           </w:r>
         </w:sdtContent>
       </w:sdt>
@@ -2613,9 +2658,6 @@
       </w:pPr>
       <w:sdt>
         <w:sdtPr>
-          <w:rPr>
-            <w:u w:val="single"/>
-          </w:rPr>
           <w:tag w:val="Verdict"/>
           <w:id w:val="-279493892"/>
           <w:placeholder>
@@ -2626,22 +2668,13 @@
         </w:sdtPr>
         <w:sdtContent>
           <w:r>
-            <w:rPr>
-              <w:u w:val="single"/>
-            </w:rPr>
-            <w:t xml:space="preserve">  </w:t>
+            <w:t xml:space="preserve"> </w:t>
           </w:r>
           <w:r>
-            <w:rPr>
-              <w:u w:val="single"/>
-            </w:rPr>
             <w:t>X</w:t>
           </w:r>
           <w:r>
-            <w:rPr>
-              <w:u w:val="single"/>
-            </w:rPr>
-            <w:t xml:space="preserve">  </w:t>
+            <w:t xml:space="preserve">   </w:t>
           </w:r>
         </w:sdtContent>
       </w:sdt>
@@ -10266,6 +10299,7 @@
     <w:rsid w:val="001773D9"/>
     <w:rsid w:val="001942D6"/>
     <w:rsid w:val="002707DD"/>
+    <w:rsid w:val="002E101E"/>
     <w:rsid w:val="00303C3E"/>
     <w:rsid w:val="00374B2C"/>
     <w:rsid w:val="003803AE"/>
@@ -10286,6 +10320,7 @@
     <w:rsid w:val="007079BA"/>
     <w:rsid w:val="007465A2"/>
     <w:rsid w:val="00751E87"/>
+    <w:rsid w:val="00783A25"/>
     <w:rsid w:val="00802250"/>
     <w:rsid w:val="008A1472"/>
     <w:rsid w:val="008B1087"/>
@@ -10297,10 +10332,10 @@
     <w:rsid w:val="00AD2A82"/>
     <w:rsid w:val="00AD7444"/>
     <w:rsid w:val="00AE0F65"/>
-    <w:rsid w:val="00B207B8"/>
     <w:rsid w:val="00B30056"/>
     <w:rsid w:val="00B50831"/>
     <w:rsid w:val="00BB57C2"/>
+    <w:rsid w:val="00BD1E8F"/>
     <w:rsid w:val="00BE3A2B"/>
     <w:rsid w:val="00C41BFE"/>
     <w:rsid w:val="00C63AB0"/>
@@ -12503,6 +12538,23 @@
 </file>
 
 <file path=customXml/item1.xml><?xml version="1.0" encoding="utf-8"?>
+<p:properties xmlns:p="http://schemas.microsoft.com/office/2006/metadata/properties" xmlns:xsi="http://www.w3.org/2001/XMLSchema-instance" xmlns:pc="http://schemas.microsoft.com/office/infopath/2007/PartnerControls">
+  <documentManagement>
+    <_activity xmlns="fc5cef65-15c2-4c5e-a501-7e35e06e3dca" xsi:nil="true"/>
+  </documentManagement>
+</p:properties>
+</file>
+
+<file path=customXml/item2.xml><?xml version="1.0" encoding="utf-8"?>
+<?mso-contentType ?>
+<FormTemplates xmlns="http://schemas.microsoft.com/sharepoint/v3/contenttype/forms">
+  <Display>DocumentLibraryForm</Display>
+  <Edit>DocumentLibraryForm</Edit>
+  <New>DocumentLibraryForm</New>
+</FormTemplates>
+</file>
+
+<file path=customXml/item3.xml><?xml version="1.0" encoding="utf-8"?>
 <ct:contentTypeSchema xmlns:ct="http://schemas.microsoft.com/office/2006/metadata/contentType" xmlns:ma="http://schemas.microsoft.com/office/2006/metadata/properties/metaAttributes" ct:_="" ma:_="" ma:contentTypeName="Documento" ma:contentTypeID="0x01010039D6CF02E7455246AE3945214E45ABE8" ma:contentTypeVersion="12" ma:contentTypeDescription="Crear nuevo documento." ma:contentTypeScope="" ma:versionID="92d61c8ccb018fe792beedc596d9d422">
   <xsd:schema xmlns:xsd="http://www.w3.org/2001/XMLSchema" xmlns:xs="http://www.w3.org/2001/XMLSchema" xmlns:p="http://schemas.microsoft.com/office/2006/metadata/properties" xmlns:ns3="fc5cef65-15c2-4c5e-a501-7e35e06e3dca" xmlns:ns4="15ebf821-7056-4ff7-9be2-07d1ad63f410" targetNamespace="http://schemas.microsoft.com/office/2006/metadata/properties" ma:root="true" ma:fieldsID="63ce5dca97696559bc4be767a0dfe40f" ns3:_="" ns4:_="">
     <xsd:import namespace="fc5cef65-15c2-4c5e-a501-7e35e06e3dca"/>
@@ -12717,24 +12769,25 @@
 </ct:contentTypeSchema>
 </file>
 
-<file path=customXml/item2.xml><?xml version="1.0" encoding="utf-8"?>
-<?mso-contentType ?>
-<FormTemplates xmlns="http://schemas.microsoft.com/sharepoint/v3/contenttype/forms">
-  <Display>DocumentLibraryForm</Display>
-  <Edit>DocumentLibraryForm</Edit>
-  <New>DocumentLibraryForm</New>
-</FormTemplates>
+<file path=customXml/itemProps1.xml><?xml version="1.0" encoding="utf-8"?>
+<ds:datastoreItem xmlns:ds="http://schemas.openxmlformats.org/officeDocument/2006/customXml" ds:itemID="{856B0589-82BD-47CC-A0A4-570DCFEAB33E}">
+  <ds:schemaRefs>
+    <ds:schemaRef ds:uri="http://schemas.microsoft.com/office/2006/metadata/properties"/>
+    <ds:schemaRef ds:uri="http://schemas.microsoft.com/office/infopath/2007/PartnerControls"/>
+    <ds:schemaRef ds:uri="fc5cef65-15c2-4c5e-a501-7e35e06e3dca"/>
+  </ds:schemaRefs>
+</ds:datastoreItem>
 </file>
 
-<file path=customXml/item3.xml><?xml version="1.0" encoding="utf-8"?>
-<p:properties xmlns:p="http://schemas.microsoft.com/office/2006/metadata/properties" xmlns:xsi="http://www.w3.org/2001/XMLSchema-instance" xmlns:pc="http://schemas.microsoft.com/office/infopath/2007/PartnerControls">
-  <documentManagement>
-    <_activity xmlns="fc5cef65-15c2-4c5e-a501-7e35e06e3dca" xsi:nil="true"/>
-  </documentManagement>
-</p:properties>
+<file path=customXml/itemProps2.xml><?xml version="1.0" encoding="utf-8"?>
+<ds:datastoreItem xmlns:ds="http://schemas.openxmlformats.org/officeDocument/2006/customXml" ds:itemID="{2803B2DD-372B-497B-BACB-7340C2779E69}">
+  <ds:schemaRefs>
+    <ds:schemaRef ds:uri="http://schemas.microsoft.com/sharepoint/v3/contenttype/forms"/>
+  </ds:schemaRefs>
+</ds:datastoreItem>
 </file>
 
-<file path=customXml/itemProps1.xml><?xml version="1.0" encoding="utf-8"?>
+<file path=customXml/itemProps3.xml><?xml version="1.0" encoding="utf-8"?>
 <ds:datastoreItem xmlns:ds="http://schemas.openxmlformats.org/officeDocument/2006/customXml" ds:itemID="{8CD3F2D8-EFFA-4173-9B1A-0410ACD5F601}">
   <ds:schemaRefs>
     <ds:schemaRef ds:uri="http://schemas.microsoft.com/office/2006/metadata/contentType"/>
@@ -12751,22 +12804,4 @@
     <ds:schemaRef ds:uri="http://schemas.microsoft.com/internal/obd"/>
   </ds:schemaRefs>
 </ds:datastoreItem>
-</file>
-
-<file path=customXml/itemProps2.xml><?xml version="1.0" encoding="utf-8"?>
-<ds:datastoreItem xmlns:ds="http://schemas.openxmlformats.org/officeDocument/2006/customXml" ds:itemID="{2803B2DD-372B-497B-BACB-7340C2779E69}">
-  <ds:schemaRefs>
-    <ds:schemaRef ds:uri="http://schemas.microsoft.com/sharepoint/v3/contenttype/forms"/>
-  </ds:schemaRefs>
-</ds:datastoreItem>
-</file>
-
-<file path=customXml/itemProps3.xml><?xml version="1.0" encoding="utf-8"?>
-<ds:datastoreItem xmlns:ds="http://schemas.openxmlformats.org/officeDocument/2006/customXml" ds:itemID="{856B0589-82BD-47CC-A0A4-570DCFEAB33E}">
-  <ds:schemaRefs>
-    <ds:schemaRef ds:uri="http://schemas.microsoft.com/office/2006/metadata/properties"/>
-    <ds:schemaRef ds:uri="http://schemas.microsoft.com/office/infopath/2007/PartnerControls"/>
-    <ds:schemaRef ds:uri="fc5cef65-15c2-4c5e-a501-7e35e06e3dca"/>
-  </ds:schemaRefs>
-</ds:datastoreItem>
 </file>
</xml_diff>

<commit_message>
individual doc upgraded ,closes #542
</commit_message>
<xml_diff>
--- a/reports/Student #1/01 - Requirements - Student #1.docx
+++ b/reports/Student #1/01 - Requirements - Student #1.docx
@@ -222,7 +222,7 @@
                   <w:rPr>
                     <w:rFonts w:asciiTheme="majorHAnsi" w:hAnsiTheme="majorHAnsi" w:cstheme="majorHAnsi"/>
                   </w:rPr>
-                  <w:t>2</w:t>
+                  <w:t>3</w:t>
                 </w:r>
               </w:sdtContent>
             </w:sdt>
@@ -343,7 +343,6 @@
                   </w:rPr>
                   <w:t xml:space="preserve"> </w:t>
                 </w:r>
-                <w:proofErr w:type="spellStart"/>
                 <w:r>
                   <w:rPr>
                     <w:rFonts w:asciiTheme="majorHAnsi" w:hAnsiTheme="majorHAnsi" w:cstheme="majorHAnsi"/>
@@ -351,7 +350,6 @@
                   </w:rPr>
                   <w:t>petcargon</w:t>
                 </w:r>
-                <w:proofErr w:type="spellEnd"/>
                 <w:r>
                   <w:rPr>
                     <w:rFonts w:asciiTheme="majorHAnsi" w:hAnsiTheme="majorHAnsi" w:cstheme="majorHAnsi"/>
@@ -469,7 +467,6 @@
               <w:sdtPr>
                 <w:rPr>
                   <w:rFonts w:asciiTheme="majorHAnsi" w:hAnsiTheme="majorHAnsi" w:cstheme="majorHAnsi"/>
-                  <w:u w:val="single"/>
                 </w:rPr>
                 <w:tag w:val="Roles2"/>
                 <w:id w:val="-1975901162"/>
@@ -483,21 +480,24 @@
                 <w:r>
                   <w:rPr>
                     <w:rFonts w:asciiTheme="majorHAnsi" w:hAnsiTheme="majorHAnsi" w:cstheme="majorHAnsi"/>
-                    <w:u w:val="single"/>
                   </w:rPr>
                   <w:t xml:space="preserve"> </w:t>
                 </w:r>
                 <w:r>
                   <w:rPr>
                     <w:rFonts w:asciiTheme="majorHAnsi" w:hAnsiTheme="majorHAnsi" w:cstheme="majorHAnsi"/>
-                    <w:u w:val="single"/>
                   </w:rPr>
-                  <w:t>developer,tester</w:t>
+                  <w:t>developer,</w:t>
                 </w:r>
                 <w:r>
                   <w:rPr>
                     <w:rFonts w:asciiTheme="majorHAnsi" w:hAnsiTheme="majorHAnsi" w:cstheme="majorHAnsi"/>
-                    <w:u w:val="single"/>
+                  </w:rPr>
+                  <w:t>operator</w:t>
+                </w:r>
+                <w:r>
+                  <w:rPr>
+                    <w:rFonts w:asciiTheme="majorHAnsi" w:hAnsiTheme="majorHAnsi" w:cstheme="majorHAnsi"/>
                   </w:rPr>
                   <w:t xml:space="preserve"> </w:t>
                 </w:r>
@@ -599,14 +599,14 @@
                     <w:rFonts w:asciiTheme="majorHAnsi" w:hAnsiTheme="majorHAnsi" w:cstheme="majorHAnsi"/>
                     <w:u w:val="single"/>
                   </w:rPr>
-                  <w:t>March</w:t>
+                  <w:t>April</w:t>
                 </w:r>
                 <w:r>
                   <w:rPr>
                     <w:rFonts w:asciiTheme="majorHAnsi" w:hAnsiTheme="majorHAnsi" w:cstheme="majorHAnsi"/>
                     <w:u w:val="single"/>
                   </w:rPr>
-                  <w:t xml:space="preserve"> 1</w:t>
+                  <w:t xml:space="preserve"> </w:t>
                 </w:r>
                 <w:r>
                   <w:rPr>
@@ -620,17 +620,8 @@
                     <w:rFonts w:asciiTheme="majorHAnsi" w:hAnsiTheme="majorHAnsi" w:cstheme="majorHAnsi"/>
                     <w:u w:val="single"/>
                   </w:rPr>
-                  <w:t xml:space="preserve">, </w:t>
+                  <w:t>, 2025</w:t>
                 </w:r>
-                <w:proofErr w:type="gramStart"/>
-                <w:r>
-                  <w:rPr>
-                    <w:rFonts w:asciiTheme="majorHAnsi" w:hAnsiTheme="majorHAnsi" w:cstheme="majorHAnsi"/>
-                    <w:u w:val="single"/>
-                  </w:rPr>
-                  <w:t>2025</w:t>
-                </w:r>
-                <w:proofErr w:type="gramEnd"/>
                 <w:r>
                   <w:rPr>
                     <w:rFonts w:asciiTheme="majorHAnsi" w:hAnsiTheme="majorHAnsi" w:cstheme="majorHAnsi"/>
@@ -2943,7 +2934,13 @@
         </w:sdtPr>
         <w:sdtContent>
           <w:r>
-            <w:t xml:space="preserve">    </w:t>
+            <w:t xml:space="preserve">  </w:t>
+          </w:r>
+          <w:r>
+            <w:t>X</w:t>
+          </w:r>
+          <w:r>
+            <w:t xml:space="preserve">  </w:t>
           </w:r>
         </w:sdtContent>
       </w:sdt>
@@ -3088,6 +3085,9 @@
         </w:sdtPr>
         <w:sdtContent>
           <w:r>
+            <w:t>X</w:t>
+          </w:r>
+          <w:r>
             <w:t xml:space="preserve">    </w:t>
           </w:r>
         </w:sdtContent>
@@ -3207,6 +3207,9 @@
       </w:pPr>
       <w:sdt>
         <w:sdtPr>
+          <w:rPr>
+            <w:u w:val="single"/>
+          </w:rPr>
           <w:tag w:val="Verdict"/>
           <w:id w:val="-887725470"/>
           <w:placeholder>
@@ -3217,7 +3220,22 @@
         </w:sdtPr>
         <w:sdtContent>
           <w:r>
-            <w:t xml:space="preserve">    </w:t>
+            <w:rPr>
+              <w:u w:val="single"/>
+            </w:rPr>
+            <w:t xml:space="preserve"> </w:t>
+          </w:r>
+          <w:r>
+            <w:rPr>
+              <w:u w:val="single"/>
+            </w:rPr>
+            <w:t>X</w:t>
+          </w:r>
+          <w:r>
+            <w:rPr>
+              <w:u w:val="single"/>
+            </w:rPr>
+            <w:t xml:space="preserve">   </w:t>
           </w:r>
         </w:sdtContent>
       </w:sdt>
@@ -10326,12 +10344,14 @@
     <w:rsid w:val="008B1087"/>
     <w:rsid w:val="0093034B"/>
     <w:rsid w:val="00953D97"/>
+    <w:rsid w:val="00A03B3B"/>
     <w:rsid w:val="00A222AC"/>
     <w:rsid w:val="00A47EDD"/>
     <w:rsid w:val="00A94117"/>
     <w:rsid w:val="00AD2A82"/>
     <w:rsid w:val="00AD7444"/>
     <w:rsid w:val="00AE0F65"/>
+    <w:rsid w:val="00AE507C"/>
     <w:rsid w:val="00B30056"/>
     <w:rsid w:val="00B50831"/>
     <w:rsid w:val="00BB57C2"/>
@@ -12538,23 +12558,6 @@
 </file>
 
 <file path=customXml/item1.xml><?xml version="1.0" encoding="utf-8"?>
-<p:properties xmlns:p="http://schemas.microsoft.com/office/2006/metadata/properties" xmlns:xsi="http://www.w3.org/2001/XMLSchema-instance" xmlns:pc="http://schemas.microsoft.com/office/infopath/2007/PartnerControls">
-  <documentManagement>
-    <_activity xmlns="fc5cef65-15c2-4c5e-a501-7e35e06e3dca" xsi:nil="true"/>
-  </documentManagement>
-</p:properties>
-</file>
-
-<file path=customXml/item2.xml><?xml version="1.0" encoding="utf-8"?>
-<?mso-contentType ?>
-<FormTemplates xmlns="http://schemas.microsoft.com/sharepoint/v3/contenttype/forms">
-  <Display>DocumentLibraryForm</Display>
-  <Edit>DocumentLibraryForm</Edit>
-  <New>DocumentLibraryForm</New>
-</FormTemplates>
-</file>
-
-<file path=customXml/item3.xml><?xml version="1.0" encoding="utf-8"?>
 <ct:contentTypeSchema xmlns:ct="http://schemas.microsoft.com/office/2006/metadata/contentType" xmlns:ma="http://schemas.microsoft.com/office/2006/metadata/properties/metaAttributes" ct:_="" ma:_="" ma:contentTypeName="Documento" ma:contentTypeID="0x01010039D6CF02E7455246AE3945214E45ABE8" ma:contentTypeVersion="12" ma:contentTypeDescription="Crear nuevo documento." ma:contentTypeScope="" ma:versionID="92d61c8ccb018fe792beedc596d9d422">
   <xsd:schema xmlns:xsd="http://www.w3.org/2001/XMLSchema" xmlns:xs="http://www.w3.org/2001/XMLSchema" xmlns:p="http://schemas.microsoft.com/office/2006/metadata/properties" xmlns:ns3="fc5cef65-15c2-4c5e-a501-7e35e06e3dca" xmlns:ns4="15ebf821-7056-4ff7-9be2-07d1ad63f410" targetNamespace="http://schemas.microsoft.com/office/2006/metadata/properties" ma:root="true" ma:fieldsID="63ce5dca97696559bc4be767a0dfe40f" ns3:_="" ns4:_="">
     <xsd:import namespace="fc5cef65-15c2-4c5e-a501-7e35e06e3dca"/>
@@ -12769,25 +12772,24 @@
 </ct:contentTypeSchema>
 </file>
 
-<file path=customXml/itemProps1.xml><?xml version="1.0" encoding="utf-8"?>
-<ds:datastoreItem xmlns:ds="http://schemas.openxmlformats.org/officeDocument/2006/customXml" ds:itemID="{856B0589-82BD-47CC-A0A4-570DCFEAB33E}">
-  <ds:schemaRefs>
-    <ds:schemaRef ds:uri="http://schemas.microsoft.com/office/2006/metadata/properties"/>
-    <ds:schemaRef ds:uri="http://schemas.microsoft.com/office/infopath/2007/PartnerControls"/>
-    <ds:schemaRef ds:uri="fc5cef65-15c2-4c5e-a501-7e35e06e3dca"/>
-  </ds:schemaRefs>
-</ds:datastoreItem>
+<file path=customXml/item2.xml><?xml version="1.0" encoding="utf-8"?>
+<?mso-contentType ?>
+<FormTemplates xmlns="http://schemas.microsoft.com/sharepoint/v3/contenttype/forms">
+  <Display>DocumentLibraryForm</Display>
+  <Edit>DocumentLibraryForm</Edit>
+  <New>DocumentLibraryForm</New>
+</FormTemplates>
 </file>
 
-<file path=customXml/itemProps2.xml><?xml version="1.0" encoding="utf-8"?>
-<ds:datastoreItem xmlns:ds="http://schemas.openxmlformats.org/officeDocument/2006/customXml" ds:itemID="{2803B2DD-372B-497B-BACB-7340C2779E69}">
-  <ds:schemaRefs>
-    <ds:schemaRef ds:uri="http://schemas.microsoft.com/sharepoint/v3/contenttype/forms"/>
-  </ds:schemaRefs>
-</ds:datastoreItem>
+<file path=customXml/item3.xml><?xml version="1.0" encoding="utf-8"?>
+<p:properties xmlns:p="http://schemas.microsoft.com/office/2006/metadata/properties" xmlns:xsi="http://www.w3.org/2001/XMLSchema-instance" xmlns:pc="http://schemas.microsoft.com/office/infopath/2007/PartnerControls">
+  <documentManagement>
+    <_activity xmlns="fc5cef65-15c2-4c5e-a501-7e35e06e3dca" xsi:nil="true"/>
+  </documentManagement>
+</p:properties>
 </file>
 
-<file path=customXml/itemProps3.xml><?xml version="1.0" encoding="utf-8"?>
+<file path=customXml/itemProps1.xml><?xml version="1.0" encoding="utf-8"?>
 <ds:datastoreItem xmlns:ds="http://schemas.openxmlformats.org/officeDocument/2006/customXml" ds:itemID="{8CD3F2D8-EFFA-4173-9B1A-0410ACD5F601}">
   <ds:schemaRefs>
     <ds:schemaRef ds:uri="http://schemas.microsoft.com/office/2006/metadata/contentType"/>
@@ -12804,4 +12806,22 @@
     <ds:schemaRef ds:uri="http://schemas.microsoft.com/internal/obd"/>
   </ds:schemaRefs>
 </ds:datastoreItem>
+</file>
+
+<file path=customXml/itemProps2.xml><?xml version="1.0" encoding="utf-8"?>
+<ds:datastoreItem xmlns:ds="http://schemas.openxmlformats.org/officeDocument/2006/customXml" ds:itemID="{2803B2DD-372B-497B-BACB-7340C2779E69}">
+  <ds:schemaRefs>
+    <ds:schemaRef ds:uri="http://schemas.microsoft.com/sharepoint/v3/contenttype/forms"/>
+  </ds:schemaRefs>
+</ds:datastoreItem>
+</file>
+
+<file path=customXml/itemProps3.xml><?xml version="1.0" encoding="utf-8"?>
+<ds:datastoreItem xmlns:ds="http://schemas.openxmlformats.org/officeDocument/2006/customXml" ds:itemID="{856B0589-82BD-47CC-A0A4-570DCFEAB33E}">
+  <ds:schemaRefs>
+    <ds:schemaRef ds:uri="http://schemas.microsoft.com/office/2006/metadata/properties"/>
+    <ds:schemaRef ds:uri="http://schemas.microsoft.com/office/infopath/2007/PartnerControls"/>
+    <ds:schemaRef ds:uri="fc5cef65-15c2-4c5e-a501-7e35e06e3dca"/>
+  </ds:schemaRefs>
+</ds:datastoreItem>
 </file>
</xml_diff>

<commit_message>
student 1 doc upgraded
</commit_message>
<xml_diff>
--- a/reports/Student #1/01 - Requirements - Student #1.docx
+++ b/reports/Student #1/01 - Requirements - Student #1.docx
@@ -487,13 +487,7 @@
                   <w:rPr>
                     <w:rFonts w:asciiTheme="majorHAnsi" w:hAnsiTheme="majorHAnsi" w:cstheme="majorHAnsi"/>
                   </w:rPr>
-                  <w:t>developer,</w:t>
-                </w:r>
-                <w:r>
-                  <w:rPr>
-                    <w:rFonts w:asciiTheme="majorHAnsi" w:hAnsiTheme="majorHAnsi" w:cstheme="majorHAnsi"/>
-                  </w:rPr>
-                  <w:t>operator</w:t>
+                  <w:t>developer</w:t>
                 </w:r>
                 <w:r>
                   <w:rPr>
@@ -555,7 +549,6 @@
               <w:sdtPr>
                 <w:rPr>
                   <w:rFonts w:asciiTheme="majorHAnsi" w:hAnsiTheme="majorHAnsi" w:cstheme="majorHAnsi"/>
-                  <w:u w:val="single"/>
                 </w:rPr>
                 <w:tag w:val="Moment"/>
                 <w:id w:val="-131097587"/>
@@ -569,63 +562,54 @@
                 <w:r>
                   <w:rPr>
                     <w:rFonts w:asciiTheme="majorHAnsi" w:hAnsiTheme="majorHAnsi" w:cstheme="majorHAnsi"/>
-                    <w:u w:val="single"/>
                   </w:rPr>
                   <w:t xml:space="preserve"> </w:t>
                 </w:r>
                 <w:r>
                   <w:rPr>
                     <w:rFonts w:asciiTheme="majorHAnsi" w:hAnsiTheme="majorHAnsi" w:cstheme="majorHAnsi"/>
-                    <w:u w:val="single"/>
                   </w:rPr>
                   <w:t>Sevill</w:t>
                 </w:r>
                 <w:r>
                   <w:rPr>
                     <w:rFonts w:asciiTheme="majorHAnsi" w:hAnsiTheme="majorHAnsi" w:cstheme="majorHAnsi"/>
-                    <w:u w:val="single"/>
                   </w:rPr>
                   <w:t>e</w:t>
                 </w:r>
                 <w:r>
                   <w:rPr>
                     <w:rFonts w:asciiTheme="majorHAnsi" w:hAnsiTheme="majorHAnsi" w:cstheme="majorHAnsi"/>
-                    <w:u w:val="single"/>
                   </w:rPr>
                   <w:t xml:space="preserve"> </w:t>
                 </w:r>
                 <w:r>
                   <w:rPr>
                     <w:rFonts w:asciiTheme="majorHAnsi" w:hAnsiTheme="majorHAnsi" w:cstheme="majorHAnsi"/>
-                    <w:u w:val="single"/>
                   </w:rPr>
-                  <w:t>April</w:t>
+                  <w:t>May</w:t>
                 </w:r>
                 <w:r>
                   <w:rPr>
                     <w:rFonts w:asciiTheme="majorHAnsi" w:hAnsiTheme="majorHAnsi" w:cstheme="majorHAnsi"/>
-                    <w:u w:val="single"/>
                   </w:rPr>
                   <w:t xml:space="preserve"> </w:t>
                 </w:r>
                 <w:r>
                   <w:rPr>
                     <w:rFonts w:asciiTheme="majorHAnsi" w:hAnsiTheme="majorHAnsi" w:cstheme="majorHAnsi"/>
-                    <w:u w:val="single"/>
                   </w:rPr>
-                  <w:t>3</w:t>
+                  <w:t>26</w:t>
                 </w:r>
                 <w:r>
                   <w:rPr>
                     <w:rFonts w:asciiTheme="majorHAnsi" w:hAnsiTheme="majorHAnsi" w:cstheme="majorHAnsi"/>
-                    <w:u w:val="single"/>
                   </w:rPr>
                   <w:t>, 2025</w:t>
                 </w:r>
                 <w:r>
                   <w:rPr>
                     <w:rFonts w:asciiTheme="majorHAnsi" w:hAnsiTheme="majorHAnsi" w:cstheme="majorHAnsi"/>
-                    <w:u w:val="single"/>
                   </w:rPr>
                   <w:t xml:space="preserve"> </w:t>
                 </w:r>
@@ -3326,6 +3310,9 @@
       </w:pPr>
       <w:sdt>
         <w:sdtPr>
+          <w:rPr>
+            <w:u w:val="single"/>
+          </w:rPr>
           <w:tag w:val="Verdict"/>
           <w:id w:val="-1414845862"/>
           <w:placeholder>
@@ -3336,7 +3323,22 @@
         </w:sdtPr>
         <w:sdtContent>
           <w:r>
-            <w:t xml:space="preserve">    </w:t>
+            <w:rPr>
+              <w:u w:val="single"/>
+            </w:rPr>
+            <w:t xml:space="preserve">  </w:t>
+          </w:r>
+          <w:r>
+            <w:rPr>
+              <w:u w:val="single"/>
+            </w:rPr>
+            <w:t>X</w:t>
+          </w:r>
+          <w:r>
+            <w:rPr>
+              <w:u w:val="single"/>
+            </w:rPr>
+            <w:t xml:space="preserve">  </w:t>
           </w:r>
         </w:sdtContent>
       </w:sdt>
@@ -3551,6 +3553,9 @@
           <w:text/>
         </w:sdtPr>
         <w:sdtContent>
+          <w:r>
+            <w:t>X</w:t>
+          </w:r>
           <w:r>
             <w:t xml:space="preserve">    </w:t>
           </w:r>
@@ -10326,6 +10331,7 @@
     <w:rsid w:val="003E4CEE"/>
     <w:rsid w:val="00412680"/>
     <w:rsid w:val="004250DD"/>
+    <w:rsid w:val="00472187"/>
     <w:rsid w:val="004B3499"/>
     <w:rsid w:val="00562343"/>
     <w:rsid w:val="00593C90"/>
@@ -10361,6 +10367,7 @@
     <w:rsid w:val="00C63AB0"/>
     <w:rsid w:val="00CC1234"/>
     <w:rsid w:val="00CC2992"/>
+    <w:rsid w:val="00D24C98"/>
     <w:rsid w:val="00D334C0"/>
     <w:rsid w:val="00D72CB9"/>
     <w:rsid w:val="00DA7CCF"/>
@@ -12558,6 +12565,15 @@
 </file>
 
 <file path=customXml/item1.xml><?xml version="1.0" encoding="utf-8"?>
+<?mso-contentType ?>
+<FormTemplates xmlns="http://schemas.microsoft.com/sharepoint/v3/contenttype/forms">
+  <Display>DocumentLibraryForm</Display>
+  <Edit>DocumentLibraryForm</Edit>
+  <New>DocumentLibraryForm</New>
+</FormTemplates>
+</file>
+
+<file path=customXml/item2.xml><?xml version="1.0" encoding="utf-8"?>
 <ct:contentTypeSchema xmlns:ct="http://schemas.microsoft.com/office/2006/metadata/contentType" xmlns:ma="http://schemas.microsoft.com/office/2006/metadata/properties/metaAttributes" ct:_="" ma:_="" ma:contentTypeName="Documento" ma:contentTypeID="0x01010039D6CF02E7455246AE3945214E45ABE8" ma:contentTypeVersion="12" ma:contentTypeDescription="Crear nuevo documento." ma:contentTypeScope="" ma:versionID="92d61c8ccb018fe792beedc596d9d422">
   <xsd:schema xmlns:xsd="http://www.w3.org/2001/XMLSchema" xmlns:xs="http://www.w3.org/2001/XMLSchema" xmlns:p="http://schemas.microsoft.com/office/2006/metadata/properties" xmlns:ns3="fc5cef65-15c2-4c5e-a501-7e35e06e3dca" xmlns:ns4="15ebf821-7056-4ff7-9be2-07d1ad63f410" targetNamespace="http://schemas.microsoft.com/office/2006/metadata/properties" ma:root="true" ma:fieldsID="63ce5dca97696559bc4be767a0dfe40f" ns3:_="" ns4:_="">
     <xsd:import namespace="fc5cef65-15c2-4c5e-a501-7e35e06e3dca"/>
@@ -12772,15 +12788,6 @@
 </ct:contentTypeSchema>
 </file>
 
-<file path=customXml/item2.xml><?xml version="1.0" encoding="utf-8"?>
-<?mso-contentType ?>
-<FormTemplates xmlns="http://schemas.microsoft.com/sharepoint/v3/contenttype/forms">
-  <Display>DocumentLibraryForm</Display>
-  <Edit>DocumentLibraryForm</Edit>
-  <New>DocumentLibraryForm</New>
-</FormTemplates>
-</file>
-
 <file path=customXml/item3.xml><?xml version="1.0" encoding="utf-8"?>
 <p:properties xmlns:p="http://schemas.microsoft.com/office/2006/metadata/properties" xmlns:xsi="http://www.w3.org/2001/XMLSchema-instance" xmlns:pc="http://schemas.microsoft.com/office/infopath/2007/PartnerControls">
   <documentManagement>
@@ -12790,6 +12797,14 @@
 </file>
 
 <file path=customXml/itemProps1.xml><?xml version="1.0" encoding="utf-8"?>
+<ds:datastoreItem xmlns:ds="http://schemas.openxmlformats.org/officeDocument/2006/customXml" ds:itemID="{2803B2DD-372B-497B-BACB-7340C2779E69}">
+  <ds:schemaRefs>
+    <ds:schemaRef ds:uri="http://schemas.microsoft.com/sharepoint/v3/contenttype/forms"/>
+  </ds:schemaRefs>
+</ds:datastoreItem>
+</file>
+
+<file path=customXml/itemProps2.xml><?xml version="1.0" encoding="utf-8"?>
 <ds:datastoreItem xmlns:ds="http://schemas.openxmlformats.org/officeDocument/2006/customXml" ds:itemID="{8CD3F2D8-EFFA-4173-9B1A-0410ACD5F601}">
   <ds:schemaRefs>
     <ds:schemaRef ds:uri="http://schemas.microsoft.com/office/2006/metadata/contentType"/>
@@ -12808,14 +12823,6 @@
 </ds:datastoreItem>
 </file>
 
-<file path=customXml/itemProps2.xml><?xml version="1.0" encoding="utf-8"?>
-<ds:datastoreItem xmlns:ds="http://schemas.openxmlformats.org/officeDocument/2006/customXml" ds:itemID="{2803B2DD-372B-497B-BACB-7340C2779E69}">
-  <ds:schemaRefs>
-    <ds:schemaRef ds:uri="http://schemas.microsoft.com/sharepoint/v3/contenttype/forms"/>
-  </ds:schemaRefs>
-</ds:datastoreItem>
-</file>
-
 <file path=customXml/itemProps3.xml><?xml version="1.0" encoding="utf-8"?>
 <ds:datastoreItem xmlns:ds="http://schemas.openxmlformats.org/officeDocument/2006/customXml" ds:itemID="{856B0589-82BD-47CC-A0A4-570DCFEAB33E}">
   <ds:schemaRefs>

</xml_diff>

<commit_message>
individual doc upgraded,refs #925
</commit_message>
<xml_diff>
--- a/reports/Student #1/01 - Requirements - Student #1.docx
+++ b/reports/Student #1/01 - Requirements - Student #1.docx
@@ -146,7 +146,13 @@
                   <w:rPr>
                     <w:rFonts w:asciiTheme="majorHAnsi" w:hAnsiTheme="majorHAnsi" w:cstheme="majorHAnsi"/>
                   </w:rPr>
-                  <w:t>1.007</w:t>
+                  <w:t>2</w:t>
+                </w:r>
+                <w:r>
+                  <w:rPr>
+                    <w:rFonts w:asciiTheme="majorHAnsi" w:hAnsiTheme="majorHAnsi" w:cstheme="majorHAnsi"/>
+                  </w:rPr>
+                  <w:t>.007</w:t>
                 </w:r>
                 <w:r>
                   <w:rPr>
@@ -216,13 +222,13 @@
                   <w:rPr>
                     <w:rFonts w:asciiTheme="majorHAnsi" w:hAnsiTheme="majorHAnsi" w:cstheme="majorHAnsi"/>
                   </w:rPr>
-                  <w:t>https://github.com/FernandoTC18/Acme-ANS-D0</w:t>
+                  <w:t>https://github.com/FernandoTC18/Acme-ANS-</w:t>
                 </w:r>
                 <w:r>
                   <w:rPr>
                     <w:rFonts w:asciiTheme="majorHAnsi" w:hAnsiTheme="majorHAnsi" w:cstheme="majorHAnsi"/>
                   </w:rPr>
-                  <w:t>3</w:t>
+                  <w:t>C2</w:t>
                 </w:r>
               </w:sdtContent>
             </w:sdt>
@@ -343,6 +349,7 @@
                   </w:rPr>
                   <w:t xml:space="preserve"> </w:t>
                 </w:r>
+                <w:proofErr w:type="spellStart"/>
                 <w:r>
                   <w:rPr>
                     <w:rFonts w:asciiTheme="majorHAnsi" w:hAnsiTheme="majorHAnsi" w:cstheme="majorHAnsi"/>
@@ -350,6 +357,7 @@
                   </w:rPr>
                   <w:t>petcargon</w:t>
                 </w:r>
+                <w:proofErr w:type="spellEnd"/>
                 <w:r>
                   <w:rPr>
                     <w:rFonts w:asciiTheme="majorHAnsi" w:hAnsiTheme="majorHAnsi" w:cstheme="majorHAnsi"/>
@@ -549,6 +557,7 @@
               <w:sdtPr>
                 <w:rPr>
                   <w:rFonts w:asciiTheme="majorHAnsi" w:hAnsiTheme="majorHAnsi" w:cstheme="majorHAnsi"/>
+                  <w:u w:val="single"/>
                 </w:rPr>
                 <w:tag w:val="Moment"/>
                 <w:id w:val="-131097587"/>
@@ -562,54 +571,65 @@
                 <w:r>
                   <w:rPr>
                     <w:rFonts w:asciiTheme="majorHAnsi" w:hAnsiTheme="majorHAnsi" w:cstheme="majorHAnsi"/>
+                    <w:u w:val="single"/>
                   </w:rPr>
                   <w:t xml:space="preserve"> </w:t>
                 </w:r>
                 <w:r>
                   <w:rPr>
                     <w:rFonts w:asciiTheme="majorHAnsi" w:hAnsiTheme="majorHAnsi" w:cstheme="majorHAnsi"/>
+                    <w:u w:val="single"/>
                   </w:rPr>
                   <w:t>Sevill</w:t>
                 </w:r>
                 <w:r>
                   <w:rPr>
                     <w:rFonts w:asciiTheme="majorHAnsi" w:hAnsiTheme="majorHAnsi" w:cstheme="majorHAnsi"/>
+                    <w:u w:val="single"/>
                   </w:rPr>
                   <w:t>e</w:t>
                 </w:r>
                 <w:r>
                   <w:rPr>
                     <w:rFonts w:asciiTheme="majorHAnsi" w:hAnsiTheme="majorHAnsi" w:cstheme="majorHAnsi"/>
+                    <w:u w:val="single"/>
+                  </w:rPr>
+                  <w:t xml:space="preserve"> July</w:t>
+                </w:r>
+                <w:r>
+                  <w:rPr>
+                    <w:rFonts w:asciiTheme="majorHAnsi" w:hAnsiTheme="majorHAnsi" w:cstheme="majorHAnsi"/>
+                    <w:u w:val="single"/>
                   </w:rPr>
                   <w:t xml:space="preserve"> </w:t>
                 </w:r>
                 <w:r>
                   <w:rPr>
                     <w:rFonts w:asciiTheme="majorHAnsi" w:hAnsiTheme="majorHAnsi" w:cstheme="majorHAnsi"/>
+                    <w:u w:val="single"/>
                   </w:rPr>
-                  <w:t>May</w:t>
+                  <w:t>4</w:t>
                 </w:r>
                 <w:r>
                   <w:rPr>
                     <w:rFonts w:asciiTheme="majorHAnsi" w:hAnsiTheme="majorHAnsi" w:cstheme="majorHAnsi"/>
+                    <w:u w:val="single"/>
                   </w:rPr>
-                  <w:t xml:space="preserve"> </w:t>
+                  <w:t xml:space="preserve">, </w:t>
                 </w:r>
+                <w:proofErr w:type="gramStart"/>
                 <w:r>
                   <w:rPr>
                     <w:rFonts w:asciiTheme="majorHAnsi" w:hAnsiTheme="majorHAnsi" w:cstheme="majorHAnsi"/>
+                    <w:u w:val="single"/>
                   </w:rPr>
-                  <w:t>26</w:t>
+                  <w:t>2025</w:t>
                 </w:r>
+                <w:proofErr w:type="gramEnd"/>
                 <w:r>
                   <w:rPr>
                     <w:rFonts w:asciiTheme="majorHAnsi" w:hAnsiTheme="majorHAnsi" w:cstheme="majorHAnsi"/>
-                  </w:rPr>
-                  <w:t>, 2025</w:t>
-                </w:r>
-                <w:r>
-                  <w:rPr>
-                    <w:rFonts w:asciiTheme="majorHAnsi" w:hAnsiTheme="majorHAnsi" w:cstheme="majorHAnsi"/>
+                    <w:u w:val="single"/>
                   </w:rPr>
                   <w:t xml:space="preserve"> </w:t>
                 </w:r>
@@ -1045,7 +1065,21 @@
         <w:rPr>
           <w:lang w:val="en-GB"/>
         </w:rPr>
-        <w:t>Provide a link to your planning dashboard in GitHub to review the tasks, their current status, and your schedule</w:t>
+        <w:t xml:space="preserve">Provide a link to your planning dashboard in GitHub to review the tasks, their </w:t>
+      </w:r>
+      <w:proofErr w:type="gramStart"/>
+      <w:r>
+        <w:rPr>
+          <w:lang w:val="en-GB"/>
+        </w:rPr>
+        <w:t>current status</w:t>
+      </w:r>
+      <w:proofErr w:type="gramEnd"/>
+      <w:r>
+        <w:rPr>
+          <w:lang w:val="en-GB"/>
+        </w:rPr>
+        <w:t>, and your schedule</w:t>
       </w:r>
       <w:r>
         <w:rPr>
@@ -1058,11 +1092,15 @@
     <w:p>
       <w:pPr>
         <w:pStyle w:val="Comment-Grader"/>
+        <w:rPr>
+          <w:lang w:val="es-ES"/>
+        </w:rPr>
       </w:pPr>
       <w:sdt>
         <w:sdtPr>
           <w:rPr>
             <w:u w:val="single"/>
+            <w:lang w:val="es-ES"/>
           </w:rPr>
           <w:tag w:val="Verdict"/>
           <w:id w:val="753483545"/>
@@ -1076,18 +1114,21 @@
           <w:r>
             <w:rPr>
               <w:u w:val="single"/>
+              <w:lang w:val="es-ES"/>
             </w:rPr>
             <w:t xml:space="preserve">  </w:t>
           </w:r>
           <w:r>
             <w:rPr>
               <w:u w:val="single"/>
+              <w:lang w:val="es-ES"/>
             </w:rPr>
             <w:t>X</w:t>
           </w:r>
           <w:r>
             <w:rPr>
               <w:u w:val="single"/>
+              <w:lang w:val="es-ES"/>
             </w:rPr>
             <w:t xml:space="preserve">  </w:t>
           </w:r>
@@ -1095,24 +1136,87 @@
       </w:sdt>
       <w:permEnd w:id="2121954181"/>
       <w:r>
+        <w:rPr>
+          <w:lang w:val="es-ES"/>
+        </w:rPr>
         <w:t xml:space="preserve">   </w:t>
       </w:r>
       <w:r>
+        <w:rPr>
+          <w:lang w:val="es-ES"/>
+        </w:rPr>
         <w:t xml:space="preserve"> </w:t>
       </w:r>
-    </w:p>
-    <w:p>
-      <w:pPr>
-        <w:rPr>
-          <w:rFonts w:asciiTheme="majorHAnsi" w:hAnsiTheme="majorHAnsi" w:cstheme="majorHAnsi"/>
-        </w:rPr>
-      </w:pPr>
-    </w:p>
-    <w:p>
-      <w:pPr>
-        <w:rPr>
-          <w:rFonts w:asciiTheme="majorHAnsi" w:hAnsiTheme="majorHAnsi" w:cstheme="majorHAnsi"/>
-          <w:lang w:val="en-US"/>
+      <w:r>
+        <w:rPr>
+          <w:lang w:val="es-ES"/>
+        </w:rPr>
+        <w:t>El enlace proporcionado conduce a:</w:t>
+      </w:r>
+    </w:p>
+    <w:p>
+      <w:pPr>
+        <w:pStyle w:val="Comment-Grader"/>
+        <w:rPr>
+          <w:lang w:val="es-ES"/>
+        </w:rPr>
+      </w:pPr>
+      <w:r>
+        <w:rPr>
+          <w:noProof/>
+          <w:lang w:val="es-ES"/>
+        </w:rPr>
+        <w:lastRenderedPageBreak/>
+        <w:drawing>
+          <wp:inline distT="0" distB="0" distL="0" distR="0" wp14:anchorId="2A19583F" wp14:editId="2C2A361B">
+            <wp:extent cx="5172797" cy="3057952"/>
+            <wp:effectExtent l="0" t="0" r="8890" b="9525"/>
+            <wp:docPr id="1354859422" name="Picture 1" descr="A cartoon character with a white text&#10;&#10;AI-generated content may be incorrect."/>
+            <wp:cNvGraphicFramePr>
+              <a:graphicFrameLocks xmlns:a="http://schemas.openxmlformats.org/drawingml/2006/main" noChangeAspect="1"/>
+            </wp:cNvGraphicFramePr>
+            <a:graphic xmlns:a="http://schemas.openxmlformats.org/drawingml/2006/main">
+              <a:graphicData uri="http://schemas.openxmlformats.org/drawingml/2006/picture">
+                <pic:pic xmlns:pic="http://schemas.openxmlformats.org/drawingml/2006/picture">
+                  <pic:nvPicPr>
+                    <pic:cNvPr id="1354859422" name="Picture 1" descr="A cartoon character with a white text&#10;&#10;AI-generated content may be incorrect."/>
+                    <pic:cNvPicPr/>
+                  </pic:nvPicPr>
+                  <pic:blipFill>
+                    <a:blip r:embed="rId8"/>
+                    <a:stretch>
+                      <a:fillRect/>
+                    </a:stretch>
+                  </pic:blipFill>
+                  <pic:spPr>
+                    <a:xfrm>
+                      <a:off x="0" y="0"/>
+                      <a:ext cx="5172797" cy="3057952"/>
+                    </a:xfrm>
+                    <a:prstGeom prst="rect">
+                      <a:avLst/>
+                    </a:prstGeom>
+                  </pic:spPr>
+                </pic:pic>
+              </a:graphicData>
+            </a:graphic>
+          </wp:inline>
+        </w:drawing>
+      </w:r>
+    </w:p>
+    <w:p>
+      <w:pPr>
+        <w:rPr>
+          <w:rFonts w:asciiTheme="majorHAnsi" w:hAnsiTheme="majorHAnsi" w:cstheme="majorHAnsi"/>
+          <w:lang w:val="es-ES"/>
+        </w:rPr>
+      </w:pPr>
+    </w:p>
+    <w:p>
+      <w:pPr>
+        <w:rPr>
+          <w:rFonts w:asciiTheme="majorHAnsi" w:hAnsiTheme="majorHAnsi" w:cstheme="majorHAnsi"/>
+          <w:lang w:val="es-ES"/>
         </w:rPr>
       </w:pPr>
     </w:p>
@@ -1123,7 +1227,7 @@
         </w:tabs>
         <w:rPr>
           <w:rFonts w:asciiTheme="majorHAnsi" w:hAnsiTheme="majorHAnsi" w:cstheme="majorHAnsi"/>
-          <w:lang w:val="en-US"/>
+          <w:lang w:val="es-ES"/>
         </w:rPr>
       </w:pPr>
     </w:p>
@@ -1134,16 +1238,15 @@
         </w:tabs>
         <w:rPr>
           <w:rFonts w:asciiTheme="majorHAnsi" w:hAnsiTheme="majorHAnsi" w:cstheme="majorHAnsi"/>
-          <w:lang w:val="en-US"/>
-        </w:rPr>
-      </w:pPr>
-    </w:p>
-    <w:p>
-      <w:pPr>
-        <w:jc w:val="left"/>
-        <w:rPr>
-          <w:rFonts w:asciiTheme="majorHAnsi" w:hAnsiTheme="majorHAnsi" w:cstheme="majorHAnsi"/>
-          <w:lang w:val="en-US"/>
+          <w:lang w:val="es-ES"/>
+        </w:rPr>
+      </w:pPr>
+    </w:p>
+    <w:p>
+      <w:pPr>
+        <w:pStyle w:val="Comment-Student"/>
+        <w:rPr>
+          <w:lang w:val="es-ES"/>
         </w:rPr>
         <w:sectPr>
           <w:pgSz w:w="11906" w:h="16838"/>
@@ -1154,8 +1257,39 @@
       </w:pPr>
       <w:r>
         <w:rPr>
-          <w:rFonts w:asciiTheme="majorHAnsi" w:hAnsiTheme="majorHAnsi" w:cstheme="majorHAnsi"/>
-          <w:lang w:val="en-US"/>
+          <w:lang w:val="es-ES"/>
+        </w:rPr>
+        <w:t>Error corregido</w:t>
+      </w:r>
+      <w:r>
+        <w:rPr>
+          <w:lang w:val="es-ES"/>
+        </w:rPr>
+        <w:t xml:space="preserve">, el </w:t>
+      </w:r>
+      <w:proofErr w:type="spellStart"/>
+      <w:r>
+        <w:rPr>
+          <w:lang w:val="es-ES"/>
+        </w:rPr>
+        <w:t>dashboard</w:t>
+      </w:r>
+      <w:proofErr w:type="spellEnd"/>
+      <w:r>
+        <w:rPr>
+          <w:lang w:val="es-ES"/>
+        </w:rPr>
+        <w:t xml:space="preserve"> ahora es público</w:t>
+      </w:r>
+      <w:r>
+        <w:rPr>
+          <w:lang w:val="es-ES"/>
+        </w:rPr>
+        <w:t xml:space="preserve">                                                                                   </w:t>
+      </w:r>
+      <w:r>
+        <w:rPr>
+          <w:lang w:val="es-ES"/>
         </w:rPr>
         <w:br w:type="page"/>
       </w:r>
@@ -1917,7 +2051,14 @@
         <w:rPr>
           <w:lang w:val="en-GB"/>
         </w:rPr>
-        <w:t xml:space="preserve"> unique </w:t>
+        <w:t xml:space="preserve"> </w:t>
+      </w:r>
+      <w:proofErr w:type="gramStart"/>
+      <w:r>
+        <w:rPr>
+          <w:lang w:val="en-GB"/>
+        </w:rPr>
+        <w:t xml:space="preserve">unique </w:t>
       </w:r>
       <w:r>
         <w:rPr>
@@ -1931,7 +2072,16 @@
           <w:bCs/>
           <w:lang w:val="en-GB"/>
         </w:rPr>
-        <w:t>flight number</w:t>
+        <w:t>flight</w:t>
+      </w:r>
+      <w:proofErr w:type="gramEnd"/>
+      <w:r>
+        <w:rPr>
+          <w:b/>
+          <w:bCs/>
+          <w:lang w:val="en-GB"/>
+        </w:rPr>
+        <w:t xml:space="preserve"> number</w:t>
       </w:r>
       <w:r>
         <w:rPr>
@@ -2611,7 +2761,21 @@
         <w:rPr>
           <w:lang w:val="en-GB"/>
         </w:rPr>
-        <w:t>Provide a link to your planning dashboard in GitHub to review the tasks, their current status, and your schedule</w:t>
+        <w:t xml:space="preserve">Provide a link to your planning dashboard in GitHub to review the tasks, their </w:t>
+      </w:r>
+      <w:proofErr w:type="gramStart"/>
+      <w:r>
+        <w:rPr>
+          <w:lang w:val="en-GB"/>
+        </w:rPr>
+        <w:t>current status</w:t>
+      </w:r>
+      <w:proofErr w:type="gramEnd"/>
+      <w:r>
+        <w:rPr>
+          <w:lang w:val="en-GB"/>
+        </w:rPr>
+        <w:t>, and your schedule</w:t>
       </w:r>
       <w:r>
         <w:rPr>
@@ -2643,13 +2807,13 @@
         </w:sdtPr>
         <w:sdtContent>
           <w:r>
-            <w:t xml:space="preserve"> </w:t>
+            <w:t xml:space="preserve">  </w:t>
           </w:r>
           <w:r>
             <w:t>X</w:t>
           </w:r>
           <w:r>
-            <w:t xml:space="preserve">   </w:t>
+            <w:t xml:space="preserve"> </w:t>
           </w:r>
         </w:sdtContent>
       </w:sdt>
@@ -2676,13 +2840,47 @@
       <w:r>
         <w:t xml:space="preserve"> </w:t>
       </w:r>
-    </w:p>
-    <w:p>
-      <w:pPr>
-        <w:rPr>
-          <w:rFonts w:asciiTheme="majorHAnsi" w:hAnsiTheme="majorHAnsi" w:cstheme="majorHAnsi"/>
-        </w:rPr>
-      </w:pPr>
+      <w:proofErr w:type="spellStart"/>
+      <w:r>
+        <w:t>Mismo</w:t>
+      </w:r>
+      <w:proofErr w:type="spellEnd"/>
+      <w:r>
+        <w:t xml:space="preserve"> </w:t>
+      </w:r>
+      <w:proofErr w:type="spellStart"/>
+      <w:r>
+        <w:t>problema</w:t>
+      </w:r>
+      <w:proofErr w:type="spellEnd"/>
+      <w:r>
+        <w:t xml:space="preserve"> de antes.</w:t>
+      </w:r>
+    </w:p>
+    <w:p>
+      <w:pPr>
+        <w:pStyle w:val="Comment-Student"/>
+      </w:pPr>
+      <w:r>
+        <w:rPr>
+          <w:lang w:val="es-ES"/>
+        </w:rPr>
+        <w:t xml:space="preserve">Error corregido, el </w:t>
+      </w:r>
+      <w:proofErr w:type="spellStart"/>
+      <w:r>
+        <w:rPr>
+          <w:lang w:val="es-ES"/>
+        </w:rPr>
+        <w:t>dashboard</w:t>
+      </w:r>
+      <w:proofErr w:type="spellEnd"/>
+      <w:r>
+        <w:rPr>
+          <w:lang w:val="es-ES"/>
+        </w:rPr>
+        <w:t xml:space="preserve"> ahora es público</w:t>
+      </w:r>
     </w:p>
     <w:p>
       <w:pPr>
@@ -2871,7 +3069,15 @@
         <w:t xml:space="preserve">Flights </w:t>
       </w:r>
       <w:r>
-        <w:t>can be updated or deleted as long as they have not been published</w:t>
+        <w:t xml:space="preserve">can be updated or deleted </w:t>
+      </w:r>
+      <w:proofErr w:type="gramStart"/>
+      <w:r>
+        <w:t>as long as</w:t>
+      </w:r>
+      <w:proofErr w:type="gramEnd"/>
+      <w:r>
+        <w:t xml:space="preserve"> they have not been published</w:t>
       </w:r>
       <w:r>
         <w:t xml:space="preserve">. </w:t>
@@ -2905,9 +3111,18 @@
     <w:p>
       <w:pPr>
         <w:pStyle w:val="Comment-Grader"/>
+        <w:pBdr>
+          <w:bottom w:val="dotted" w:sz="4" w:space="0" w:color="A6A6A6" w:themeColor="background1" w:themeShade="A6"/>
+        </w:pBdr>
+        <w:rPr>
+          <w:lang w:val="es-ES"/>
+        </w:rPr>
       </w:pPr>
       <w:sdt>
         <w:sdtPr>
+          <w:rPr>
+            <w:lang w:val="es-ES"/>
+          </w:rPr>
           <w:tag w:val="Verdict"/>
           <w:id w:val="1406877097"/>
           <w:placeholder>
@@ -2918,20 +3133,327 @@
         </w:sdtPr>
         <w:sdtContent>
           <w:r>
+            <w:rPr>
+              <w:lang w:val="es-ES"/>
+            </w:rPr>
             <w:t xml:space="preserve">  </w:t>
           </w:r>
           <w:r>
+            <w:rPr>
+              <w:lang w:val="es-ES"/>
+            </w:rPr>
             <w:t>X</w:t>
           </w:r>
           <w:r>
+            <w:rPr>
+              <w:lang w:val="es-ES"/>
+            </w:rPr>
             <w:t xml:space="preserve">  </w:t>
           </w:r>
         </w:sdtContent>
       </w:sdt>
       <w:permEnd w:id="530739324"/>
       <w:r>
+        <w:rPr>
+          <w:lang w:val="es-ES"/>
+        </w:rPr>
         <w:t xml:space="preserve">    </w:t>
       </w:r>
+      <w:r>
+        <w:rPr>
+          <w:lang w:val="es-ES"/>
+        </w:rPr>
+        <w:t>Entro en el s</w:t>
+      </w:r>
+      <w:r>
+        <w:rPr>
+          <w:lang w:val="es-ES"/>
+        </w:rPr>
+        <w:t>istema como manager3 y accedo al listado de vuelos. Obtengo una lista vacía, como era de esperar:</w:t>
+      </w:r>
+    </w:p>
+    <w:p>
+      <w:pPr>
+        <w:pStyle w:val="Comment-Grader"/>
+        <w:pBdr>
+          <w:bottom w:val="dotted" w:sz="4" w:space="0" w:color="A6A6A6" w:themeColor="background1" w:themeShade="A6"/>
+        </w:pBdr>
+        <w:rPr>
+          <w:lang w:val="es-ES"/>
+        </w:rPr>
+      </w:pPr>
+      <w:r>
+        <w:rPr>
+          <w:noProof/>
+          <w:lang w:val="es-ES"/>
+        </w:rPr>
+        <w:drawing>
+          <wp:inline distT="0" distB="0" distL="0" distR="0" wp14:anchorId="577945CB" wp14:editId="10525D9C">
+            <wp:extent cx="5731510" cy="1651635"/>
+            <wp:effectExtent l="0" t="0" r="2540" b="5715"/>
+            <wp:docPr id="1115390947" name="Picture 1" descr="A screenshot of a computer&#10;&#10;AI-generated content may be incorrect."/>
+            <wp:cNvGraphicFramePr>
+              <a:graphicFrameLocks xmlns:a="http://schemas.openxmlformats.org/drawingml/2006/main" noChangeAspect="1"/>
+            </wp:cNvGraphicFramePr>
+            <a:graphic xmlns:a="http://schemas.openxmlformats.org/drawingml/2006/main">
+              <a:graphicData uri="http://schemas.openxmlformats.org/drawingml/2006/picture">
+                <pic:pic xmlns:pic="http://schemas.openxmlformats.org/drawingml/2006/picture">
+                  <pic:nvPicPr>
+                    <pic:cNvPr id="1115390947" name="Picture 1" descr="A screenshot of a computer&#10;&#10;AI-generated content may be incorrect."/>
+                    <pic:cNvPicPr/>
+                  </pic:nvPicPr>
+                  <pic:blipFill>
+                    <a:blip r:embed="rId9"/>
+                    <a:stretch>
+                      <a:fillRect/>
+                    </a:stretch>
+                  </pic:blipFill>
+                  <pic:spPr>
+                    <a:xfrm>
+                      <a:off x="0" y="0"/>
+                      <a:ext cx="5731510" cy="1651635"/>
+                    </a:xfrm>
+                    <a:prstGeom prst="rect">
+                      <a:avLst/>
+                    </a:prstGeom>
+                  </pic:spPr>
+                </pic:pic>
+              </a:graphicData>
+            </a:graphic>
+          </wp:inline>
+        </w:drawing>
+      </w:r>
+    </w:p>
+    <w:p>
+      <w:pPr>
+        <w:pStyle w:val="Comment-Grader"/>
+        <w:pBdr>
+          <w:bottom w:val="dotted" w:sz="4" w:space="0" w:color="A6A6A6" w:themeColor="background1" w:themeShade="A6"/>
+        </w:pBdr>
+        <w:rPr>
+          <w:lang w:val="es-ES"/>
+        </w:rPr>
+      </w:pPr>
+      <w:r>
+        <w:rPr>
+          <w:lang w:val="es-ES"/>
+        </w:rPr>
+        <w:t>Al pulsar en el botón para crear un vuelo, obtengo lo siguiente:</w:t>
+      </w:r>
+    </w:p>
+    <w:p>
+      <w:pPr>
+        <w:pStyle w:val="Comment-Grader"/>
+        <w:pBdr>
+          <w:bottom w:val="dotted" w:sz="4" w:space="0" w:color="A6A6A6" w:themeColor="background1" w:themeShade="A6"/>
+        </w:pBdr>
+        <w:rPr>
+          <w:lang w:val="es-ES"/>
+        </w:rPr>
+      </w:pPr>
+      <w:r>
+        <w:rPr>
+          <w:noProof/>
+          <w:lang w:val="es-ES"/>
+        </w:rPr>
+        <w:drawing>
+          <wp:inline distT="0" distB="0" distL="0" distR="0" wp14:anchorId="390DAAD7" wp14:editId="16EF63B2">
+            <wp:extent cx="5731510" cy="2538095"/>
+            <wp:effectExtent l="0" t="0" r="2540" b="0"/>
+            <wp:docPr id="654642630" name="Picture 1" descr="A screenshot of a computer&#10;&#10;AI-generated content may be incorrect."/>
+            <wp:cNvGraphicFramePr>
+              <a:graphicFrameLocks xmlns:a="http://schemas.openxmlformats.org/drawingml/2006/main" noChangeAspect="1"/>
+            </wp:cNvGraphicFramePr>
+            <a:graphic xmlns:a="http://schemas.openxmlformats.org/drawingml/2006/main">
+              <a:graphicData uri="http://schemas.openxmlformats.org/drawingml/2006/picture">
+                <pic:pic xmlns:pic="http://schemas.openxmlformats.org/drawingml/2006/picture">
+                  <pic:nvPicPr>
+                    <pic:cNvPr id="654642630" name="Picture 1" descr="A screenshot of a computer&#10;&#10;AI-generated content may be incorrect."/>
+                    <pic:cNvPicPr/>
+                  </pic:nvPicPr>
+                  <pic:blipFill>
+                    <a:blip r:embed="rId10"/>
+                    <a:stretch>
+                      <a:fillRect/>
+                    </a:stretch>
+                  </pic:blipFill>
+                  <pic:spPr>
+                    <a:xfrm>
+                      <a:off x="0" y="0"/>
+                      <a:ext cx="5731510" cy="2538095"/>
+                    </a:xfrm>
+                    <a:prstGeom prst="rect">
+                      <a:avLst/>
+                    </a:prstGeom>
+                  </pic:spPr>
+                </pic:pic>
+              </a:graphicData>
+            </a:graphic>
+          </wp:inline>
+        </w:drawing>
+      </w:r>
+    </w:p>
+    <w:p>
+      <w:pPr>
+        <w:pStyle w:val="Comment-Grader"/>
+        <w:pBdr>
+          <w:bottom w:val="dotted" w:sz="4" w:space="0" w:color="A6A6A6" w:themeColor="background1" w:themeShade="A6"/>
+        </w:pBdr>
+        <w:rPr>
+          <w:lang w:val="es-ES"/>
+        </w:rPr>
+      </w:pPr>
+    </w:p>
+    <w:p>
+      <w:pPr>
+        <w:pStyle w:val="Comment-Student"/>
+        <w:rPr>
+          <w:lang w:val="es-ES"/>
+        </w:rPr>
+      </w:pPr>
+      <w:r>
+        <w:rPr>
+          <w:lang w:val="es-ES"/>
+        </w:rPr>
+        <w:lastRenderedPageBreak/>
+        <w:t>Error resuelto</w:t>
+      </w:r>
+      <w:r>
+        <w:rPr>
+          <w:lang w:val="es-ES"/>
+        </w:rPr>
+        <w:t xml:space="preserve">, ahora la clase de la entidad Flight pone como </w:t>
+      </w:r>
+      <w:proofErr w:type="spellStart"/>
+      <w:r>
+        <w:rPr>
+          <w:lang w:val="es-ES"/>
+        </w:rPr>
+        <w:t>null</w:t>
+      </w:r>
+      <w:proofErr w:type="spellEnd"/>
+      <w:r>
+        <w:rPr>
+          <w:lang w:val="es-ES"/>
+        </w:rPr>
+        <w:t xml:space="preserve"> la propiedad derivada </w:t>
+      </w:r>
+      <w:proofErr w:type="spellStart"/>
+      <w:r>
+        <w:rPr>
+          <w:lang w:val="es-ES"/>
+        </w:rPr>
+        <w:t>origin</w:t>
+      </w:r>
+      <w:r>
+        <w:rPr>
+          <w:lang w:val="es-ES"/>
+        </w:rPr>
+        <w:t>City</w:t>
+      </w:r>
+      <w:proofErr w:type="spellEnd"/>
+      <w:r>
+        <w:rPr>
+          <w:lang w:val="es-ES"/>
+        </w:rPr>
+        <w:t xml:space="preserve"> en el caso de que dicho vuelo no tenga </w:t>
+      </w:r>
+      <w:proofErr w:type="spellStart"/>
+      <w:r>
+        <w:rPr>
+          <w:lang w:val="es-ES"/>
+        </w:rPr>
+        <w:t>flight</w:t>
+      </w:r>
+      <w:proofErr w:type="spellEnd"/>
+      <w:r>
+        <w:rPr>
+          <w:lang w:val="es-ES"/>
+        </w:rPr>
+        <w:t xml:space="preserve">(como al ser creado) en lugar de intentar coger el primer elemento de esa lista sin comprobación </w:t>
+      </w:r>
+      <w:r>
+        <w:rPr>
+          <w:lang w:val="es-ES"/>
+        </w:rPr>
+        <w:t>alguna, el</w:t>
+      </w:r>
+      <w:r>
+        <w:rPr>
+          <w:lang w:val="es-ES"/>
+        </w:rPr>
+        <w:t xml:space="preserve"> mismo cambio se da con la propiedad derivada </w:t>
+      </w:r>
+      <w:proofErr w:type="spellStart"/>
+      <w:r>
+        <w:rPr>
+          <w:lang w:val="es-ES"/>
+        </w:rPr>
+        <w:t>arrival</w:t>
+      </w:r>
+      <w:r>
+        <w:rPr>
+          <w:lang w:val="es-ES"/>
+        </w:rPr>
+        <w:t>City</w:t>
+      </w:r>
+      <w:proofErr w:type="spellEnd"/>
+    </w:p>
+    <w:p>
+      <w:pPr>
+        <w:pStyle w:val="Comment-Student"/>
+        <w:rPr>
+          <w:lang w:val="es-ES"/>
+        </w:rPr>
+      </w:pPr>
+      <w:r>
+        <w:rPr>
+          <w:lang w:val="es-ES"/>
+        </w:rPr>
+        <w:drawing>
+          <wp:inline distT="0" distB="0" distL="0" distR="0" wp14:anchorId="3469B0E5" wp14:editId="757BA1BF">
+            <wp:extent cx="5296639" cy="2810267"/>
+            <wp:effectExtent l="0" t="0" r="0" b="9525"/>
+            <wp:docPr id="227791977" name="Imagen 1" descr="Texto&#10;&#10;El contenido generado por IA puede ser incorrecto."/>
+            <wp:cNvGraphicFramePr>
+              <a:graphicFrameLocks xmlns:a="http://schemas.openxmlformats.org/drawingml/2006/main" noChangeAspect="1"/>
+            </wp:cNvGraphicFramePr>
+            <a:graphic xmlns:a="http://schemas.openxmlformats.org/drawingml/2006/main">
+              <a:graphicData uri="http://schemas.openxmlformats.org/drawingml/2006/picture">
+                <pic:pic xmlns:pic="http://schemas.openxmlformats.org/drawingml/2006/picture">
+                  <pic:nvPicPr>
+                    <pic:cNvPr id="227791977" name="Imagen 1" descr="Texto&#10;&#10;El contenido generado por IA puede ser incorrecto."/>
+                    <pic:cNvPicPr/>
+                  </pic:nvPicPr>
+                  <pic:blipFill>
+                    <a:blip r:embed="rId11"/>
+                    <a:stretch>
+                      <a:fillRect/>
+                    </a:stretch>
+                  </pic:blipFill>
+                  <pic:spPr>
+                    <a:xfrm>
+                      <a:off x="0" y="0"/>
+                      <a:ext cx="5296639" cy="2810267"/>
+                    </a:xfrm>
+                    <a:prstGeom prst="rect">
+                      <a:avLst/>
+                    </a:prstGeom>
+                  </pic:spPr>
+                </pic:pic>
+              </a:graphicData>
+            </a:graphic>
+          </wp:inline>
+        </w:drawing>
+      </w:r>
+    </w:p>
+    <w:p>
+      <w:pPr>
+        <w:pStyle w:val="Comment-Student"/>
+        <w:rPr>
+          <w:lang w:val="es-ES"/>
+        </w:rPr>
+      </w:pPr>
     </w:p>
     <w:p>
       <w:pPr>
@@ -3046,7 +3568,15 @@
         <w:t>leg</w:t>
       </w:r>
       <w:r>
-        <w:t xml:space="preserve"> as long as it is not published</w:t>
+        <w:t xml:space="preserve"> </w:t>
+      </w:r>
+      <w:proofErr w:type="gramStart"/>
+      <w:r>
+        <w:t>as long as</w:t>
+      </w:r>
+      <w:proofErr w:type="gramEnd"/>
+      <w:r>
+        <w:t xml:space="preserve"> it is not published</w:t>
       </w:r>
       <w:r>
         <w:t xml:space="preserve">. </w:t>
@@ -3056,9 +3586,15 @@
     <w:p>
       <w:pPr>
         <w:pStyle w:val="Comment-Grader"/>
+        <w:rPr>
+          <w:lang w:val="es-ES"/>
+        </w:rPr>
       </w:pPr>
       <w:sdt>
         <w:sdtPr>
+          <w:rPr>
+            <w:lang w:val="pt-PT"/>
+          </w:rPr>
           <w:tag w:val="Verdict"/>
           <w:id w:val="1587034595"/>
           <w:placeholder>
@@ -3069,31 +3605,117 @@
         </w:sdtPr>
         <w:sdtContent>
           <w:r>
+            <w:rPr>
+              <w:lang w:val="pt-PT"/>
+            </w:rPr>
+            <w:t xml:space="preserve">  </w:t>
+          </w:r>
+          <w:r>
+            <w:rPr>
+              <w:lang w:val="pt-PT"/>
+            </w:rPr>
             <w:t>X</w:t>
           </w:r>
           <w:r>
-            <w:t xml:space="preserve">    </w:t>
+            <w:rPr>
+              <w:lang w:val="pt-PT"/>
+            </w:rPr>
+            <w:t xml:space="preserve">  </w:t>
           </w:r>
         </w:sdtContent>
       </w:sdt>
       <w:permEnd w:id="1714948438"/>
       <w:r>
+        <w:rPr>
+          <w:lang w:val="pt-PT"/>
+        </w:rPr>
         <w:t xml:space="preserve">    </w:t>
       </w:r>
+      <w:r>
+        <w:rPr>
+          <w:lang w:val="pt-PT"/>
+        </w:rPr>
+        <w:t xml:space="preserve">Ver problemas anteriores.  </w:t>
+      </w:r>
+      <w:r>
+        <w:rPr>
+          <w:lang w:val="es-ES"/>
+        </w:rPr>
+        <w:t>No es posible ni</w:t>
+      </w:r>
+      <w:r>
+        <w:rPr>
+          <w:lang w:val="es-ES"/>
+        </w:rPr>
+        <w:t xml:space="preserve"> crear un vuelo, por lo que no es posible seguir adelante en la evaluación.</w:t>
+      </w:r>
+    </w:p>
+    <w:p>
+      <w:pPr>
+        <w:pStyle w:val="Comment-Student"/>
+        <w:rPr>
+          <w:lang w:val="es-ES"/>
+        </w:rPr>
+      </w:pPr>
+      <w:r>
+        <w:rPr>
+          <w:lang w:val="es-ES"/>
+        </w:rPr>
+        <w:t xml:space="preserve">Problema ya </w:t>
+      </w:r>
+      <w:r>
+        <w:rPr>
+          <w:lang w:val="es-ES"/>
+        </w:rPr>
+        <w:t>resuelto, la</w:t>
+      </w:r>
+      <w:r>
+        <w:rPr>
+          <w:lang w:val="es-ES"/>
+        </w:rPr>
+        <w:t xml:space="preserve"> explicación de la solución se encuentra en el requisito anterior.</w:t>
+      </w:r>
     </w:p>
     <w:p>
       <w:pPr>
         <w:pStyle w:val="Ttulo2"/>
         <w:rPr>
           <w:rFonts w:cstheme="majorHAnsi"/>
-        </w:rPr>
-      </w:pPr>
-      <w:r>
-        <w:rPr>
-          <w:rFonts w:cstheme="majorHAnsi"/>
-        </w:rPr>
-        <w:t>Non-functional requirements</w:t>
-      </w:r>
+          <w:lang w:val="es-ES"/>
+        </w:rPr>
+      </w:pPr>
+      <w:r>
+        <w:rPr>
+          <w:rFonts w:cstheme="majorHAnsi"/>
+          <w:lang w:val="es-ES"/>
+        </w:rPr>
+        <w:t>Non-</w:t>
+      </w:r>
+      <w:proofErr w:type="spellStart"/>
+      <w:r>
+        <w:rPr>
+          <w:rFonts w:cstheme="majorHAnsi"/>
+          <w:lang w:val="es-ES"/>
+        </w:rPr>
+        <w:t>functional</w:t>
+      </w:r>
+      <w:proofErr w:type="spellEnd"/>
+      <w:r>
+        <w:rPr>
+          <w:rFonts w:cstheme="majorHAnsi"/>
+          <w:lang w:val="es-ES"/>
+        </w:rPr>
+        <w:t xml:space="preserve"> </w:t>
+      </w:r>
+      <w:proofErr w:type="spellStart"/>
+      <w:r>
+        <w:rPr>
+          <w:rFonts w:cstheme="majorHAnsi"/>
+          <w:lang w:val="es-ES"/>
+        </w:rPr>
+        <w:t>requirements</w:t>
+      </w:r>
+      <w:proofErr w:type="spellEnd"/>
     </w:p>
     <w:p>
       <w:pPr>
@@ -3175,7 +3797,21 @@
         <w:rPr>
           <w:lang w:val="en-GB"/>
         </w:rPr>
-        <w:t>Provide a link to your planning dashboard in GitHub to review the tasks, their current status, and your schedule</w:t>
+        <w:t xml:space="preserve">Provide a link to your planning dashboard in GitHub to review the tasks, their </w:t>
+      </w:r>
+      <w:proofErr w:type="gramStart"/>
+      <w:r>
+        <w:rPr>
+          <w:lang w:val="en-GB"/>
+        </w:rPr>
+        <w:t>current status</w:t>
+      </w:r>
+      <w:proofErr w:type="gramEnd"/>
+      <w:r>
+        <w:rPr>
+          <w:lang w:val="en-GB"/>
+        </w:rPr>
+        <w:t>, and your schedule</w:t>
       </w:r>
       <w:r>
         <w:rPr>
@@ -3207,7 +3843,7 @@
             <w:rPr>
               <w:u w:val="single"/>
             </w:rPr>
-            <w:t xml:space="preserve"> </w:t>
+            <w:t xml:space="preserve">  </w:t>
           </w:r>
           <w:r>
             <w:rPr>
@@ -3219,7 +3855,7 @@
             <w:rPr>
               <w:u w:val="single"/>
             </w:rPr>
-            <w:t xml:space="preserve">   </w:t>
+            <w:t xml:space="preserve">  </w:t>
           </w:r>
         </w:sdtContent>
       </w:sdt>
@@ -3227,13 +3863,47 @@
       <w:r>
         <w:t xml:space="preserve">    </w:t>
       </w:r>
-    </w:p>
-    <w:p>
-      <w:pPr>
-        <w:rPr>
-          <w:rFonts w:asciiTheme="majorHAnsi" w:hAnsiTheme="majorHAnsi" w:cstheme="majorHAnsi"/>
-        </w:rPr>
-      </w:pPr>
+      <w:proofErr w:type="spellStart"/>
+      <w:r>
+        <w:t>Mismo</w:t>
+      </w:r>
+      <w:proofErr w:type="spellEnd"/>
+      <w:r>
+        <w:t xml:space="preserve"> </w:t>
+      </w:r>
+      <w:proofErr w:type="spellStart"/>
+      <w:r>
+        <w:t>problema</w:t>
+      </w:r>
+      <w:proofErr w:type="spellEnd"/>
+      <w:r>
+        <w:t xml:space="preserve"> de antes.</w:t>
+      </w:r>
+    </w:p>
+    <w:p>
+      <w:pPr>
+        <w:pStyle w:val="Comment-Student"/>
+      </w:pPr>
+      <w:r>
+        <w:rPr>
+          <w:lang w:val="es-ES"/>
+        </w:rPr>
+        <w:t xml:space="preserve">Error corregido, el </w:t>
+      </w:r>
+      <w:proofErr w:type="spellStart"/>
+      <w:r>
+        <w:rPr>
+          <w:lang w:val="es-ES"/>
+        </w:rPr>
+        <w:t>dashboard</w:t>
+      </w:r>
+      <w:proofErr w:type="spellEnd"/>
+      <w:r>
+        <w:rPr>
+          <w:lang w:val="es-ES"/>
+        </w:rPr>
+        <w:t xml:space="preserve"> ahora es público</w:t>
+      </w:r>
     </w:p>
     <w:p>
       <w:pPr>
@@ -3304,9 +3974,6 @@
     <w:p>
       <w:pPr>
         <w:pStyle w:val="Comment-Grader"/>
-        <w:rPr>
-          <w:rFonts w:asciiTheme="majorHAnsi" w:hAnsiTheme="majorHAnsi" w:cstheme="majorHAnsi"/>
-        </w:rPr>
       </w:pPr>
       <w:sdt>
         <w:sdtPr>
@@ -3346,6 +4013,532 @@
       <w:r>
         <w:t xml:space="preserve">    </w:t>
       </w:r>
+      <w:proofErr w:type="spellStart"/>
+      <w:r>
+        <w:t>Índices</w:t>
+      </w:r>
+      <w:proofErr w:type="spellEnd"/>
+      <w:r>
+        <w:t xml:space="preserve"> </w:t>
+      </w:r>
+      <w:proofErr w:type="spellStart"/>
+      <w:r>
+        <w:t>redundantes</w:t>
+      </w:r>
+      <w:proofErr w:type="spellEnd"/>
+      <w:r>
+        <w:t xml:space="preserve">.  </w:t>
+      </w:r>
+      <w:proofErr w:type="spellStart"/>
+      <w:r>
+        <w:t>Ejemplos</w:t>
+      </w:r>
+      <w:proofErr w:type="spellEnd"/>
+      <w:r>
+        <w:t>:</w:t>
+      </w:r>
+    </w:p>
+    <w:p>
+      <w:pPr>
+        <w:pStyle w:val="Comment-Grader"/>
+        <w:rPr>
+          <w:rFonts w:asciiTheme="majorHAnsi" w:hAnsiTheme="majorHAnsi" w:cstheme="majorHAnsi"/>
+        </w:rPr>
+      </w:pPr>
+      <w:r>
+        <w:rPr>
+          <w:rFonts w:asciiTheme="majorHAnsi" w:hAnsiTheme="majorHAnsi" w:cstheme="majorHAnsi"/>
+          <w:noProof/>
+        </w:rPr>
+        <w:drawing>
+          <wp:inline distT="0" distB="0" distL="0" distR="0" wp14:anchorId="2ED93FCA" wp14:editId="08FFB4F8">
+            <wp:extent cx="4772691" cy="1514686"/>
+            <wp:effectExtent l="0" t="0" r="8890" b="9525"/>
+            <wp:docPr id="664619034" name="Picture 1" descr="A screenshot of a computer code&#10;&#10;AI-generated content may be incorrect."/>
+            <wp:cNvGraphicFramePr>
+              <a:graphicFrameLocks xmlns:a="http://schemas.openxmlformats.org/drawingml/2006/main" noChangeAspect="1"/>
+            </wp:cNvGraphicFramePr>
+            <a:graphic xmlns:a="http://schemas.openxmlformats.org/drawingml/2006/main">
+              <a:graphicData uri="http://schemas.openxmlformats.org/drawingml/2006/picture">
+                <pic:pic xmlns:pic="http://schemas.openxmlformats.org/drawingml/2006/picture">
+                  <pic:nvPicPr>
+                    <pic:cNvPr id="664619034" name="Picture 1" descr="A screenshot of a computer code&#10;&#10;AI-generated content may be incorrect."/>
+                    <pic:cNvPicPr/>
+                  </pic:nvPicPr>
+                  <pic:blipFill>
+                    <a:blip r:embed="rId12"/>
+                    <a:stretch>
+                      <a:fillRect/>
+                    </a:stretch>
+                  </pic:blipFill>
+                  <pic:spPr>
+                    <a:xfrm>
+                      <a:off x="0" y="0"/>
+                      <a:ext cx="4772691" cy="1514686"/>
+                    </a:xfrm>
+                    <a:prstGeom prst="rect">
+                      <a:avLst/>
+                    </a:prstGeom>
+                  </pic:spPr>
+                </pic:pic>
+              </a:graphicData>
+            </a:graphic>
+          </wp:inline>
+        </w:drawing>
+      </w:r>
+    </w:p>
+    <w:p>
+      <w:pPr>
+        <w:pStyle w:val="Comment-Grader"/>
+        <w:rPr>
+          <w:rFonts w:asciiTheme="majorHAnsi" w:hAnsiTheme="majorHAnsi" w:cstheme="majorHAnsi"/>
+        </w:rPr>
+      </w:pPr>
+      <w:r>
+        <w:rPr>
+          <w:rFonts w:asciiTheme="majorHAnsi" w:hAnsiTheme="majorHAnsi" w:cstheme="majorHAnsi"/>
+          <w:noProof/>
+        </w:rPr>
+        <w:drawing>
+          <wp:inline distT="0" distB="0" distL="0" distR="0" wp14:anchorId="373BCC88" wp14:editId="42DA5071">
+            <wp:extent cx="5731510" cy="1570355"/>
+            <wp:effectExtent l="0" t="0" r="2540" b="0"/>
+            <wp:docPr id="1624854026" name="Picture 1" descr="A computer code with text&#10;&#10;AI-generated content may be incorrect."/>
+            <wp:cNvGraphicFramePr>
+              <a:graphicFrameLocks xmlns:a="http://schemas.openxmlformats.org/drawingml/2006/main" noChangeAspect="1"/>
+            </wp:cNvGraphicFramePr>
+            <a:graphic xmlns:a="http://schemas.openxmlformats.org/drawingml/2006/main">
+              <a:graphicData uri="http://schemas.openxmlformats.org/drawingml/2006/picture">
+                <pic:pic xmlns:pic="http://schemas.openxmlformats.org/drawingml/2006/picture">
+                  <pic:nvPicPr>
+                    <pic:cNvPr id="1624854026" name="Picture 1" descr="A computer code with text&#10;&#10;AI-generated content may be incorrect."/>
+                    <pic:cNvPicPr/>
+                  </pic:nvPicPr>
+                  <pic:blipFill>
+                    <a:blip r:embed="rId13"/>
+                    <a:stretch>
+                      <a:fillRect/>
+                    </a:stretch>
+                  </pic:blipFill>
+                  <pic:spPr>
+                    <a:xfrm>
+                      <a:off x="0" y="0"/>
+                      <a:ext cx="5731510" cy="1570355"/>
+                    </a:xfrm>
+                    <a:prstGeom prst="rect">
+                      <a:avLst/>
+                    </a:prstGeom>
+                  </pic:spPr>
+                </pic:pic>
+              </a:graphicData>
+            </a:graphic>
+          </wp:inline>
+        </w:drawing>
+      </w:r>
+    </w:p>
+    <w:p>
+      <w:pPr>
+        <w:pStyle w:val="Comment-Grader"/>
+        <w:rPr>
+          <w:rFonts w:asciiTheme="majorHAnsi" w:hAnsiTheme="majorHAnsi" w:cstheme="majorHAnsi"/>
+        </w:rPr>
+      </w:pPr>
+    </w:p>
+    <w:p>
+      <w:pPr>
+        <w:pStyle w:val="Comment-Student"/>
+      </w:pPr>
+      <w:proofErr w:type="spellStart"/>
+      <w:r>
+        <w:t>Solución</w:t>
+      </w:r>
+      <w:proofErr w:type="spellEnd"/>
+      <w:r>
+        <w:t xml:space="preserve">: </w:t>
+      </w:r>
+    </w:p>
+    <w:p>
+      <w:pPr>
+        <w:pStyle w:val="Comment-Student"/>
+      </w:pPr>
+      <w:r>
+        <w:t>E</w:t>
+      </w:r>
+      <w:r>
+        <w:t xml:space="preserve">n la </w:t>
+      </w:r>
+      <w:proofErr w:type="spellStart"/>
+      <w:r>
+        <w:t>entidad</w:t>
+      </w:r>
+      <w:proofErr w:type="spellEnd"/>
+      <w:r>
+        <w:t xml:space="preserve"> Flight se ha </w:t>
+      </w:r>
+      <w:proofErr w:type="spellStart"/>
+      <w:r>
+        <w:t>eliminado</w:t>
+      </w:r>
+      <w:proofErr w:type="spellEnd"/>
+      <w:r>
+        <w:t xml:space="preserve"> </w:t>
+      </w:r>
+      <w:proofErr w:type="spellStart"/>
+      <w:r>
+        <w:t>el</w:t>
+      </w:r>
+      <w:proofErr w:type="spellEnd"/>
+      <w:r>
+        <w:t xml:space="preserve"> </w:t>
+      </w:r>
+      <w:proofErr w:type="spellStart"/>
+      <w:r>
+        <w:t>índice</w:t>
+      </w:r>
+      <w:proofErr w:type="spellEnd"/>
+      <w:r>
+        <w:t xml:space="preserve"> id (no </w:t>
+      </w:r>
+      <w:proofErr w:type="spellStart"/>
+      <w:r>
+        <w:t>tenía</w:t>
+      </w:r>
+      <w:proofErr w:type="spellEnd"/>
+      <w:r>
+        <w:t xml:space="preserve"> </w:t>
+      </w:r>
+      <w:proofErr w:type="spellStart"/>
+      <w:r>
+        <w:t>sentido</w:t>
+      </w:r>
+      <w:proofErr w:type="spellEnd"/>
+      <w:r>
+        <w:t xml:space="preserve"> al ser un </w:t>
+      </w:r>
+      <w:proofErr w:type="spellStart"/>
+      <w:proofErr w:type="gramStart"/>
+      <w:r>
+        <w:t>atributo</w:t>
+      </w:r>
+      <w:proofErr w:type="spellEnd"/>
+      <w:r>
+        <w:t xml:space="preserve">  </w:t>
+      </w:r>
+      <w:proofErr w:type="spellStart"/>
+      <w:r>
+        <w:t>único</w:t>
+      </w:r>
+      <w:proofErr w:type="spellEnd"/>
+      <w:proofErr w:type="gramEnd"/>
+      <w:r>
+        <w:t xml:space="preserve"> </w:t>
+      </w:r>
+      <w:proofErr w:type="spellStart"/>
+      <w:r>
+        <w:t>por</w:t>
+      </w:r>
+      <w:proofErr w:type="spellEnd"/>
+      <w:r>
+        <w:t xml:space="preserve"> </w:t>
+      </w:r>
+      <w:proofErr w:type="spellStart"/>
+      <w:r>
+        <w:t>cada</w:t>
+      </w:r>
+      <w:proofErr w:type="spellEnd"/>
+      <w:r>
+        <w:t xml:space="preserve"> flight)</w:t>
+      </w:r>
+    </w:p>
+    <w:p>
+      <w:pPr>
+        <w:pStyle w:val="Comment-Student"/>
+      </w:pPr>
+      <w:r>
+        <w:lastRenderedPageBreak/>
+        <w:drawing>
+          <wp:inline distT="0" distB="0" distL="0" distR="0" wp14:anchorId="702BE02C" wp14:editId="6FE5C325">
+            <wp:extent cx="4277322" cy="2219635"/>
+            <wp:effectExtent l="0" t="0" r="9525" b="9525"/>
+            <wp:docPr id="427519426" name="Imagen 1" descr="Texto&#10;&#10;El contenido generado por IA puede ser incorrecto."/>
+            <wp:cNvGraphicFramePr>
+              <a:graphicFrameLocks xmlns:a="http://schemas.openxmlformats.org/drawingml/2006/main" noChangeAspect="1"/>
+            </wp:cNvGraphicFramePr>
+            <a:graphic xmlns:a="http://schemas.openxmlformats.org/drawingml/2006/main">
+              <a:graphicData uri="http://schemas.openxmlformats.org/drawingml/2006/picture">
+                <pic:pic xmlns:pic="http://schemas.openxmlformats.org/drawingml/2006/picture">
+                  <pic:nvPicPr>
+                    <pic:cNvPr id="427519426" name="Imagen 1" descr="Texto&#10;&#10;El contenido generado por IA puede ser incorrecto."/>
+                    <pic:cNvPicPr/>
+                  </pic:nvPicPr>
+                  <pic:blipFill>
+                    <a:blip r:embed="rId14"/>
+                    <a:stretch>
+                      <a:fillRect/>
+                    </a:stretch>
+                  </pic:blipFill>
+                  <pic:spPr>
+                    <a:xfrm>
+                      <a:off x="0" y="0"/>
+                      <a:ext cx="4277322" cy="2219635"/>
+                    </a:xfrm>
+                    <a:prstGeom prst="rect">
+                      <a:avLst/>
+                    </a:prstGeom>
+                  </pic:spPr>
+                </pic:pic>
+              </a:graphicData>
+            </a:graphic>
+          </wp:inline>
+        </w:drawing>
+      </w:r>
+      <w:r>
+        <w:t xml:space="preserve"> </w:t>
+      </w:r>
+    </w:p>
+    <w:p>
+      <w:pPr>
+        <w:pStyle w:val="Comment-Student"/>
+      </w:pPr>
+      <w:proofErr w:type="spellStart"/>
+      <w:r>
+        <w:t>Respecto</w:t>
+      </w:r>
+      <w:proofErr w:type="spellEnd"/>
+      <w:r>
+        <w:t xml:space="preserve"> a le </w:t>
+      </w:r>
+      <w:proofErr w:type="spellStart"/>
+      <w:r>
+        <w:t>entidad</w:t>
+      </w:r>
+      <w:proofErr w:type="spellEnd"/>
+      <w:r>
+        <w:t xml:space="preserve"> Leg se le ha </w:t>
+      </w:r>
+      <w:proofErr w:type="spellStart"/>
+      <w:r>
+        <w:t>eliminado</w:t>
+      </w:r>
+      <w:proofErr w:type="spellEnd"/>
+      <w:r>
+        <w:t xml:space="preserve"> de </w:t>
+      </w:r>
+      <w:proofErr w:type="spellStart"/>
+      <w:r>
+        <w:t>los</w:t>
+      </w:r>
+      <w:proofErr w:type="spellEnd"/>
+      <w:r>
+        <w:t xml:space="preserve"> </w:t>
+      </w:r>
+      <w:proofErr w:type="spellStart"/>
+      <w:r>
+        <w:t>índices</w:t>
+      </w:r>
+      <w:proofErr w:type="spellEnd"/>
+      <w:r>
+        <w:t xml:space="preserve"> </w:t>
+      </w:r>
+      <w:proofErr w:type="spellStart"/>
+      <w:r>
+        <w:t>el</w:t>
+      </w:r>
+      <w:proofErr w:type="spellEnd"/>
+      <w:r>
+        <w:t xml:space="preserve"> </w:t>
+      </w:r>
+      <w:proofErr w:type="spellStart"/>
+      <w:r>
+        <w:t>atributo</w:t>
+      </w:r>
+      <w:proofErr w:type="spellEnd"/>
+      <w:r>
+        <w:t xml:space="preserve"> </w:t>
+      </w:r>
+      <w:proofErr w:type="spellStart"/>
+      <w:proofErr w:type="gramStart"/>
+      <w:r>
+        <w:t>flightNumber</w:t>
+      </w:r>
+      <w:proofErr w:type="spellEnd"/>
+      <w:r>
+        <w:t>(</w:t>
+      </w:r>
+      <w:proofErr w:type="gramEnd"/>
+      <w:r>
+        <w:t xml:space="preserve">es un </w:t>
+      </w:r>
+      <w:proofErr w:type="spellStart"/>
+      <w:r>
+        <w:t>atributo</w:t>
+      </w:r>
+      <w:proofErr w:type="spellEnd"/>
+      <w:r>
+        <w:t xml:space="preserve"> </w:t>
+      </w:r>
+      <w:proofErr w:type="spellStart"/>
+      <w:r>
+        <w:t>único</w:t>
+      </w:r>
+      <w:proofErr w:type="spellEnd"/>
+      <w:r>
+        <w:t xml:space="preserve">) </w:t>
+      </w:r>
+      <w:r>
+        <w:t xml:space="preserve">y se </w:t>
+      </w:r>
+      <w:proofErr w:type="spellStart"/>
+      <w:r>
+        <w:t>han</w:t>
+      </w:r>
+      <w:proofErr w:type="spellEnd"/>
+      <w:r>
+        <w:t xml:space="preserve"> </w:t>
+      </w:r>
+      <w:proofErr w:type="spellStart"/>
+      <w:r>
+        <w:t>añadido</w:t>
+      </w:r>
+      <w:proofErr w:type="spellEnd"/>
+      <w:r>
+        <w:t xml:space="preserve"> </w:t>
+      </w:r>
+      <w:proofErr w:type="spellStart"/>
+      <w:r>
+        <w:t>columnas</w:t>
+      </w:r>
+      <w:proofErr w:type="spellEnd"/>
+      <w:r>
+        <w:t xml:space="preserve"> para </w:t>
+      </w:r>
+      <w:proofErr w:type="spellStart"/>
+      <w:r>
+        <w:t>flight_id</w:t>
+      </w:r>
+      <w:proofErr w:type="spellEnd"/>
+      <w:r>
+        <w:t xml:space="preserve"> con </w:t>
+      </w:r>
+      <w:proofErr w:type="spellStart"/>
+      <w:proofErr w:type="gramStart"/>
+      <w:r>
+        <w:t>scheduledDeparture,otra</w:t>
+      </w:r>
+      <w:proofErr w:type="spellEnd"/>
+      <w:proofErr w:type="gramEnd"/>
+      <w:r>
+        <w:t xml:space="preserve"> con </w:t>
+      </w:r>
+      <w:proofErr w:type="spellStart"/>
+      <w:r>
+        <w:t>flight_id</w:t>
+      </w:r>
+      <w:proofErr w:type="spellEnd"/>
+      <w:r>
+        <w:t xml:space="preserve"> con </w:t>
+      </w:r>
+      <w:proofErr w:type="spellStart"/>
+      <w:r>
+        <w:t>scheduledArrival</w:t>
+      </w:r>
+      <w:proofErr w:type="spellEnd"/>
+      <w:r>
+        <w:t xml:space="preserve"> y </w:t>
+      </w:r>
+      <w:proofErr w:type="spellStart"/>
+      <w:r>
+        <w:t>por</w:t>
+      </w:r>
+      <w:proofErr w:type="spellEnd"/>
+      <w:r>
+        <w:t xml:space="preserve"> </w:t>
+      </w:r>
+      <w:proofErr w:type="spellStart"/>
+      <w:r>
+        <w:t>último</w:t>
+      </w:r>
+      <w:proofErr w:type="spellEnd"/>
+      <w:r>
+        <w:t xml:space="preserve"> </w:t>
+      </w:r>
+      <w:proofErr w:type="spellStart"/>
+      <w:r>
+        <w:t>una</w:t>
+      </w:r>
+      <w:proofErr w:type="spellEnd"/>
+      <w:r>
+        <w:t xml:space="preserve"> </w:t>
+      </w:r>
+      <w:proofErr w:type="spellStart"/>
+      <w:r>
+        <w:t>columna</w:t>
+      </w:r>
+      <w:proofErr w:type="spellEnd"/>
+      <w:r>
+        <w:t xml:space="preserve"> para </w:t>
+      </w:r>
+      <w:proofErr w:type="spellStart"/>
+      <w:r>
+        <w:t>scheduledArrival</w:t>
+      </w:r>
+      <w:proofErr w:type="spellEnd"/>
+      <w:r>
+        <w:t xml:space="preserve"> y </w:t>
+      </w:r>
+      <w:proofErr w:type="spellStart"/>
+      <w:r>
+        <w:t>draft_mode</w:t>
+      </w:r>
+      <w:proofErr w:type="spellEnd"/>
+    </w:p>
+    <w:p>
+      <w:pPr>
+        <w:pStyle w:val="Comment-Student"/>
+        <w:rPr>
+          <w:u w:val="single"/>
+        </w:rPr>
+      </w:pPr>
+      <w:r>
+        <w:rPr>
+          <w:u w:val="single"/>
+        </w:rPr>
+        <w:drawing>
+          <wp:inline distT="0" distB="0" distL="0" distR="0" wp14:anchorId="67073DDC" wp14:editId="1284F5B2">
+            <wp:extent cx="5731510" cy="1181100"/>
+            <wp:effectExtent l="0" t="0" r="2540" b="0"/>
+            <wp:docPr id="1951126473" name="Imagen 1"/>
+            <wp:cNvGraphicFramePr>
+              <a:graphicFrameLocks xmlns:a="http://schemas.openxmlformats.org/drawingml/2006/main" noChangeAspect="1"/>
+            </wp:cNvGraphicFramePr>
+            <a:graphic xmlns:a="http://schemas.openxmlformats.org/drawingml/2006/main">
+              <a:graphicData uri="http://schemas.openxmlformats.org/drawingml/2006/picture">
+                <pic:pic xmlns:pic="http://schemas.openxmlformats.org/drawingml/2006/picture">
+                  <pic:nvPicPr>
+                    <pic:cNvPr id="1951126473" name=""/>
+                    <pic:cNvPicPr/>
+                  </pic:nvPicPr>
+                  <pic:blipFill>
+                    <a:blip r:embed="rId15"/>
+                    <a:stretch>
+                      <a:fillRect/>
+                    </a:stretch>
+                  </pic:blipFill>
+                  <pic:spPr>
+                    <a:xfrm>
+                      <a:off x="0" y="0"/>
+                      <a:ext cx="5731510" cy="1181100"/>
+                    </a:xfrm>
+                    <a:prstGeom prst="rect">
+                      <a:avLst/>
+                    </a:prstGeom>
+                  </pic:spPr>
+                </pic:pic>
+              </a:graphicData>
+            </a:graphic>
+          </wp:inline>
+        </w:drawing>
+      </w:r>
     </w:p>
     <w:p>
       <w:pPr>
@@ -3469,9 +4662,15 @@
     <w:p>
       <w:pPr>
         <w:pStyle w:val="Comment-Grader"/>
+        <w:rPr>
+          <w:lang w:val="es-ES"/>
+        </w:rPr>
       </w:pPr>
       <w:sdt>
         <w:sdtPr>
+          <w:rPr>
+            <w:lang w:val="es-ES"/>
+          </w:rPr>
           <w:tag w:val="Verdict"/>
           <w:id w:val="-1164234316"/>
           <w:placeholder>
@@ -3482,17 +4681,96 @@
         </w:sdtPr>
         <w:sdtContent>
           <w:r>
-            <w:t xml:space="preserve">    </w:t>
+            <w:rPr>
+              <w:lang w:val="es-ES"/>
+            </w:rPr>
+            <w:t xml:space="preserve">  </w:t>
+          </w:r>
+          <w:r>
+            <w:rPr>
+              <w:lang w:val="es-ES"/>
+            </w:rPr>
+            <w:t>X</w:t>
+          </w:r>
+          <w:r>
+            <w:rPr>
+              <w:lang w:val="es-ES"/>
+            </w:rPr>
+            <w:t xml:space="preserve">  </w:t>
           </w:r>
         </w:sdtContent>
       </w:sdt>
       <w:permEnd w:id="614466100"/>
       <w:r>
+        <w:rPr>
+          <w:lang w:val="es-ES"/>
+        </w:rPr>
         <w:t xml:space="preserve">    </w:t>
       </w:r>
       <w:r>
         <w:rPr>
-          <w:rFonts w:asciiTheme="majorHAnsi" w:hAnsiTheme="majorHAnsi" w:cstheme="majorHAnsi"/>
+          <w:lang w:val="es-ES"/>
+        </w:rPr>
+        <w:t>El estudiante no marca este requisito. La suite entregada no proporciona ningún caso de prueba para la</w:t>
+      </w:r>
+      <w:r>
+        <w:rPr>
+          <w:lang w:val="es-ES"/>
+        </w:rPr>
+        <w:t xml:space="preserve">s </w:t>
+      </w:r>
+      <w:proofErr w:type="spellStart"/>
+      <w:r>
+        <w:rPr>
+          <w:lang w:val="es-ES"/>
+        </w:rPr>
+        <w:t>features</w:t>
+      </w:r>
+      <w:proofErr w:type="spellEnd"/>
+      <w:r>
+        <w:rPr>
+          <w:lang w:val="es-ES"/>
+        </w:rPr>
+        <w:t xml:space="preserve"> con el role </w:t>
+      </w:r>
+      <w:proofErr w:type="gramStart"/>
+      <w:r>
+        <w:rPr>
+          <w:lang w:val="es-ES"/>
+        </w:rPr>
+        <w:t>manager</w:t>
+      </w:r>
+      <w:proofErr w:type="gramEnd"/>
+      <w:r>
+        <w:rPr>
+          <w:lang w:val="es-ES"/>
+        </w:rPr>
+        <w:t>.</w:t>
+      </w:r>
+    </w:p>
+    <w:p>
+      <w:pPr>
+        <w:pStyle w:val="Comment-Student"/>
+        <w:rPr>
+          <w:lang w:val="es-ES"/>
+        </w:rPr>
+      </w:pPr>
+      <w:r>
+        <w:rPr>
+          <w:lang w:val="es-ES"/>
+        </w:rPr>
+        <w:t xml:space="preserve">Entregado </w:t>
+      </w:r>
+      <w:r>
+        <w:rPr>
+          <w:lang w:val="es-ES"/>
+        </w:rPr>
+        <w:t>para la segunda convocatoria</w:t>
+      </w:r>
+      <w:r>
+        <w:rPr>
+          <w:rFonts w:asciiTheme="majorHAnsi" w:hAnsiTheme="majorHAnsi" w:cstheme="majorHAnsi"/>
+          <w:lang w:val="es-ES"/>
         </w:rPr>
         <w:t xml:space="preserve">  </w:t>
       </w:r>
@@ -3522,7 +4800,21 @@
         <w:rPr>
           <w:lang w:val="en-GB"/>
         </w:rPr>
-        <w:t>Provide a link to your planning dashboard in GitHub to review the tasks, their current status, and your schedule</w:t>
+        <w:t xml:space="preserve">Provide a link to your planning dashboard in GitHub to review the tasks, their </w:t>
+      </w:r>
+      <w:proofErr w:type="gramStart"/>
+      <w:r>
+        <w:rPr>
+          <w:lang w:val="en-GB"/>
+        </w:rPr>
+        <w:t>current status</w:t>
+      </w:r>
+      <w:proofErr w:type="gramEnd"/>
+      <w:r>
+        <w:rPr>
+          <w:lang w:val="en-GB"/>
+        </w:rPr>
+        <w:t>, and your schedule</w:t>
       </w:r>
       <w:r>
         <w:rPr>
@@ -3541,9 +4833,15 @@
     <w:p>
       <w:pPr>
         <w:pStyle w:val="Comment-Grader"/>
+        <w:rPr>
+          <w:lang w:val="es-ES"/>
+        </w:rPr>
       </w:pPr>
       <w:sdt>
         <w:sdtPr>
+          <w:rPr>
+            <w:lang w:val="es-ES"/>
+          </w:rPr>
           <w:tag w:val="Verdict"/>
           <w:id w:val="-483932455"/>
           <w:placeholder>
@@ -3554,25 +4852,94 @@
         </w:sdtPr>
         <w:sdtContent>
           <w:r>
+            <w:rPr>
+              <w:lang w:val="es-ES"/>
+            </w:rPr>
+            <w:t xml:space="preserve">  </w:t>
+          </w:r>
+          <w:r>
+            <w:rPr>
+              <w:lang w:val="es-ES"/>
+            </w:rPr>
             <w:t>X</w:t>
           </w:r>
           <w:r>
-            <w:t xml:space="preserve">    </w:t>
+            <w:rPr>
+              <w:lang w:val="es-ES"/>
+            </w:rPr>
+            <w:t xml:space="preserve">  </w:t>
           </w:r>
         </w:sdtContent>
       </w:sdt>
       <w:permEnd w:id="886336900"/>
       <w:r>
+        <w:rPr>
+          <w:lang w:val="es-ES"/>
+        </w:rPr>
         <w:t xml:space="preserve">     </w:t>
       </w:r>
+      <w:r>
+        <w:rPr>
+          <w:lang w:val="es-ES"/>
+        </w:rPr>
+        <w:t>El estudiante marca el re</w:t>
+      </w:r>
+      <w:r>
+        <w:rPr>
+          <w:lang w:val="es-ES"/>
+        </w:rPr>
+        <w:t xml:space="preserve">quisito, pero hay el mismo problema de antes. </w:t>
+      </w:r>
+    </w:p>
+    <w:p>
+      <w:pPr>
+        <w:pStyle w:val="Comment-Student"/>
+        <w:rPr>
+          <w:lang w:val="es-ES"/>
+        </w:rPr>
+      </w:pPr>
+      <w:r>
+        <w:rPr>
+          <w:lang w:val="es-ES"/>
+        </w:rPr>
+        <w:lastRenderedPageBreak/>
+        <w:t xml:space="preserve">Error corregido, el </w:t>
+      </w:r>
+      <w:proofErr w:type="spellStart"/>
+      <w:r>
+        <w:rPr>
+          <w:lang w:val="es-ES"/>
+        </w:rPr>
+        <w:t>dashboard</w:t>
+      </w:r>
+      <w:proofErr w:type="spellEnd"/>
+      <w:r>
+        <w:rPr>
+          <w:lang w:val="es-ES"/>
+        </w:rPr>
+        <w:t xml:space="preserve"> ahora es público</w:t>
+      </w:r>
     </w:p>
     <w:p>
       <w:pPr>
         <w:pStyle w:val="Requirement-Header"/>
       </w:pPr>
       <w:r>
-        <w:t>Produce a testing report</w:t>
-      </w:r>
+        <w:t xml:space="preserve">Produce a </w:t>
+      </w:r>
+      <w:proofErr w:type="spellStart"/>
+      <w:r>
+        <w:t>testing</w:t>
+      </w:r>
+      <w:proofErr w:type="spellEnd"/>
+      <w:r>
+        <w:t xml:space="preserve"> </w:t>
+      </w:r>
+      <w:proofErr w:type="spellStart"/>
+      <w:r>
+        <w:t>report</w:t>
+      </w:r>
+      <w:proofErr w:type="spellEnd"/>
       <w:r>
         <w:t xml:space="preserve">. </w:t>
       </w:r>
@@ -3594,7 +4961,13 @@
         </w:sdtPr>
         <w:sdtContent>
           <w:r>
-            <w:t xml:space="preserve">    </w:t>
+            <w:t xml:space="preserve"> </w:t>
+          </w:r>
+          <w:r>
+            <w:t>X</w:t>
+          </w:r>
+          <w:r>
+            <w:t xml:space="preserve"> </w:t>
           </w:r>
         </w:sdtContent>
       </w:sdt>
@@ -3602,29 +4975,39 @@
       <w:r>
         <w:t xml:space="preserve">    </w:t>
       </w:r>
-    </w:p>
-    <w:p>
-      <w:pPr>
-        <w:tabs>
-          <w:tab w:val="left" w:pos="284"/>
-        </w:tabs>
-        <w:rPr>
-          <w:rFonts w:asciiTheme="majorHAnsi" w:hAnsiTheme="majorHAnsi" w:cstheme="majorHAnsi"/>
-        </w:rPr>
-      </w:pPr>
-    </w:p>
-    <w:p>
-      <w:pPr>
-        <w:spacing w:after="160" w:line="259" w:lineRule="auto"/>
-        <w:jc w:val="left"/>
-        <w:rPr>
-          <w:rFonts w:asciiTheme="majorHAnsi" w:hAnsiTheme="majorHAnsi" w:cstheme="majorHAnsi"/>
-        </w:rPr>
-      </w:pPr>
-      <w:r>
-        <w:rPr>
-          <w:rFonts w:asciiTheme="majorHAnsi" w:hAnsiTheme="majorHAnsi" w:cstheme="majorHAnsi"/>
-        </w:rPr>
+      <w:r>
+        <w:t xml:space="preserve">No se </w:t>
+      </w:r>
+      <w:proofErr w:type="spellStart"/>
+      <w:r>
+        <w:t>entrega</w:t>
+      </w:r>
+      <w:proofErr w:type="spellEnd"/>
+      <w:r>
+        <w:t xml:space="preserve"> nada.</w:t>
+      </w:r>
+    </w:p>
+    <w:p>
+      <w:pPr>
+        <w:pStyle w:val="Comment-Student"/>
+        <w:rPr>
+          <w:lang w:val="es-ES"/>
+        </w:rPr>
+      </w:pPr>
+      <w:r>
+        <w:rPr>
+          <w:lang w:val="es-ES"/>
+        </w:rPr>
+        <w:t>Entregado para la segunda convocatoria</w:t>
+      </w:r>
+      <w:r>
+        <w:rPr>
+          <w:rFonts w:asciiTheme="majorHAnsi" w:hAnsiTheme="majorHAnsi" w:cstheme="majorHAnsi"/>
+          <w:lang w:val="es-ES"/>
+        </w:rPr>
+        <w:t xml:space="preserve">  </w:t>
+      </w:r>
+      <w:r>
         <w:br w:type="page"/>
       </w:r>
     </w:p>
@@ -4008,7 +5391,15 @@
         <w:pStyle w:val="Requirement-Body"/>
       </w:pPr>
       <w:r>
-        <w:t xml:space="preserve">The number of years to retire, assuming that </w:t>
+        <w:t xml:space="preserve">The number of years to retire, </w:t>
+      </w:r>
+      <w:proofErr w:type="gramStart"/>
+      <w:r>
+        <w:t>assuming that</w:t>
+      </w:r>
+      <w:proofErr w:type="gramEnd"/>
+      <w:r>
+        <w:t xml:space="preserve"> </w:t>
       </w:r>
       <w:r>
         <w:t xml:space="preserve">they </w:t>
@@ -4050,8 +5441,13 @@
       <w:r>
         <w:t xml:space="preserve"> An airport is popular </w:t>
       </w:r>
-      <w:r>
-        <w:t xml:space="preserve">as long as </w:t>
+      <w:proofErr w:type="gramStart"/>
+      <w:r>
+        <w:t>as long as</w:t>
+      </w:r>
+      <w:proofErr w:type="gramEnd"/>
+      <w:r>
+        <w:t xml:space="preserve"> </w:t>
       </w:r>
       <w:r>
         <w:t xml:space="preserve">it has been an origin or destination </w:t>
@@ -5140,8 +6536,21 @@
         <w:pStyle w:val="Requirement-Header"/>
       </w:pPr>
       <w:r>
-        <w:t>Produce a lint report</w:t>
-      </w:r>
+        <w:t xml:space="preserve">Produce a </w:t>
+      </w:r>
+      <w:proofErr w:type="spellStart"/>
+      <w:r>
+        <w:t>lint</w:t>
+      </w:r>
+      <w:proofErr w:type="spellEnd"/>
+      <w:r>
+        <w:t xml:space="preserve"> </w:t>
+      </w:r>
+      <w:proofErr w:type="spellStart"/>
+      <w:r>
+        <w:t>report</w:t>
+      </w:r>
+      <w:proofErr w:type="spellEnd"/>
       <w:r>
         <w:t xml:space="preserve">. </w:t>
       </w:r>
@@ -5411,8 +6820,29 @@
         <w:pStyle w:val="Requirement-Header"/>
       </w:pPr>
       <w:r>
-        <w:t>Produce an analysis report</w:t>
-      </w:r>
+        <w:t xml:space="preserve">Produce </w:t>
+      </w:r>
+      <w:proofErr w:type="spellStart"/>
+      <w:r>
+        <w:t>an</w:t>
+      </w:r>
+      <w:proofErr w:type="spellEnd"/>
+      <w:r>
+        <w:t xml:space="preserve"> </w:t>
+      </w:r>
+      <w:proofErr w:type="spellStart"/>
+      <w:r>
+        <w:t>analysis</w:t>
+      </w:r>
+      <w:proofErr w:type="spellEnd"/>
+      <w:r>
+        <w:t xml:space="preserve"> </w:t>
+      </w:r>
+      <w:proofErr w:type="spellStart"/>
+      <w:r>
+        <w:t>report</w:t>
+      </w:r>
+      <w:proofErr w:type="spellEnd"/>
       <w:r>
         <w:t xml:space="preserve">. </w:t>
       </w:r>
@@ -5862,8 +7292,29 @@
         <w:pStyle w:val="Requirement-Header"/>
       </w:pPr>
       <w:r>
-        <w:t>Produce an analysis report</w:t>
-      </w:r>
+        <w:t xml:space="preserve">Produce </w:t>
+      </w:r>
+      <w:proofErr w:type="spellStart"/>
+      <w:r>
+        <w:t>an</w:t>
+      </w:r>
+      <w:proofErr w:type="spellEnd"/>
+      <w:r>
+        <w:t xml:space="preserve"> </w:t>
+      </w:r>
+      <w:proofErr w:type="spellStart"/>
+      <w:r>
+        <w:t>analysis</w:t>
+      </w:r>
+      <w:proofErr w:type="spellEnd"/>
+      <w:r>
+        <w:t xml:space="preserve"> </w:t>
+      </w:r>
+      <w:proofErr w:type="spellStart"/>
+      <w:r>
+        <w:t>report</w:t>
+      </w:r>
+      <w:proofErr w:type="spellEnd"/>
       <w:r>
         <w:t xml:space="preserve">. </w:t>
       </w:r>
@@ -6307,8 +7758,29 @@
         <w:pStyle w:val="Requirement-Header"/>
       </w:pPr>
       <w:r>
-        <w:t>Produce an analysis report</w:t>
-      </w:r>
+        <w:t xml:space="preserve">Produce </w:t>
+      </w:r>
+      <w:proofErr w:type="spellStart"/>
+      <w:r>
+        <w:t>an</w:t>
+      </w:r>
+      <w:proofErr w:type="spellEnd"/>
+      <w:r>
+        <w:t xml:space="preserve"> </w:t>
+      </w:r>
+      <w:proofErr w:type="spellStart"/>
+      <w:r>
+        <w:t>analysis</w:t>
+      </w:r>
+      <w:proofErr w:type="spellEnd"/>
+      <w:r>
+        <w:t xml:space="preserve"> </w:t>
+      </w:r>
+      <w:proofErr w:type="spellStart"/>
+      <w:r>
+        <w:t>report</w:t>
+      </w:r>
+      <w:proofErr w:type="spellEnd"/>
       <w:r>
         <w:t xml:space="preserve">. </w:t>
       </w:r>
@@ -6612,8 +8084,29 @@
         <w:pStyle w:val="Requirement-Header"/>
       </w:pPr>
       <w:r>
-        <w:t>Produce an analysis report</w:t>
-      </w:r>
+        <w:t xml:space="preserve">Produce </w:t>
+      </w:r>
+      <w:proofErr w:type="spellStart"/>
+      <w:r>
+        <w:t>an</w:t>
+      </w:r>
+      <w:proofErr w:type="spellEnd"/>
+      <w:r>
+        <w:t xml:space="preserve"> </w:t>
+      </w:r>
+      <w:proofErr w:type="spellStart"/>
+      <w:r>
+        <w:t>analysis</w:t>
+      </w:r>
+      <w:proofErr w:type="spellEnd"/>
+      <w:r>
+        <w:t xml:space="preserve"> </w:t>
+      </w:r>
+      <w:proofErr w:type="spellStart"/>
+      <w:r>
+        <w:t>report</w:t>
+      </w:r>
+      <w:proofErr w:type="spellEnd"/>
       <w:r>
         <w:t xml:space="preserve">. </w:t>
       </w:r>
@@ -10303,6 +11796,7 @@
 <file path=word/glossary/settings.xml><?xml version="1.0" encoding="utf-8"?>
 <w:settings xmlns:mc="http://schemas.openxmlformats.org/markup-compatibility/2006" xmlns:o="urn:schemas-microsoft-com:office:office" xmlns:r="http://schemas.openxmlformats.org/officeDocument/2006/relationships" xmlns:m="http://schemas.openxmlformats.org/officeDocument/2006/math" xmlns:v="urn:schemas-microsoft-com:vml" xmlns:w10="urn:schemas-microsoft-com:office:word" xmlns:w="http://schemas.openxmlformats.org/wordprocessingml/2006/main" xmlns:w14="http://schemas.microsoft.com/office/word/2010/wordml" xmlns:w15="http://schemas.microsoft.com/office/word/2012/wordml" xmlns:w16cex="http://schemas.microsoft.com/office/word/2018/wordml/cex" xmlns:w16cid="http://schemas.microsoft.com/office/word/2016/wordml/cid" xmlns:w16="http://schemas.microsoft.com/office/word/2018/wordml" xmlns:w16du="http://schemas.microsoft.com/office/word/2023/wordml/word16du" xmlns:w16sdtdh="http://schemas.microsoft.com/office/word/2020/wordml/sdtdatahash" xmlns:w16sdtfl="http://schemas.microsoft.com/office/word/2024/wordml/sdtformatlock" xmlns:w16se="http://schemas.microsoft.com/office/word/2015/wordml/symex" xmlns:sl="http://schemas.openxmlformats.org/schemaLibrary/2006/main" mc:Ignorable="w14 w15 w16se w16cid w16 w16cex w16sdtdh w16sdtfl w16du">
   <w:view w:val="normal"/>
+  <w:revisionView w:inkAnnotations="0"/>
   <w:defaultTabStop w:val="708"/>
   <w:hyphenationZone w:val="425"/>
   <w:characterSpacingControl w:val="doNotCompress"/>
@@ -10326,6 +11820,7 @@
     <w:rsid w:val="00303C3E"/>
     <w:rsid w:val="00374B2C"/>
     <w:rsid w:val="003803AE"/>
+    <w:rsid w:val="003A05DF"/>
     <w:rsid w:val="003D684A"/>
     <w:rsid w:val="003E03A9"/>
     <w:rsid w:val="003E4CEE"/>
@@ -10350,6 +11845,8 @@
     <w:rsid w:val="008B1087"/>
     <w:rsid w:val="0093034B"/>
     <w:rsid w:val="00953D97"/>
+    <w:rsid w:val="009811F6"/>
+    <w:rsid w:val="009B58B1"/>
     <w:rsid w:val="00A03B3B"/>
     <w:rsid w:val="00A222AC"/>
     <w:rsid w:val="00A47EDD"/>
@@ -10367,6 +11864,7 @@
     <w:rsid w:val="00C63AB0"/>
     <w:rsid w:val="00CC1234"/>
     <w:rsid w:val="00CC2992"/>
+    <w:rsid w:val="00CF5A50"/>
     <w:rsid w:val="00D24C98"/>
     <w:rsid w:val="00D334C0"/>
     <w:rsid w:val="00D72CB9"/>

</xml_diff>

<commit_message>
fixed role at individual doc,refs #941
</commit_message>
<xml_diff>
--- a/reports/Student #1/01 - Requirements - Student #1.docx
+++ b/reports/Student #1/01 - Requirements - Student #1.docx
@@ -349,7 +349,6 @@
                   </w:rPr>
                   <w:t xml:space="preserve"> </w:t>
                 </w:r>
-                <w:proofErr w:type="spellStart"/>
                 <w:r>
                   <w:rPr>
                     <w:rFonts w:asciiTheme="majorHAnsi" w:hAnsiTheme="majorHAnsi" w:cstheme="majorHAnsi"/>
@@ -357,7 +356,6 @@
                   </w:rPr>
                   <w:t>petcargon</w:t>
                 </w:r>
-                <w:proofErr w:type="spellEnd"/>
                 <w:r>
                   <w:rPr>
                     <w:rFonts w:asciiTheme="majorHAnsi" w:hAnsiTheme="majorHAnsi" w:cstheme="majorHAnsi"/>
@@ -495,7 +493,19 @@
                   <w:rPr>
                     <w:rFonts w:asciiTheme="majorHAnsi" w:hAnsiTheme="majorHAnsi" w:cstheme="majorHAnsi"/>
                   </w:rPr>
-                  <w:t>developer</w:t>
+                  <w:t>D</w:t>
+                </w:r>
+                <w:r>
+                  <w:rPr>
+                    <w:rFonts w:asciiTheme="majorHAnsi" w:hAnsiTheme="majorHAnsi" w:cstheme="majorHAnsi"/>
+                  </w:rPr>
+                  <w:t>eveloper</w:t>
+                </w:r>
+                <w:r>
+                  <w:rPr>
+                    <w:rFonts w:asciiTheme="majorHAnsi" w:hAnsiTheme="majorHAnsi" w:cstheme="majorHAnsi"/>
+                  </w:rPr>
+                  <w:t>,Tester</w:t>
                 </w:r>
                 <w:r>
                   <w:rPr>
@@ -615,17 +625,8 @@
                     <w:rFonts w:asciiTheme="majorHAnsi" w:hAnsiTheme="majorHAnsi" w:cstheme="majorHAnsi"/>
                     <w:u w:val="single"/>
                   </w:rPr>
-                  <w:t xml:space="preserve">, </w:t>
+                  <w:t>, 2025</w:t>
                 </w:r>
-                <w:proofErr w:type="gramStart"/>
-                <w:r>
-                  <w:rPr>
-                    <w:rFonts w:asciiTheme="majorHAnsi" w:hAnsiTheme="majorHAnsi" w:cstheme="majorHAnsi"/>
-                    <w:u w:val="single"/>
-                  </w:rPr>
-                  <w:t>2025</w:t>
-                </w:r>
-                <w:proofErr w:type="gramEnd"/>
                 <w:r>
                   <w:rPr>
                     <w:rFonts w:asciiTheme="majorHAnsi" w:hAnsiTheme="majorHAnsi" w:cstheme="majorHAnsi"/>
@@ -1065,21 +1066,7 @@
         <w:rPr>
           <w:lang w:val="en-GB"/>
         </w:rPr>
-        <w:t xml:space="preserve">Provide a link to your planning dashboard in GitHub to review the tasks, their </w:t>
-      </w:r>
-      <w:proofErr w:type="gramStart"/>
-      <w:r>
-        <w:rPr>
-          <w:lang w:val="en-GB"/>
-        </w:rPr>
-        <w:t>current status</w:t>
-      </w:r>
-      <w:proofErr w:type="gramEnd"/>
-      <w:r>
-        <w:rPr>
-          <w:lang w:val="en-GB"/>
-        </w:rPr>
-        <w:t>, and your schedule</w:t>
+        <w:t>Provide a link to your planning dashboard in GitHub to review the tasks, their current status, and your schedule</w:t>
       </w:r>
       <w:r>
         <w:rPr>
@@ -1259,27 +1246,7 @@
         <w:rPr>
           <w:lang w:val="es-ES"/>
         </w:rPr>
-        <w:t>Error corregido</w:t>
-      </w:r>
-      <w:r>
-        <w:rPr>
-          <w:lang w:val="es-ES"/>
-        </w:rPr>
-        <w:t xml:space="preserve">, el </w:t>
-      </w:r>
-      <w:proofErr w:type="spellStart"/>
-      <w:r>
-        <w:rPr>
-          <w:lang w:val="es-ES"/>
-        </w:rPr>
-        <w:t>dashboard</w:t>
-      </w:r>
-      <w:proofErr w:type="spellEnd"/>
-      <w:r>
-        <w:rPr>
-          <w:lang w:val="es-ES"/>
-        </w:rPr>
-        <w:t xml:space="preserve"> ahora es público</w:t>
+        <w:t>Error corregido, el dashboard ahora es público</w:t>
       </w:r>
       <w:r>
         <w:rPr>
@@ -2051,14 +2018,7 @@
         <w:rPr>
           <w:lang w:val="en-GB"/>
         </w:rPr>
-        <w:t xml:space="preserve"> </w:t>
-      </w:r>
-      <w:proofErr w:type="gramStart"/>
-      <w:r>
-        <w:rPr>
-          <w:lang w:val="en-GB"/>
-        </w:rPr>
-        <w:t xml:space="preserve">unique </w:t>
+        <w:t xml:space="preserve"> unique </w:t>
       </w:r>
       <w:r>
         <w:rPr>
@@ -2072,16 +2032,7 @@
           <w:bCs/>
           <w:lang w:val="en-GB"/>
         </w:rPr>
-        <w:t>flight</w:t>
-      </w:r>
-      <w:proofErr w:type="gramEnd"/>
-      <w:r>
-        <w:rPr>
-          <w:b/>
-          <w:bCs/>
-          <w:lang w:val="en-GB"/>
-        </w:rPr>
-        <w:t xml:space="preserve"> number</w:t>
+        <w:t>flight number</w:t>
       </w:r>
       <w:r>
         <w:rPr>
@@ -2761,21 +2712,7 @@
         <w:rPr>
           <w:lang w:val="en-GB"/>
         </w:rPr>
-        <w:t xml:space="preserve">Provide a link to your planning dashboard in GitHub to review the tasks, their </w:t>
-      </w:r>
-      <w:proofErr w:type="gramStart"/>
-      <w:r>
-        <w:rPr>
-          <w:lang w:val="en-GB"/>
-        </w:rPr>
-        <w:t>current status</w:t>
-      </w:r>
-      <w:proofErr w:type="gramEnd"/>
-      <w:r>
-        <w:rPr>
-          <w:lang w:val="en-GB"/>
-        </w:rPr>
-        <w:t>, and your schedule</w:t>
+        <w:t>Provide a link to your planning dashboard in GitHub to review the tasks, their current status, and your schedule</w:t>
       </w:r>
       <w:r>
         <w:rPr>
@@ -2840,21 +2777,8 @@
       <w:r>
         <w:t xml:space="preserve"> </w:t>
       </w:r>
-      <w:proofErr w:type="spellStart"/>
-      <w:r>
-        <w:t>Mismo</w:t>
-      </w:r>
-      <w:proofErr w:type="spellEnd"/>
-      <w:r>
-        <w:t xml:space="preserve"> </w:t>
-      </w:r>
-      <w:proofErr w:type="spellStart"/>
-      <w:r>
-        <w:t>problema</w:t>
-      </w:r>
-      <w:proofErr w:type="spellEnd"/>
-      <w:r>
-        <w:t xml:space="preserve"> de antes.</w:t>
+      <w:r>
+        <w:t>Mismo problema de antes.</w:t>
       </w:r>
     </w:p>
     <w:p>
@@ -2865,21 +2789,7 @@
         <w:rPr>
           <w:lang w:val="es-ES"/>
         </w:rPr>
-        <w:t xml:space="preserve">Error corregido, el </w:t>
-      </w:r>
-      <w:proofErr w:type="spellStart"/>
-      <w:r>
-        <w:rPr>
-          <w:lang w:val="es-ES"/>
-        </w:rPr>
-        <w:t>dashboard</w:t>
-      </w:r>
-      <w:proofErr w:type="spellEnd"/>
-      <w:r>
-        <w:rPr>
-          <w:lang w:val="es-ES"/>
-        </w:rPr>
-        <w:t xml:space="preserve"> ahora es público</w:t>
+        <w:t>Error corregido, el dashboard ahora es público</w:t>
       </w:r>
     </w:p>
     <w:p>
@@ -3069,15 +2979,7 @@
         <w:t xml:space="preserve">Flights </w:t>
       </w:r>
       <w:r>
-        <w:t xml:space="preserve">can be updated or deleted </w:t>
-      </w:r>
-      <w:proofErr w:type="gramStart"/>
-      <w:r>
-        <w:t>as long as</w:t>
-      </w:r>
-      <w:proofErr w:type="gramEnd"/>
-      <w:r>
-        <w:t xml:space="preserve"> they have not been published</w:t>
+        <w:t>can be updated or deleted as long as they have not been published</w:t>
       </w:r>
       <w:r>
         <w:t xml:space="preserve">. </w:t>
@@ -3322,92 +3224,55 @@
         <w:rPr>
           <w:lang w:val="es-ES"/>
         </w:rPr>
-        <w:t xml:space="preserve">, ahora la clase de la entidad Flight pone como </w:t>
-      </w:r>
-      <w:proofErr w:type="spellStart"/>
+        <w:t xml:space="preserve">, ahora la clase de la entidad Flight pone como null la propiedad derivada </w:t>
+      </w:r>
       <w:r>
         <w:rPr>
           <w:lang w:val="es-ES"/>
         </w:rPr>
-        <w:t>null</w:t>
-      </w:r>
-      <w:proofErr w:type="spellEnd"/>
+        <w:t>origin</w:t>
+      </w:r>
       <w:r>
         <w:rPr>
           <w:lang w:val="es-ES"/>
         </w:rPr>
-        <w:t xml:space="preserve"> la propiedad derivada </w:t>
-      </w:r>
-      <w:proofErr w:type="spellStart"/>
+        <w:t>City</w:t>
+      </w:r>
       <w:r>
         <w:rPr>
           <w:lang w:val="es-ES"/>
         </w:rPr>
-        <w:t>origin</w:t>
+        <w:t xml:space="preserve"> en el caso de que dicho vuelo no tenga flight(como al ser creado) en lugar de intentar coger el primer elemento de esa lista sin comprobación </w:t>
       </w:r>
       <w:r>
         <w:rPr>
           <w:lang w:val="es-ES"/>
         </w:rPr>
+        <w:t>alguna, el</w:t>
+      </w:r>
+      <w:r>
+        <w:rPr>
+          <w:lang w:val="es-ES"/>
+        </w:rPr>
+        <w:t xml:space="preserve"> mismo cambio se da con la propiedad derivada arrival</w:t>
+      </w:r>
+      <w:r>
+        <w:rPr>
+          <w:lang w:val="es-ES"/>
+        </w:rPr>
         <w:t>City</w:t>
       </w:r>
-      <w:proofErr w:type="spellEnd"/>
-      <w:r>
+    </w:p>
+    <w:p>
+      <w:pPr>
+        <w:pStyle w:val="Comment-Student"/>
         <w:rPr>
           <w:lang w:val="es-ES"/>
         </w:rPr>
-        <w:t xml:space="preserve"> en el caso de que dicho vuelo no tenga </w:t>
-      </w:r>
-      <w:proofErr w:type="spellStart"/>
-      <w:r>
-        <w:rPr>
-          <w:lang w:val="es-ES"/>
-        </w:rPr>
-        <w:t>flight</w:t>
-      </w:r>
-      <w:proofErr w:type="spellEnd"/>
-      <w:r>
-        <w:rPr>
-          <w:lang w:val="es-ES"/>
-        </w:rPr>
-        <w:t xml:space="preserve">(como al ser creado) en lugar de intentar coger el primer elemento de esa lista sin comprobación </w:t>
-      </w:r>
-      <w:r>
-        <w:rPr>
-          <w:lang w:val="es-ES"/>
-        </w:rPr>
-        <w:t>alguna, el</w:t>
-      </w:r>
-      <w:r>
-        <w:rPr>
-          <w:lang w:val="es-ES"/>
-        </w:rPr>
-        <w:t xml:space="preserve"> mismo cambio se da con la propiedad derivada </w:t>
-      </w:r>
-      <w:proofErr w:type="spellStart"/>
-      <w:r>
-        <w:rPr>
-          <w:lang w:val="es-ES"/>
-        </w:rPr>
-        <w:t>arrival</w:t>
-      </w:r>
-      <w:r>
-        <w:rPr>
-          <w:lang w:val="es-ES"/>
-        </w:rPr>
-        <w:t>City</w:t>
-      </w:r>
-      <w:proofErr w:type="spellEnd"/>
-    </w:p>
-    <w:p>
-      <w:pPr>
-        <w:pStyle w:val="Comment-Student"/>
-        <w:rPr>
-          <w:lang w:val="es-ES"/>
-        </w:rPr>
-      </w:pPr>
-      <w:r>
-        <w:rPr>
+      </w:pPr>
+      <w:r>
+        <w:rPr>
+          <w:noProof/>
           <w:lang w:val="es-ES"/>
         </w:rPr>
         <w:drawing>
@@ -3568,15 +3433,7 @@
         <w:t>leg</w:t>
       </w:r>
       <w:r>
-        <w:t xml:space="preserve"> </w:t>
-      </w:r>
-      <w:proofErr w:type="gramStart"/>
-      <w:r>
-        <w:t>as long as</w:t>
-      </w:r>
-      <w:proofErr w:type="gramEnd"/>
-      <w:r>
-        <w:t xml:space="preserve"> it is not published</w:t>
+        <w:t xml:space="preserve"> as long as it is not published</w:t>
       </w:r>
       <w:r>
         <w:t xml:space="preserve">. </w:t>
@@ -3689,33 +3546,8 @@
           <w:rFonts w:cstheme="majorHAnsi"/>
           <w:lang w:val="es-ES"/>
         </w:rPr>
-        <w:t>Non-</w:t>
-      </w:r>
-      <w:proofErr w:type="spellStart"/>
-      <w:r>
-        <w:rPr>
-          <w:rFonts w:cstheme="majorHAnsi"/>
-          <w:lang w:val="es-ES"/>
-        </w:rPr>
-        <w:t>functional</w:t>
-      </w:r>
-      <w:proofErr w:type="spellEnd"/>
-      <w:r>
-        <w:rPr>
-          <w:rFonts w:cstheme="majorHAnsi"/>
-          <w:lang w:val="es-ES"/>
-        </w:rPr>
-        <w:t xml:space="preserve"> </w:t>
-      </w:r>
-      <w:proofErr w:type="spellStart"/>
-      <w:r>
-        <w:rPr>
-          <w:rFonts w:cstheme="majorHAnsi"/>
-          <w:lang w:val="es-ES"/>
-        </w:rPr>
-        <w:t>requirements</w:t>
-      </w:r>
-      <w:proofErr w:type="spellEnd"/>
+        <w:t>Non-functional requirements</w:t>
+      </w:r>
     </w:p>
     <w:p>
       <w:pPr>
@@ -3797,21 +3629,7 @@
         <w:rPr>
           <w:lang w:val="en-GB"/>
         </w:rPr>
-        <w:t xml:space="preserve">Provide a link to your planning dashboard in GitHub to review the tasks, their </w:t>
-      </w:r>
-      <w:proofErr w:type="gramStart"/>
-      <w:r>
-        <w:rPr>
-          <w:lang w:val="en-GB"/>
-        </w:rPr>
-        <w:t>current status</w:t>
-      </w:r>
-      <w:proofErr w:type="gramEnd"/>
-      <w:r>
-        <w:rPr>
-          <w:lang w:val="en-GB"/>
-        </w:rPr>
-        <w:t>, and your schedule</w:t>
+        <w:t>Provide a link to your planning dashboard in GitHub to review the tasks, their current status, and your schedule</w:t>
       </w:r>
       <w:r>
         <w:rPr>
@@ -3863,21 +3681,8 @@
       <w:r>
         <w:t xml:space="preserve">    </w:t>
       </w:r>
-      <w:proofErr w:type="spellStart"/>
-      <w:r>
-        <w:t>Mismo</w:t>
-      </w:r>
-      <w:proofErr w:type="spellEnd"/>
-      <w:r>
-        <w:t xml:space="preserve"> </w:t>
-      </w:r>
-      <w:proofErr w:type="spellStart"/>
-      <w:r>
-        <w:t>problema</w:t>
-      </w:r>
-      <w:proofErr w:type="spellEnd"/>
-      <w:r>
-        <w:t xml:space="preserve"> de antes.</w:t>
+      <w:r>
+        <w:t>Mismo problema de antes.</w:t>
       </w:r>
     </w:p>
     <w:p>
@@ -3888,21 +3693,7 @@
         <w:rPr>
           <w:lang w:val="es-ES"/>
         </w:rPr>
-        <w:t xml:space="preserve">Error corregido, el </w:t>
-      </w:r>
-      <w:proofErr w:type="spellStart"/>
-      <w:r>
-        <w:rPr>
-          <w:lang w:val="es-ES"/>
-        </w:rPr>
-        <w:t>dashboard</w:t>
-      </w:r>
-      <w:proofErr w:type="spellEnd"/>
-      <w:r>
-        <w:rPr>
-          <w:lang w:val="es-ES"/>
-        </w:rPr>
-        <w:t xml:space="preserve"> ahora es público</w:t>
+        <w:t>Error corregido, el dashboard ahora es público</w:t>
       </w:r>
     </w:p>
     <w:p>
@@ -4013,29 +3804,8 @@
       <w:r>
         <w:t xml:space="preserve">    </w:t>
       </w:r>
-      <w:proofErr w:type="spellStart"/>
-      <w:r>
-        <w:t>Índices</w:t>
-      </w:r>
-      <w:proofErr w:type="spellEnd"/>
-      <w:r>
-        <w:t xml:space="preserve"> </w:t>
-      </w:r>
-      <w:proofErr w:type="spellStart"/>
-      <w:r>
-        <w:t>redundantes</w:t>
-      </w:r>
-      <w:proofErr w:type="spellEnd"/>
-      <w:r>
-        <w:t xml:space="preserve">.  </w:t>
-      </w:r>
-      <w:proofErr w:type="spellStart"/>
-      <w:r>
-        <w:t>Ejemplos</w:t>
-      </w:r>
-      <w:proofErr w:type="spellEnd"/>
-      <w:r>
-        <w:t>:</w:t>
+      <w:r>
+        <w:t>Índices redundantes.  Ejemplos:</w:t>
       </w:r>
     </w:p>
     <w:p>
@@ -4148,11 +3918,9 @@
       <w:pPr>
         <w:pStyle w:val="Comment-Student"/>
       </w:pPr>
-      <w:proofErr w:type="spellStart"/>
       <w:r>
         <w:t>Solución</w:t>
       </w:r>
-      <w:proofErr w:type="spellEnd"/>
       <w:r>
         <w:t xml:space="preserve">: </w:t>
       </w:r>
@@ -4165,89 +3933,7 @@
         <w:t>E</w:t>
       </w:r>
       <w:r>
-        <w:t xml:space="preserve">n la </w:t>
-      </w:r>
-      <w:proofErr w:type="spellStart"/>
-      <w:r>
-        <w:t>entidad</w:t>
-      </w:r>
-      <w:proofErr w:type="spellEnd"/>
-      <w:r>
-        <w:t xml:space="preserve"> Flight se ha </w:t>
-      </w:r>
-      <w:proofErr w:type="spellStart"/>
-      <w:r>
-        <w:t>eliminado</w:t>
-      </w:r>
-      <w:proofErr w:type="spellEnd"/>
-      <w:r>
-        <w:t xml:space="preserve"> </w:t>
-      </w:r>
-      <w:proofErr w:type="spellStart"/>
-      <w:r>
-        <w:t>el</w:t>
-      </w:r>
-      <w:proofErr w:type="spellEnd"/>
-      <w:r>
-        <w:t xml:space="preserve"> </w:t>
-      </w:r>
-      <w:proofErr w:type="spellStart"/>
-      <w:r>
-        <w:t>índice</w:t>
-      </w:r>
-      <w:proofErr w:type="spellEnd"/>
-      <w:r>
-        <w:t xml:space="preserve"> id (no </w:t>
-      </w:r>
-      <w:proofErr w:type="spellStart"/>
-      <w:r>
-        <w:t>tenía</w:t>
-      </w:r>
-      <w:proofErr w:type="spellEnd"/>
-      <w:r>
-        <w:t xml:space="preserve"> </w:t>
-      </w:r>
-      <w:proofErr w:type="spellStart"/>
-      <w:r>
-        <w:t>sentido</w:t>
-      </w:r>
-      <w:proofErr w:type="spellEnd"/>
-      <w:r>
-        <w:t xml:space="preserve"> al ser un </w:t>
-      </w:r>
-      <w:proofErr w:type="spellStart"/>
-      <w:proofErr w:type="gramStart"/>
-      <w:r>
-        <w:t>atributo</w:t>
-      </w:r>
-      <w:proofErr w:type="spellEnd"/>
-      <w:r>
-        <w:t xml:space="preserve">  </w:t>
-      </w:r>
-      <w:proofErr w:type="spellStart"/>
-      <w:r>
-        <w:t>único</w:t>
-      </w:r>
-      <w:proofErr w:type="spellEnd"/>
-      <w:proofErr w:type="gramEnd"/>
-      <w:r>
-        <w:t xml:space="preserve"> </w:t>
-      </w:r>
-      <w:proofErr w:type="spellStart"/>
-      <w:r>
-        <w:t>por</w:t>
-      </w:r>
-      <w:proofErr w:type="spellEnd"/>
-      <w:r>
-        <w:t xml:space="preserve"> </w:t>
-      </w:r>
-      <w:proofErr w:type="spellStart"/>
-      <w:r>
-        <w:t>cada</w:t>
-      </w:r>
-      <w:proofErr w:type="spellEnd"/>
-      <w:r>
-        <w:t xml:space="preserve"> flight)</w:t>
+        <w:t>n la entidad Flight se ha eliminado el índice id (no tenía sentido al ser un atributo  único por cada flight)</w:t>
       </w:r>
     </w:p>
     <w:p>
@@ -4255,6 +3941,9 @@
         <w:pStyle w:val="Comment-Student"/>
       </w:pPr>
       <w:r>
+        <w:rPr>
+          <w:noProof/>
+        </w:rPr>
         <w:lastRenderedPageBreak/>
         <w:drawing>
           <wp:inline distT="0" distB="0" distL="0" distR="0" wp14:anchorId="702BE02C" wp14:editId="6FE5C325">
@@ -4300,197 +3989,12 @@
       <w:pPr>
         <w:pStyle w:val="Comment-Student"/>
       </w:pPr>
-      <w:proofErr w:type="spellStart"/>
-      <w:r>
-        <w:t>Respecto</w:t>
-      </w:r>
-      <w:proofErr w:type="spellEnd"/>
-      <w:r>
-        <w:t xml:space="preserve"> a le </w:t>
-      </w:r>
-      <w:proofErr w:type="spellStart"/>
-      <w:r>
-        <w:t>entidad</w:t>
-      </w:r>
-      <w:proofErr w:type="spellEnd"/>
-      <w:r>
-        <w:t xml:space="preserve"> Leg se le ha </w:t>
-      </w:r>
-      <w:proofErr w:type="spellStart"/>
-      <w:r>
-        <w:t>eliminado</w:t>
-      </w:r>
-      <w:proofErr w:type="spellEnd"/>
-      <w:r>
-        <w:t xml:space="preserve"> de </w:t>
-      </w:r>
-      <w:proofErr w:type="spellStart"/>
-      <w:r>
-        <w:t>los</w:t>
-      </w:r>
-      <w:proofErr w:type="spellEnd"/>
-      <w:r>
-        <w:t xml:space="preserve"> </w:t>
-      </w:r>
-      <w:proofErr w:type="spellStart"/>
-      <w:r>
-        <w:t>índices</w:t>
-      </w:r>
-      <w:proofErr w:type="spellEnd"/>
-      <w:r>
-        <w:t xml:space="preserve"> </w:t>
-      </w:r>
-      <w:proofErr w:type="spellStart"/>
-      <w:r>
-        <w:t>el</w:t>
-      </w:r>
-      <w:proofErr w:type="spellEnd"/>
-      <w:r>
-        <w:t xml:space="preserve"> </w:t>
-      </w:r>
-      <w:proofErr w:type="spellStart"/>
-      <w:r>
-        <w:t>atributo</w:t>
-      </w:r>
-      <w:proofErr w:type="spellEnd"/>
-      <w:r>
-        <w:t xml:space="preserve"> </w:t>
-      </w:r>
-      <w:proofErr w:type="spellStart"/>
-      <w:proofErr w:type="gramStart"/>
-      <w:r>
-        <w:t>flightNumber</w:t>
-      </w:r>
-      <w:proofErr w:type="spellEnd"/>
-      <w:r>
-        <w:t>(</w:t>
-      </w:r>
-      <w:proofErr w:type="gramEnd"/>
-      <w:r>
-        <w:t xml:space="preserve">es un </w:t>
-      </w:r>
-      <w:proofErr w:type="spellStart"/>
-      <w:r>
-        <w:t>atributo</w:t>
-      </w:r>
-      <w:proofErr w:type="spellEnd"/>
-      <w:r>
-        <w:t xml:space="preserve"> </w:t>
-      </w:r>
-      <w:proofErr w:type="spellStart"/>
-      <w:r>
-        <w:t>único</w:t>
-      </w:r>
-      <w:proofErr w:type="spellEnd"/>
-      <w:r>
-        <w:t xml:space="preserve">) </w:t>
-      </w:r>
-      <w:r>
-        <w:t xml:space="preserve">y se </w:t>
-      </w:r>
-      <w:proofErr w:type="spellStart"/>
-      <w:r>
-        <w:t>han</w:t>
-      </w:r>
-      <w:proofErr w:type="spellEnd"/>
-      <w:r>
-        <w:t xml:space="preserve"> </w:t>
-      </w:r>
-      <w:proofErr w:type="spellStart"/>
-      <w:r>
-        <w:t>añadido</w:t>
-      </w:r>
-      <w:proofErr w:type="spellEnd"/>
-      <w:r>
-        <w:t xml:space="preserve"> </w:t>
-      </w:r>
-      <w:proofErr w:type="spellStart"/>
-      <w:r>
-        <w:t>columnas</w:t>
-      </w:r>
-      <w:proofErr w:type="spellEnd"/>
-      <w:r>
-        <w:t xml:space="preserve"> para </w:t>
-      </w:r>
-      <w:proofErr w:type="spellStart"/>
-      <w:r>
-        <w:t>flight_id</w:t>
-      </w:r>
-      <w:proofErr w:type="spellEnd"/>
-      <w:r>
-        <w:t xml:space="preserve"> con </w:t>
-      </w:r>
-      <w:proofErr w:type="spellStart"/>
-      <w:proofErr w:type="gramStart"/>
-      <w:r>
-        <w:t>scheduledDeparture,otra</w:t>
-      </w:r>
-      <w:proofErr w:type="spellEnd"/>
-      <w:proofErr w:type="gramEnd"/>
-      <w:r>
-        <w:t xml:space="preserve"> con </w:t>
-      </w:r>
-      <w:proofErr w:type="spellStart"/>
-      <w:r>
-        <w:t>flight_id</w:t>
-      </w:r>
-      <w:proofErr w:type="spellEnd"/>
-      <w:r>
-        <w:t xml:space="preserve"> con </w:t>
-      </w:r>
-      <w:proofErr w:type="spellStart"/>
-      <w:r>
-        <w:t>scheduledArrival</w:t>
-      </w:r>
-      <w:proofErr w:type="spellEnd"/>
-      <w:r>
-        <w:t xml:space="preserve"> y </w:t>
-      </w:r>
-      <w:proofErr w:type="spellStart"/>
-      <w:r>
-        <w:t>por</w:t>
-      </w:r>
-      <w:proofErr w:type="spellEnd"/>
-      <w:r>
-        <w:t xml:space="preserve"> </w:t>
-      </w:r>
-      <w:proofErr w:type="spellStart"/>
-      <w:r>
-        <w:t>último</w:t>
-      </w:r>
-      <w:proofErr w:type="spellEnd"/>
-      <w:r>
-        <w:t xml:space="preserve"> </w:t>
-      </w:r>
-      <w:proofErr w:type="spellStart"/>
-      <w:r>
-        <w:t>una</w:t>
-      </w:r>
-      <w:proofErr w:type="spellEnd"/>
-      <w:r>
-        <w:t xml:space="preserve"> </w:t>
-      </w:r>
-      <w:proofErr w:type="spellStart"/>
-      <w:r>
-        <w:t>columna</w:t>
-      </w:r>
-      <w:proofErr w:type="spellEnd"/>
-      <w:r>
-        <w:t xml:space="preserve"> para </w:t>
-      </w:r>
-      <w:proofErr w:type="spellStart"/>
-      <w:r>
-        <w:t>scheduledArrival</w:t>
-      </w:r>
-      <w:proofErr w:type="spellEnd"/>
-      <w:r>
-        <w:t xml:space="preserve"> y </w:t>
-      </w:r>
-      <w:proofErr w:type="spellStart"/>
-      <w:r>
-        <w:t>draft_mode</w:t>
-      </w:r>
-      <w:proofErr w:type="spellEnd"/>
+      <w:r>
+        <w:t xml:space="preserve">Respecto a le entidad Leg se le ha eliminado de los índices el atributo flightNumber(es un atributo único) </w:t>
+      </w:r>
+      <w:r>
+        <w:t>y se han añadido columnas para flight_id con scheduledDeparture,otra con flight_id con scheduledArrival y por último una columna para scheduledArrival y draft_mode</w:t>
+      </w:r>
     </w:p>
     <w:p>
       <w:pPr>
@@ -4501,6 +4005,7 @@
       </w:pPr>
       <w:r>
         <w:rPr>
+          <w:noProof/>
           <w:u w:val="single"/>
         </w:rPr>
         <w:drawing>
@@ -4717,61 +4222,33 @@
         <w:rPr>
           <w:lang w:val="es-ES"/>
         </w:rPr>
-        <w:t xml:space="preserve">s </w:t>
-      </w:r>
-      <w:proofErr w:type="spellStart"/>
-      <w:r>
+        <w:t>s features con el role manager.</w:t>
+      </w:r>
+    </w:p>
+    <w:p>
+      <w:pPr>
+        <w:pStyle w:val="Comment-Student"/>
         <w:rPr>
           <w:lang w:val="es-ES"/>
         </w:rPr>
-        <w:t>features</w:t>
-      </w:r>
-      <w:proofErr w:type="spellEnd"/>
+      </w:pPr>
       <w:r>
         <w:rPr>
           <w:lang w:val="es-ES"/>
         </w:rPr>
-        <w:t xml:space="preserve"> con el role </w:t>
-      </w:r>
-      <w:proofErr w:type="gramStart"/>
+        <w:t xml:space="preserve">Entregado </w:t>
+      </w:r>
       <w:r>
         <w:rPr>
           <w:lang w:val="es-ES"/>
         </w:rPr>
-        <w:t>manager</w:t>
-      </w:r>
-      <w:proofErr w:type="gramEnd"/>
-      <w:r>
-        <w:rPr>
+        <w:t>para la segunda convocatoria</w:t>
+      </w:r>
+      <w:r>
+        <w:rPr>
+          <w:rFonts w:asciiTheme="majorHAnsi" w:hAnsiTheme="majorHAnsi" w:cstheme="majorHAnsi"/>
           <w:lang w:val="es-ES"/>
         </w:rPr>
-        <w:t>.</w:t>
-      </w:r>
-    </w:p>
-    <w:p>
-      <w:pPr>
-        <w:pStyle w:val="Comment-Student"/>
-        <w:rPr>
-          <w:lang w:val="es-ES"/>
-        </w:rPr>
-      </w:pPr>
-      <w:r>
-        <w:rPr>
-          <w:lang w:val="es-ES"/>
-        </w:rPr>
-        <w:t xml:space="preserve">Entregado </w:t>
-      </w:r>
-      <w:r>
-        <w:rPr>
-          <w:lang w:val="es-ES"/>
-        </w:rPr>
-        <w:t>para la segunda convocatoria</w:t>
-      </w:r>
-      <w:r>
-        <w:rPr>
-          <w:rFonts w:asciiTheme="majorHAnsi" w:hAnsiTheme="majorHAnsi" w:cstheme="majorHAnsi"/>
-          <w:lang w:val="es-ES"/>
-        </w:rPr>
         <w:t xml:space="preserve">  </w:t>
       </w:r>
     </w:p>
@@ -4800,21 +4277,7 @@
         <w:rPr>
           <w:lang w:val="en-GB"/>
         </w:rPr>
-        <w:t xml:space="preserve">Provide a link to your planning dashboard in GitHub to review the tasks, their </w:t>
-      </w:r>
-      <w:proofErr w:type="gramStart"/>
-      <w:r>
-        <w:rPr>
-          <w:lang w:val="en-GB"/>
-        </w:rPr>
-        <w:t>current status</w:t>
-      </w:r>
-      <w:proofErr w:type="gramEnd"/>
-      <w:r>
-        <w:rPr>
-          <w:lang w:val="en-GB"/>
-        </w:rPr>
-        <w:t>, and your schedule</w:t>
+        <w:t>Provide a link to your planning dashboard in GitHub to review the tasks, their current status, and your schedule</w:t>
       </w:r>
       <w:r>
         <w:rPr>
@@ -4903,21 +4366,7 @@
           <w:lang w:val="es-ES"/>
         </w:rPr>
         <w:lastRenderedPageBreak/>
-        <w:t xml:space="preserve">Error corregido, el </w:t>
-      </w:r>
-      <w:proofErr w:type="spellStart"/>
-      <w:r>
-        <w:rPr>
-          <w:lang w:val="es-ES"/>
-        </w:rPr>
-        <w:t>dashboard</w:t>
-      </w:r>
-      <w:proofErr w:type="spellEnd"/>
-      <w:r>
-        <w:rPr>
-          <w:lang w:val="es-ES"/>
-        </w:rPr>
-        <w:t xml:space="preserve"> ahora es público</w:t>
+        <w:t>Error corregido, el dashboard ahora es público</w:t>
       </w:r>
     </w:p>
     <w:p>
@@ -4925,21 +4374,8 @@
         <w:pStyle w:val="Requirement-Header"/>
       </w:pPr>
       <w:r>
-        <w:t xml:space="preserve">Produce a </w:t>
-      </w:r>
-      <w:proofErr w:type="spellStart"/>
-      <w:r>
-        <w:t>testing</w:t>
-      </w:r>
-      <w:proofErr w:type="spellEnd"/>
-      <w:r>
-        <w:t xml:space="preserve"> </w:t>
-      </w:r>
-      <w:proofErr w:type="spellStart"/>
-      <w:r>
-        <w:t>report</w:t>
-      </w:r>
-      <w:proofErr w:type="spellEnd"/>
+        <w:t>Produce a testing report</w:t>
+      </w:r>
       <w:r>
         <w:t xml:space="preserve">. </w:t>
       </w:r>
@@ -4976,15 +4412,7 @@
         <w:t xml:space="preserve">    </w:t>
       </w:r>
       <w:r>
-        <w:t xml:space="preserve">No se </w:t>
-      </w:r>
-      <w:proofErr w:type="spellStart"/>
-      <w:r>
-        <w:t>entrega</w:t>
-      </w:r>
-      <w:proofErr w:type="spellEnd"/>
-      <w:r>
-        <w:t xml:space="preserve"> nada.</w:t>
+        <w:t>No se entrega nada.</w:t>
       </w:r>
     </w:p>
     <w:p>
@@ -5391,15 +4819,7 @@
         <w:pStyle w:val="Requirement-Body"/>
       </w:pPr>
       <w:r>
-        <w:t xml:space="preserve">The number of years to retire, </w:t>
-      </w:r>
-      <w:proofErr w:type="gramStart"/>
-      <w:r>
-        <w:t>assuming that</w:t>
-      </w:r>
-      <w:proofErr w:type="gramEnd"/>
-      <w:r>
-        <w:t xml:space="preserve"> </w:t>
+        <w:t xml:space="preserve">The number of years to retire, assuming that </w:t>
       </w:r>
       <w:r>
         <w:t xml:space="preserve">they </w:t>
@@ -5441,13 +4861,8 @@
       <w:r>
         <w:t xml:space="preserve"> An airport is popular </w:t>
       </w:r>
-      <w:proofErr w:type="gramStart"/>
-      <w:r>
-        <w:t>as long as</w:t>
-      </w:r>
-      <w:proofErr w:type="gramEnd"/>
-      <w:r>
-        <w:t xml:space="preserve"> </w:t>
+      <w:r>
+        <w:t xml:space="preserve">as long as </w:t>
       </w:r>
       <w:r>
         <w:t xml:space="preserve">it has been an origin or destination </w:t>
@@ -6536,21 +5951,8 @@
         <w:pStyle w:val="Requirement-Header"/>
       </w:pPr>
       <w:r>
-        <w:t xml:space="preserve">Produce a </w:t>
-      </w:r>
-      <w:proofErr w:type="spellStart"/>
-      <w:r>
-        <w:t>lint</w:t>
-      </w:r>
-      <w:proofErr w:type="spellEnd"/>
-      <w:r>
-        <w:t xml:space="preserve"> </w:t>
-      </w:r>
-      <w:proofErr w:type="spellStart"/>
-      <w:r>
-        <w:t>report</w:t>
-      </w:r>
-      <w:proofErr w:type="spellEnd"/>
+        <w:t>Produce a lint report</w:t>
+      </w:r>
       <w:r>
         <w:t xml:space="preserve">. </w:t>
       </w:r>
@@ -6820,29 +6222,8 @@
         <w:pStyle w:val="Requirement-Header"/>
       </w:pPr>
       <w:r>
-        <w:t xml:space="preserve">Produce </w:t>
-      </w:r>
-      <w:proofErr w:type="spellStart"/>
-      <w:r>
-        <w:t>an</w:t>
-      </w:r>
-      <w:proofErr w:type="spellEnd"/>
-      <w:r>
-        <w:t xml:space="preserve"> </w:t>
-      </w:r>
-      <w:proofErr w:type="spellStart"/>
-      <w:r>
-        <w:t>analysis</w:t>
-      </w:r>
-      <w:proofErr w:type="spellEnd"/>
-      <w:r>
-        <w:t xml:space="preserve"> </w:t>
-      </w:r>
-      <w:proofErr w:type="spellStart"/>
-      <w:r>
-        <w:t>report</w:t>
-      </w:r>
-      <w:proofErr w:type="spellEnd"/>
+        <w:t>Produce an analysis report</w:t>
+      </w:r>
       <w:r>
         <w:t xml:space="preserve">. </w:t>
       </w:r>
@@ -7292,29 +6673,8 @@
         <w:pStyle w:val="Requirement-Header"/>
       </w:pPr>
       <w:r>
-        <w:t xml:space="preserve">Produce </w:t>
-      </w:r>
-      <w:proofErr w:type="spellStart"/>
-      <w:r>
-        <w:t>an</w:t>
-      </w:r>
-      <w:proofErr w:type="spellEnd"/>
-      <w:r>
-        <w:t xml:space="preserve"> </w:t>
-      </w:r>
-      <w:proofErr w:type="spellStart"/>
-      <w:r>
-        <w:t>analysis</w:t>
-      </w:r>
-      <w:proofErr w:type="spellEnd"/>
-      <w:r>
-        <w:t xml:space="preserve"> </w:t>
-      </w:r>
-      <w:proofErr w:type="spellStart"/>
-      <w:r>
-        <w:t>report</w:t>
-      </w:r>
-      <w:proofErr w:type="spellEnd"/>
+        <w:t>Produce an analysis report</w:t>
+      </w:r>
       <w:r>
         <w:t xml:space="preserve">. </w:t>
       </w:r>
@@ -7758,29 +7118,8 @@
         <w:pStyle w:val="Requirement-Header"/>
       </w:pPr>
       <w:r>
-        <w:t xml:space="preserve">Produce </w:t>
-      </w:r>
-      <w:proofErr w:type="spellStart"/>
-      <w:r>
-        <w:t>an</w:t>
-      </w:r>
-      <w:proofErr w:type="spellEnd"/>
-      <w:r>
-        <w:t xml:space="preserve"> </w:t>
-      </w:r>
-      <w:proofErr w:type="spellStart"/>
-      <w:r>
-        <w:t>analysis</w:t>
-      </w:r>
-      <w:proofErr w:type="spellEnd"/>
-      <w:r>
-        <w:t xml:space="preserve"> </w:t>
-      </w:r>
-      <w:proofErr w:type="spellStart"/>
-      <w:r>
-        <w:t>report</w:t>
-      </w:r>
-      <w:proofErr w:type="spellEnd"/>
+        <w:t>Produce an analysis report</w:t>
+      </w:r>
       <w:r>
         <w:t xml:space="preserve">. </w:t>
       </w:r>
@@ -8084,29 +7423,8 @@
         <w:pStyle w:val="Requirement-Header"/>
       </w:pPr>
       <w:r>
-        <w:t xml:space="preserve">Produce </w:t>
-      </w:r>
-      <w:proofErr w:type="spellStart"/>
-      <w:r>
-        <w:t>an</w:t>
-      </w:r>
-      <w:proofErr w:type="spellEnd"/>
-      <w:r>
-        <w:t xml:space="preserve"> </w:t>
-      </w:r>
-      <w:proofErr w:type="spellStart"/>
-      <w:r>
-        <w:t>analysis</w:t>
-      </w:r>
-      <w:proofErr w:type="spellEnd"/>
-      <w:r>
-        <w:t xml:space="preserve"> </w:t>
-      </w:r>
-      <w:proofErr w:type="spellStart"/>
-      <w:r>
-        <w:t>report</w:t>
-      </w:r>
-      <w:proofErr w:type="spellEnd"/>
+        <w:t>Produce an analysis report</w:t>
+      </w:r>
       <w:r>
         <w:t xml:space="preserve">. </w:t>
       </w:r>
@@ -11857,6 +11175,7 @@
     <w:rsid w:val="00AE507C"/>
     <w:rsid w:val="00B30056"/>
     <w:rsid w:val="00B50831"/>
+    <w:rsid w:val="00B94174"/>
     <w:rsid w:val="00BB57C2"/>
     <w:rsid w:val="00BD1E8F"/>
     <w:rsid w:val="00BE3A2B"/>
@@ -11869,6 +11188,7 @@
     <w:rsid w:val="00D334C0"/>
     <w:rsid w:val="00D72CB9"/>
     <w:rsid w:val="00DA7CCF"/>
+    <w:rsid w:val="00E028CF"/>
     <w:rsid w:val="00E25325"/>
     <w:rsid w:val="00E64FA8"/>
     <w:rsid w:val="00F22BBC"/>
@@ -14063,12 +13383,11 @@
 </file>
 
 <file path=customXml/item1.xml><?xml version="1.0" encoding="utf-8"?>
-<?mso-contentType ?>
-<FormTemplates xmlns="http://schemas.microsoft.com/sharepoint/v3/contenttype/forms">
-  <Display>DocumentLibraryForm</Display>
-  <Edit>DocumentLibraryForm</Edit>
-  <New>DocumentLibraryForm</New>
-</FormTemplates>
+<p:properties xmlns:p="http://schemas.microsoft.com/office/2006/metadata/properties" xmlns:xsi="http://www.w3.org/2001/XMLSchema-instance" xmlns:pc="http://schemas.microsoft.com/office/infopath/2007/PartnerControls">
+  <documentManagement>
+    <_activity xmlns="fc5cef65-15c2-4c5e-a501-7e35e06e3dca" xsi:nil="true"/>
+  </documentManagement>
+</p:properties>
 </file>
 
 <file path=customXml/item2.xml><?xml version="1.0" encoding="utf-8"?>
@@ -14287,17 +13606,20 @@
 </file>
 
 <file path=customXml/item3.xml><?xml version="1.0" encoding="utf-8"?>
-<p:properties xmlns:p="http://schemas.microsoft.com/office/2006/metadata/properties" xmlns:xsi="http://www.w3.org/2001/XMLSchema-instance" xmlns:pc="http://schemas.microsoft.com/office/infopath/2007/PartnerControls">
-  <documentManagement>
-    <_activity xmlns="fc5cef65-15c2-4c5e-a501-7e35e06e3dca" xsi:nil="true"/>
-  </documentManagement>
-</p:properties>
+<?mso-contentType ?>
+<FormTemplates xmlns="http://schemas.microsoft.com/sharepoint/v3/contenttype/forms">
+  <Display>DocumentLibraryForm</Display>
+  <Edit>DocumentLibraryForm</Edit>
+  <New>DocumentLibraryForm</New>
+</FormTemplates>
 </file>
 
 <file path=customXml/itemProps1.xml><?xml version="1.0" encoding="utf-8"?>
-<ds:datastoreItem xmlns:ds="http://schemas.openxmlformats.org/officeDocument/2006/customXml" ds:itemID="{2803B2DD-372B-497B-BACB-7340C2779E69}">
+<ds:datastoreItem xmlns:ds="http://schemas.openxmlformats.org/officeDocument/2006/customXml" ds:itemID="{856B0589-82BD-47CC-A0A4-570DCFEAB33E}">
   <ds:schemaRefs>
-    <ds:schemaRef ds:uri="http://schemas.microsoft.com/sharepoint/v3/contenttype/forms"/>
+    <ds:schemaRef ds:uri="http://schemas.microsoft.com/office/2006/metadata/properties"/>
+    <ds:schemaRef ds:uri="http://schemas.microsoft.com/office/infopath/2007/PartnerControls"/>
+    <ds:schemaRef ds:uri="fc5cef65-15c2-4c5e-a501-7e35e06e3dca"/>
   </ds:schemaRefs>
 </ds:datastoreItem>
 </file>
@@ -14322,11 +13644,9 @@
 </file>
 
 <file path=customXml/itemProps3.xml><?xml version="1.0" encoding="utf-8"?>
-<ds:datastoreItem xmlns:ds="http://schemas.openxmlformats.org/officeDocument/2006/customXml" ds:itemID="{856B0589-82BD-47CC-A0A4-570DCFEAB33E}">
+<ds:datastoreItem xmlns:ds="http://schemas.openxmlformats.org/officeDocument/2006/customXml" ds:itemID="{2803B2DD-372B-497B-BACB-7340C2779E69}">
   <ds:schemaRefs>
-    <ds:schemaRef ds:uri="http://schemas.microsoft.com/office/2006/metadata/properties"/>
-    <ds:schemaRef ds:uri="http://schemas.microsoft.com/office/infopath/2007/PartnerControls"/>
-    <ds:schemaRef ds:uri="fc5cef65-15c2-4c5e-a501-7e35e06e3dca"/>
+    <ds:schemaRef ds:uri="http://schemas.microsoft.com/sharepoint/v3/contenttype/forms"/>
   </ds:schemaRefs>
 </ds:datastoreItem>
 </file>
</xml_diff>